<commit_message>
agregando 3 reporte parcial
</commit_message>
<xml_diff>
--- a/2023-2/Reportes/TercerReporteParcialPT2.docx
+++ b/2023-2/Reportes/TercerReporteParcialPT2.docx
@@ -46,7 +46,7 @@
                     </pic:cNvPicPr>
                   </pic:nvPicPr>
                   <pic:blipFill rotWithShape="1">
-                    <a:blip r:embed="rId6" cstate="print">
+                    <a:blip r:embed="rId8" cstate="print">
                       <a:extLst>
                         <a:ext uri="{28A0092B-C50C-407E-A947-70E740481C1C}">
                           <a14:useLocalDpi xmlns:a14="http://schemas.microsoft.com/office/drawing/2010/main" val="0"/>
@@ -143,7 +143,7 @@
                     </pic:cNvPicPr>
                   </pic:nvPicPr>
                   <pic:blipFill>
-                    <a:blip r:embed="rId7" cstate="print">
+                    <a:blip r:embed="rId9" cstate="print">
                       <a:extLst>
                         <a:ext uri="{28A0092B-C50C-407E-A947-70E740481C1C}">
                           <a14:useLocalDpi xmlns:a14="http://schemas.microsoft.com/office/drawing/2010/main" val="0"/>
@@ -1444,6 +1444,7 @@
         <w:rPr>
           <w:rFonts w:ascii="Arial" w:hAnsi="Arial" w:cs="Arial"/>
         </w:rPr>
+        <w:lastRenderedPageBreak/>
         <w:t xml:space="preserve">7.- </w:t>
       </w:r>
       <w:r>
@@ -1737,7 +1738,6 @@
         <w:rPr>
           <w:rFonts w:ascii="Arial" w:hAnsi="Arial" w:cs="Arial"/>
         </w:rPr>
-        <w:lastRenderedPageBreak/>
         <w:t xml:space="preserve">9.- </w:t>
       </w:r>
       <w:r>
@@ -3607,6 +3607,7 @@
           <w:szCs w:val="24"/>
           <w:lang w:val="es-ES"/>
         </w:rPr>
+        <w:lastRenderedPageBreak/>
         <w:t xml:space="preserve">En este caso los recursos requeridos por una población para realizar la descarga son menores a los recursos con los que atienden las redes P2P y CDN en conjunto. Por lo tanto, los </w:t>
       </w:r>
       <w:proofErr w:type="spellStart"/>
@@ -5927,6 +5928,7 @@
           <w:szCs w:val="24"/>
           <w:lang w:val="es-ES"/>
         </w:rPr>
+        <w:lastRenderedPageBreak/>
         <w:t xml:space="preserve">En este caso los recursos disponibles para atender a las poblaciones que están descargando distintas ventanas de la </w:t>
       </w:r>
       <w:proofErr w:type="spellStart"/>
@@ -6777,7 +6779,7 @@
                     </pic:cNvPicPr>
                   </pic:nvPicPr>
                   <pic:blipFill>
-                    <a:blip r:embed="rId8">
+                    <a:blip r:embed="rId10">
                       <a:extLst>
                         <a:ext uri="{28A0092B-C50C-407E-A947-70E740481C1C}">
                           <a14:useLocalDpi xmlns:a14="http://schemas.microsoft.com/office/drawing/2010/main" val="0"/>
@@ -6926,7 +6928,7 @@
                     </pic:cNvPicPr>
                   </pic:nvPicPr>
                   <pic:blipFill>
-                    <a:blip r:embed="rId9">
+                    <a:blip r:embed="rId11">
                       <a:extLst>
                         <a:ext uri="{28A0092B-C50C-407E-A947-70E740481C1C}">
                           <a14:useLocalDpi xmlns:a14="http://schemas.microsoft.com/office/drawing/2010/main" val="0"/>
@@ -7113,55 +7115,7 @@
           <w:sz w:val="24"/>
           <w:szCs w:val="24"/>
         </w:rPr>
-        <w:t>Comparar el</w:t>
-      </w:r>
-      <w:r>
-        <w:rPr>
-          <w:rFonts w:ascii="Arial" w:hAnsi="Arial" w:cs="Arial"/>
-          <w:sz w:val="24"/>
-          <w:szCs w:val="24"/>
-        </w:rPr>
-        <w:t xml:space="preserve"> </w:t>
-      </w:r>
-      <w:r>
-        <w:rPr>
-          <w:rFonts w:ascii="Arial" w:hAnsi="Arial" w:cs="Arial"/>
-          <w:sz w:val="24"/>
-          <w:szCs w:val="24"/>
-        </w:rPr>
-        <w:t>esquema final</w:t>
-      </w:r>
-      <w:r>
-        <w:rPr>
-          <w:rFonts w:ascii="Arial" w:hAnsi="Arial" w:cs="Arial"/>
-          <w:sz w:val="24"/>
-          <w:szCs w:val="24"/>
-        </w:rPr>
-        <w:t xml:space="preserve"> </w:t>
-      </w:r>
-      <w:r>
-        <w:rPr>
-          <w:rFonts w:ascii="Arial" w:hAnsi="Arial" w:cs="Arial"/>
-          <w:sz w:val="24"/>
-          <w:szCs w:val="24"/>
-        </w:rPr>
-        <w:t>con otros</w:t>
-      </w:r>
-      <w:r>
-        <w:rPr>
-          <w:rFonts w:ascii="Arial" w:hAnsi="Arial" w:cs="Arial"/>
-          <w:sz w:val="24"/>
-          <w:szCs w:val="24"/>
-        </w:rPr>
-        <w:t xml:space="preserve"> </w:t>
-      </w:r>
-      <w:r>
-        <w:rPr>
-          <w:rFonts w:ascii="Arial" w:hAnsi="Arial" w:cs="Arial"/>
-          <w:sz w:val="24"/>
-          <w:szCs w:val="24"/>
-        </w:rPr>
-        <w:t>esquemas.</w:t>
+        <w:t>Comparar el esquema final con otros esquemas.</w:t>
       </w:r>
       <w:r>
         <w:rPr>
@@ -7531,7 +7485,17 @@
           <w:szCs w:val="24"/>
           <w:lang w:val="es-ES"/>
         </w:rPr>
-        <w:t>con mayor relación</w:t>
+        <w:t xml:space="preserve">con </w:t>
+      </w:r>
+      <w:r>
+        <w:rPr>
+          <w:rFonts w:ascii="Arial" w:hAnsi="Arial" w:cs="Arial"/>
+          <w:sz w:val="24"/>
+          <w:szCs w:val="24"/>
+          <w:lang w:val="es-ES"/>
+        </w:rPr>
+        <w:lastRenderedPageBreak/>
+        <w:t>mayor relación</w:t>
       </w:r>
       <w:r>
         <w:rPr>
@@ -9364,6 +9328,7 @@
           <w:szCs w:val="24"/>
           <w:lang w:val="es-ES"/>
         </w:rPr>
+        <w:lastRenderedPageBreak/>
         <w:t>Por lo tanto, para conocer los anchos de banda consumidos de la red CDN y P2P</w:t>
       </w:r>
       <w:r>
@@ -9665,16 +9630,7 @@
                   <w:szCs w:val="24"/>
                   <w:lang w:val="es-ES"/>
                 </w:rPr>
-                <m:t>(i+Q,c</m:t>
-              </m:r>
-              <m:r>
-                <w:rPr>
-                  <w:rFonts w:ascii="Cambria Math" w:hAnsi="Cambria Math" w:cs="Arial"/>
-                  <w:sz w:val="24"/>
-                  <w:szCs w:val="24"/>
-                  <w:lang w:val="es-ES"/>
-                </w:rPr>
-                <m:t>)</m:t>
+                <m:t>(i+Q,c)</m:t>
               </m:r>
             </m:sup>
             <m:e>
@@ -12512,7 +12468,7 @@
                     </pic:cNvPicPr>
                   </pic:nvPicPr>
                   <pic:blipFill>
-                    <a:blip r:embed="rId10">
+                    <a:blip r:embed="rId12">
                       <a:extLst>
                         <a:ext uri="{28A0092B-C50C-407E-A947-70E740481C1C}">
                           <a14:useLocalDpi xmlns:a14="http://schemas.microsoft.com/office/drawing/2010/main" val="0"/>
@@ -12639,13 +12595,7 @@
           <w:rPr>
             <w:rFonts w:ascii="Cambria Math" w:hAnsi="Cambria Math"/>
           </w:rPr>
-          <m:t>C</m:t>
-        </m:r>
-        <m:r>
-          <w:rPr>
-            <w:rFonts w:ascii="Cambria Math" w:hAnsi="Cambria Math"/>
-          </w:rPr>
-          <m:t>=36, λ=0.04, μ=0.00255, c=0.00407, θ=2x</m:t>
+          <m:t>C=36, λ=0.04, μ=0.00255, c=0.00407, θ=2x</m:t>
         </m:r>
         <m:sSup>
           <m:sSupPr>
@@ -12777,6 +12727,7 @@
         <w:rPr>
           <w:noProof/>
         </w:rPr>
+        <w:lastRenderedPageBreak/>
         <w:drawing>
           <wp:inline distT="0" distB="0" distL="0" distR="0" wp14:anchorId="14EAD796" wp14:editId="7B279696">
             <wp:extent cx="4562721" cy="3420000"/>
@@ -12790,509 +12741,6 @@
                 <pic:pic xmlns:pic="http://schemas.openxmlformats.org/drawingml/2006/picture">
                   <pic:nvPicPr>
                     <pic:cNvPr id="0" name="Picture 2"/>
-                    <pic:cNvPicPr>
-                      <a:picLocks noChangeAspect="1" noChangeArrowheads="1"/>
-                    </pic:cNvPicPr>
-                  </pic:nvPicPr>
-                  <pic:blipFill>
-                    <a:blip r:embed="rId11">
-                      <a:extLst>
-                        <a:ext uri="{28A0092B-C50C-407E-A947-70E740481C1C}">
-                          <a14:useLocalDpi xmlns:a14="http://schemas.microsoft.com/office/drawing/2010/main" val="0"/>
-                        </a:ext>
-                      </a:extLst>
-                    </a:blip>
-                    <a:srcRect/>
-                    <a:stretch>
-                      <a:fillRect/>
-                    </a:stretch>
-                  </pic:blipFill>
-                  <pic:spPr bwMode="auto">
-                    <a:xfrm>
-                      <a:off x="0" y="0"/>
-                      <a:ext cx="4562721" cy="3420000"/>
-                    </a:xfrm>
-                    <a:prstGeom prst="rect">
-                      <a:avLst/>
-                    </a:prstGeom>
-                    <a:noFill/>
-                    <a:ln>
-                      <a:noFill/>
-                    </a:ln>
-                  </pic:spPr>
-                </pic:pic>
-              </a:graphicData>
-            </a:graphic>
-          </wp:inline>
-        </w:drawing>
-      </w:r>
-    </w:p>
-    <w:p>
-      <w:pPr>
-        <w:pStyle w:val="Descripcin"/>
-        <w:jc w:val="center"/>
-        <w:rPr>
-          <w:rFonts w:ascii="Arial" w:hAnsi="Arial" w:cs="Arial"/>
-          <w:sz w:val="24"/>
-          <w:szCs w:val="24"/>
-        </w:rPr>
-      </w:pPr>
-      <w:r>
-        <w:rPr>
-          <w:rFonts w:ascii="Arial" w:hAnsi="Arial" w:cs="Arial"/>
-          <w:sz w:val="24"/>
-          <w:szCs w:val="24"/>
-        </w:rPr>
-        <w:t xml:space="preserve">Figura </w:t>
-      </w:r>
-      <w:r>
-        <w:rPr>
-          <w:rFonts w:ascii="Arial" w:hAnsi="Arial" w:cs="Arial"/>
-          <w:sz w:val="24"/>
-          <w:szCs w:val="24"/>
-        </w:rPr>
-        <w:fldChar w:fldCharType="begin"/>
-      </w:r>
-      <w:r>
-        <w:rPr>
-          <w:rFonts w:ascii="Arial" w:hAnsi="Arial" w:cs="Arial"/>
-          <w:sz w:val="24"/>
-          <w:szCs w:val="24"/>
-        </w:rPr>
-        <w:instrText xml:space="preserve"> SEQ Figura \* ARABIC </w:instrText>
-      </w:r>
-      <w:r>
-        <w:rPr>
-          <w:rFonts w:ascii="Arial" w:hAnsi="Arial" w:cs="Arial"/>
-          <w:sz w:val="24"/>
-          <w:szCs w:val="24"/>
-        </w:rPr>
-        <w:fldChar w:fldCharType="separate"/>
-      </w:r>
-      <w:r>
-        <w:rPr>
-          <w:rFonts w:ascii="Arial" w:hAnsi="Arial" w:cs="Arial"/>
-          <w:noProof/>
-          <w:sz w:val="24"/>
-          <w:szCs w:val="24"/>
-        </w:rPr>
-        <w:t>4</w:t>
-      </w:r>
-      <w:r>
-        <w:rPr>
-          <w:rFonts w:ascii="Arial" w:hAnsi="Arial" w:cs="Arial"/>
-          <w:sz w:val="24"/>
-          <w:szCs w:val="24"/>
-        </w:rPr>
-        <w:fldChar w:fldCharType="end"/>
-      </w:r>
-      <w:r>
-        <w:rPr>
-          <w:rFonts w:ascii="Arial" w:hAnsi="Arial" w:cs="Arial"/>
-          <w:sz w:val="24"/>
-          <w:szCs w:val="24"/>
-        </w:rPr>
-        <w:t>.</w:t>
-      </w:r>
-      <w:r>
-        <w:t xml:space="preserve"> </w:t>
-      </w:r>
-      <w:r>
-        <w:rPr>
-          <w:rFonts w:ascii="Arial" w:hAnsi="Arial" w:cs="Arial"/>
-          <w:sz w:val="24"/>
-          <w:szCs w:val="24"/>
-        </w:rPr>
-        <w:t>Anchos de Banda (Total consumido, proveniente de red P2P y proveniente de red CDN) de un sistema de distribución de video en vivo</w:t>
-      </w:r>
-    </w:p>
-    <w:p>
-      <m:oMathPara>
-        <m:oMath>
-          <m:r>
-            <w:rPr>
-              <w:rFonts w:ascii="Cambria Math" w:hAnsi="Cambria Math"/>
-            </w:rPr>
-            <m:t>C</m:t>
-          </m:r>
-          <m:r>
-            <w:rPr>
-              <w:rFonts w:ascii="Cambria Math" w:hAnsi="Cambria Math"/>
-            </w:rPr>
-            <m:t>=36, λ=0.04, μ=0.00255, c=0.00407, θ=2x</m:t>
-          </m:r>
-          <m:sSup>
-            <m:sSupPr>
-              <m:ctrlPr>
-                <w:rPr>
-                  <w:rFonts w:ascii="Cambria Math" w:hAnsi="Cambria Math"/>
-                  <w:i/>
-                </w:rPr>
-              </m:ctrlPr>
-            </m:sSupPr>
-            <m:e>
-              <m:r>
-                <w:rPr>
-                  <w:rFonts w:ascii="Cambria Math" w:hAnsi="Cambria Math"/>
-                </w:rPr>
-                <m:t>10</m:t>
-              </m:r>
-            </m:e>
-            <m:sup>
-              <m:r>
-                <w:rPr>
-                  <w:rFonts w:ascii="Cambria Math" w:hAnsi="Cambria Math"/>
-                </w:rPr>
-                <m:t>-3</m:t>
-              </m:r>
-            </m:sup>
-          </m:sSup>
-          <m:r>
-            <w:rPr>
-              <w:rFonts w:ascii="Cambria Math" w:hAnsi="Cambria Math"/>
-            </w:rPr>
-            <m:t xml:space="preserve">, </m:t>
-          </m:r>
-          <m:sSub>
-            <m:sSubPr>
-              <m:ctrlPr>
-                <w:rPr>
-                  <w:rFonts w:ascii="Cambria Math" w:hAnsi="Cambria Math"/>
-                  <w:i/>
-                </w:rPr>
-              </m:ctrlPr>
-            </m:sSubPr>
-            <m:e>
-              <m:r>
-                <w:rPr>
-                  <w:rFonts w:ascii="Cambria Math" w:hAnsi="Cambria Math"/>
-                </w:rPr>
-                <m:t>μ</m:t>
-              </m:r>
-            </m:e>
-            <m:sub>
-              <m:r>
-                <w:rPr>
-                  <w:rFonts w:ascii="Cambria Math" w:hAnsi="Cambria Math"/>
-                </w:rPr>
-                <m:t>s</m:t>
-              </m:r>
-            </m:sub>
-          </m:sSub>
-          <m:r>
-            <w:rPr>
-              <w:rFonts w:ascii="Cambria Math" w:hAnsi="Cambria Math"/>
-            </w:rPr>
-            <m:t>=40</m:t>
-          </m:r>
-          <m:sSub>
-            <m:sSubPr>
-              <m:ctrlPr>
-                <w:rPr>
-                  <w:rFonts w:ascii="Cambria Math" w:hAnsi="Cambria Math"/>
-                  <w:i/>
-                </w:rPr>
-              </m:ctrlPr>
-            </m:sSubPr>
-            <m:e>
-              <m:r>
-                <w:rPr>
-                  <w:rFonts w:ascii="Cambria Math" w:hAnsi="Cambria Math"/>
-                </w:rPr>
-                <m:t>μ</m:t>
-              </m:r>
-            </m:e>
-            <m:sub>
-              <m:r>
-                <w:rPr>
-                  <w:rFonts w:ascii="Cambria Math" w:hAnsi="Cambria Math"/>
-                </w:rPr>
-                <m:t>ω</m:t>
-              </m:r>
-            </m:sub>
-          </m:sSub>
-          <m:r>
-            <w:rPr>
-              <w:rFonts w:ascii="Cambria Math" w:hAnsi="Cambria Math"/>
-            </w:rPr>
-            <m:t xml:space="preserve"> Q=18.</m:t>
-          </m:r>
-        </m:oMath>
-      </m:oMathPara>
-    </w:p>
-    <w:p>
-      <w:pPr>
-        <w:jc w:val="center"/>
-      </w:pPr>
-      <w:r>
-        <w:rPr>
-          <w:noProof/>
-        </w:rPr>
-        <w:drawing>
-          <wp:inline distT="0" distB="0" distL="0" distR="0" wp14:anchorId="696599FE" wp14:editId="11F3AB3D">
-            <wp:extent cx="4562721" cy="3420000"/>
-            <wp:effectExtent l="0" t="0" r="0" b="0"/>
-            <wp:docPr id="4" name="Imagen 4"/>
-            <wp:cNvGraphicFramePr>
-              <a:graphicFrameLocks xmlns:a="http://schemas.openxmlformats.org/drawingml/2006/main" noChangeAspect="1"/>
-            </wp:cNvGraphicFramePr>
-            <a:graphic xmlns:a="http://schemas.openxmlformats.org/drawingml/2006/main">
-              <a:graphicData uri="http://schemas.openxmlformats.org/drawingml/2006/picture">
-                <pic:pic xmlns:pic="http://schemas.openxmlformats.org/drawingml/2006/picture">
-                  <pic:nvPicPr>
-                    <pic:cNvPr id="0" name="Picture 4"/>
-                    <pic:cNvPicPr>
-                      <a:picLocks noChangeAspect="1" noChangeArrowheads="1"/>
-                    </pic:cNvPicPr>
-                  </pic:nvPicPr>
-                  <pic:blipFill>
-                    <a:blip r:embed="rId12">
-                      <a:extLst>
-                        <a:ext uri="{28A0092B-C50C-407E-A947-70E740481C1C}">
-                          <a14:useLocalDpi xmlns:a14="http://schemas.microsoft.com/office/drawing/2010/main" val="0"/>
-                        </a:ext>
-                      </a:extLst>
-                    </a:blip>
-                    <a:srcRect/>
-                    <a:stretch>
-                      <a:fillRect/>
-                    </a:stretch>
-                  </pic:blipFill>
-                  <pic:spPr bwMode="auto">
-                    <a:xfrm>
-                      <a:off x="0" y="0"/>
-                      <a:ext cx="4562721" cy="3420000"/>
-                    </a:xfrm>
-                    <a:prstGeom prst="rect">
-                      <a:avLst/>
-                    </a:prstGeom>
-                    <a:noFill/>
-                    <a:ln>
-                      <a:noFill/>
-                    </a:ln>
-                  </pic:spPr>
-                </pic:pic>
-              </a:graphicData>
-            </a:graphic>
-          </wp:inline>
-        </w:drawing>
-      </w:r>
-    </w:p>
-    <w:p>
-      <w:pPr>
-        <w:pStyle w:val="Descripcin"/>
-        <w:jc w:val="center"/>
-        <w:rPr>
-          <w:rFonts w:ascii="Arial" w:hAnsi="Arial" w:cs="Arial"/>
-          <w:sz w:val="24"/>
-          <w:szCs w:val="24"/>
-        </w:rPr>
-      </w:pPr>
-      <w:r>
-        <w:rPr>
-          <w:rFonts w:ascii="Arial" w:hAnsi="Arial" w:cs="Arial"/>
-          <w:sz w:val="24"/>
-          <w:szCs w:val="24"/>
-        </w:rPr>
-        <w:t xml:space="preserve">Figura </w:t>
-      </w:r>
-      <w:r>
-        <w:rPr>
-          <w:rFonts w:ascii="Arial" w:hAnsi="Arial" w:cs="Arial"/>
-          <w:sz w:val="24"/>
-          <w:szCs w:val="24"/>
-        </w:rPr>
-        <w:fldChar w:fldCharType="begin"/>
-      </w:r>
-      <w:r>
-        <w:rPr>
-          <w:rFonts w:ascii="Arial" w:hAnsi="Arial" w:cs="Arial"/>
-          <w:sz w:val="24"/>
-          <w:szCs w:val="24"/>
-        </w:rPr>
-        <w:instrText xml:space="preserve"> SEQ Figura \* ARABIC </w:instrText>
-      </w:r>
-      <w:r>
-        <w:rPr>
-          <w:rFonts w:ascii="Arial" w:hAnsi="Arial" w:cs="Arial"/>
-          <w:sz w:val="24"/>
-          <w:szCs w:val="24"/>
-        </w:rPr>
-        <w:fldChar w:fldCharType="separate"/>
-      </w:r>
-      <w:r>
-        <w:rPr>
-          <w:rFonts w:ascii="Arial" w:hAnsi="Arial" w:cs="Arial"/>
-          <w:noProof/>
-          <w:sz w:val="24"/>
-          <w:szCs w:val="24"/>
-        </w:rPr>
-        <w:t>5</w:t>
-      </w:r>
-      <w:r>
-        <w:rPr>
-          <w:rFonts w:ascii="Arial" w:hAnsi="Arial" w:cs="Arial"/>
-          <w:sz w:val="24"/>
-          <w:szCs w:val="24"/>
-        </w:rPr>
-        <w:fldChar w:fldCharType="end"/>
-      </w:r>
-      <w:r>
-        <w:rPr>
-          <w:rFonts w:ascii="Arial" w:hAnsi="Arial" w:cs="Arial"/>
-          <w:sz w:val="24"/>
-          <w:szCs w:val="24"/>
-        </w:rPr>
-        <w:t xml:space="preserve">. </w:t>
-      </w:r>
-      <w:r>
-        <w:rPr>
-          <w:rFonts w:ascii="Arial" w:hAnsi="Arial" w:cs="Arial"/>
-          <w:sz w:val="24"/>
-          <w:szCs w:val="24"/>
-        </w:rPr>
-        <w:t>Anchos de Banda (Total consumido, proveniente de red P2P y proveniente de red CDN) de un sistema de distribución de video en vivo</w:t>
-      </w:r>
-    </w:p>
-    <w:p>
-      <w:pPr>
-        <w:rPr>
-          <w:rFonts w:eastAsiaTheme="minorEastAsia"/>
-        </w:rPr>
-      </w:pPr>
-      <m:oMathPara>
-        <m:oMath>
-          <m:r>
-            <w:rPr>
-              <w:rFonts w:ascii="Cambria Math" w:hAnsi="Cambria Math"/>
-            </w:rPr>
-            <m:t>C=36, λ=0.04, μ=0.00255, c=0.00407, θ=2x</m:t>
-          </m:r>
-          <m:sSup>
-            <m:sSupPr>
-              <m:ctrlPr>
-                <w:rPr>
-                  <w:rFonts w:ascii="Cambria Math" w:hAnsi="Cambria Math"/>
-                  <w:i/>
-                </w:rPr>
-              </m:ctrlPr>
-            </m:sSupPr>
-            <m:e>
-              <m:r>
-                <w:rPr>
-                  <w:rFonts w:ascii="Cambria Math" w:hAnsi="Cambria Math"/>
-                </w:rPr>
-                <m:t>10</m:t>
-              </m:r>
-            </m:e>
-            <m:sup>
-              <m:r>
-                <w:rPr>
-                  <w:rFonts w:ascii="Cambria Math" w:hAnsi="Cambria Math"/>
-                </w:rPr>
-                <m:t>-3</m:t>
-              </m:r>
-            </m:sup>
-          </m:sSup>
-          <m:r>
-            <w:rPr>
-              <w:rFonts w:ascii="Cambria Math" w:hAnsi="Cambria Math"/>
-            </w:rPr>
-            <m:t xml:space="preserve">, </m:t>
-          </m:r>
-          <m:sSub>
-            <m:sSubPr>
-              <m:ctrlPr>
-                <w:rPr>
-                  <w:rFonts w:ascii="Cambria Math" w:hAnsi="Cambria Math"/>
-                  <w:i/>
-                </w:rPr>
-              </m:ctrlPr>
-            </m:sSubPr>
-            <m:e>
-              <m:r>
-                <w:rPr>
-                  <w:rFonts w:ascii="Cambria Math" w:hAnsi="Cambria Math"/>
-                </w:rPr>
-                <m:t>μ</m:t>
-              </m:r>
-            </m:e>
-            <m:sub>
-              <m:r>
-                <w:rPr>
-                  <w:rFonts w:ascii="Cambria Math" w:hAnsi="Cambria Math"/>
-                </w:rPr>
-                <m:t>s</m:t>
-              </m:r>
-            </m:sub>
-          </m:sSub>
-          <m:r>
-            <w:rPr>
-              <w:rFonts w:ascii="Cambria Math" w:hAnsi="Cambria Math"/>
-            </w:rPr>
-            <m:t>=40</m:t>
-          </m:r>
-          <m:sSub>
-            <m:sSubPr>
-              <m:ctrlPr>
-                <w:rPr>
-                  <w:rFonts w:ascii="Cambria Math" w:hAnsi="Cambria Math"/>
-                  <w:i/>
-                </w:rPr>
-              </m:ctrlPr>
-            </m:sSubPr>
-            <m:e>
-              <m:r>
-                <w:rPr>
-                  <w:rFonts w:ascii="Cambria Math" w:hAnsi="Cambria Math"/>
-                </w:rPr>
-                <m:t>μ</m:t>
-              </m:r>
-            </m:e>
-            <m:sub>
-              <m:r>
-                <w:rPr>
-                  <w:rFonts w:ascii="Cambria Math" w:hAnsi="Cambria Math"/>
-                </w:rPr>
-                <m:t>ω</m:t>
-              </m:r>
-            </m:sub>
-          </m:sSub>
-          <m:r>
-            <w:rPr>
-              <w:rFonts w:ascii="Cambria Math" w:hAnsi="Cambria Math"/>
-            </w:rPr>
-            <m:t xml:space="preserve"> Q=24</m:t>
-          </m:r>
-        </m:oMath>
-      </m:oMathPara>
-    </w:p>
-    <w:p>
-      <w:pPr>
-        <w:pStyle w:val="Descripcin"/>
-      </w:pPr>
-    </w:p>
-    <w:p>
-      <w:pPr>
-        <w:jc w:val="center"/>
-      </w:pPr>
-      <w:r>
-        <w:rPr>
-          <w:noProof/>
-        </w:rPr>
-        <w:drawing>
-          <wp:inline distT="0" distB="0" distL="0" distR="0" wp14:anchorId="76B299EF" wp14:editId="1653C43A">
-            <wp:extent cx="4562721" cy="3420000"/>
-            <wp:effectExtent l="0" t="0" r="0" b="0"/>
-            <wp:docPr id="1308091226" name="Imagen 1308091226"/>
-            <wp:cNvGraphicFramePr>
-              <a:graphicFrameLocks xmlns:a="http://schemas.openxmlformats.org/drawingml/2006/main" noChangeAspect="1"/>
-            </wp:cNvGraphicFramePr>
-            <a:graphic xmlns:a="http://schemas.openxmlformats.org/drawingml/2006/main">
-              <a:graphicData uri="http://schemas.openxmlformats.org/drawingml/2006/picture">
-                <pic:pic xmlns:pic="http://schemas.openxmlformats.org/drawingml/2006/picture">
-                  <pic:nvPicPr>
-                    <pic:cNvPr id="0" name="Picture 6"/>
                     <pic:cNvPicPr>
                       <a:picLocks noChangeAspect="1" noChangeArrowheads="1"/>
                     </pic:cNvPicPr>
@@ -13379,7 +12827,7 @@
           <w:sz w:val="24"/>
           <w:szCs w:val="24"/>
         </w:rPr>
-        <w:t>6</w:t>
+        <w:t>4</w:t>
       </w:r>
       <w:r>
         <w:rPr>
@@ -13395,7 +12843,10 @@
           <w:sz w:val="24"/>
           <w:szCs w:val="24"/>
         </w:rPr>
-        <w:t xml:space="preserve">. </w:t>
+        <w:t>.</w:t>
+      </w:r>
+      <w:r>
+        <w:t xml:space="preserve"> </w:t>
       </w:r>
       <w:r>
         <w:rPr>
@@ -13407,16 +12858,13 @@
       </w:r>
     </w:p>
     <w:p>
-      <w:pPr>
-        <w:jc w:val="center"/>
-      </w:pPr>
       <m:oMathPara>
         <m:oMath>
           <m:r>
             <w:rPr>
               <w:rFonts w:ascii="Cambria Math" w:hAnsi="Cambria Math"/>
             </w:rPr>
-            <m:t>C=12, λ=0.04, μ=0.00255, c=0.00407, θ=2x</m:t>
+            <m:t>C=36, λ=0.04, μ=0.00255, c=0.00407, θ=2x</m:t>
           </m:r>
           <m:sSup>
             <m:sSupPr>
@@ -13512,7 +12960,7 @@
             <w:rPr>
               <w:rFonts w:ascii="Cambria Math" w:hAnsi="Cambria Math"/>
             </w:rPr>
-            <m:t xml:space="preserve"> Q=6</m:t>
+            <m:t xml:space="preserve"> Q=18.</m:t>
           </m:r>
         </m:oMath>
       </m:oMathPara>
@@ -13526,10 +12974,10 @@
           <w:noProof/>
         </w:rPr>
         <w:drawing>
-          <wp:inline distT="0" distB="0" distL="0" distR="0" wp14:anchorId="6EE7ED52" wp14:editId="3C48ECBC">
+          <wp:inline distT="0" distB="0" distL="0" distR="0" wp14:anchorId="696599FE" wp14:editId="11F3AB3D">
             <wp:extent cx="4562721" cy="3420000"/>
             <wp:effectExtent l="0" t="0" r="0" b="0"/>
-            <wp:docPr id="7" name="Imagen 7"/>
+            <wp:docPr id="4" name="Imagen 4"/>
             <wp:cNvGraphicFramePr>
               <a:graphicFrameLocks xmlns:a="http://schemas.openxmlformats.org/drawingml/2006/main" noChangeAspect="1"/>
             </wp:cNvGraphicFramePr>
@@ -13537,7 +12985,7 @@
               <a:graphicData uri="http://schemas.openxmlformats.org/drawingml/2006/picture">
                 <pic:pic xmlns:pic="http://schemas.openxmlformats.org/drawingml/2006/picture">
                   <pic:nvPicPr>
-                    <pic:cNvPr id="0" name="Picture 7"/>
+                    <pic:cNvPr id="0" name="Picture 4"/>
                     <pic:cNvPicPr>
                       <a:picLocks noChangeAspect="1" noChangeArrowheads="1"/>
                     </pic:cNvPicPr>
@@ -13579,6 +13027,11 @@
       <w:pPr>
         <w:pStyle w:val="Descripcin"/>
         <w:jc w:val="center"/>
+        <w:rPr>
+          <w:rFonts w:ascii="Arial" w:hAnsi="Arial" w:cs="Arial"/>
+          <w:sz w:val="24"/>
+          <w:szCs w:val="24"/>
+        </w:rPr>
       </w:pPr>
       <w:r>
         <w:rPr>
@@ -13619,6 +13072,483 @@
           <w:sz w:val="24"/>
           <w:szCs w:val="24"/>
         </w:rPr>
+        <w:t>5</w:t>
+      </w:r>
+      <w:r>
+        <w:rPr>
+          <w:rFonts w:ascii="Arial" w:hAnsi="Arial" w:cs="Arial"/>
+          <w:sz w:val="24"/>
+          <w:szCs w:val="24"/>
+        </w:rPr>
+        <w:fldChar w:fldCharType="end"/>
+      </w:r>
+      <w:r>
+        <w:rPr>
+          <w:rFonts w:ascii="Arial" w:hAnsi="Arial" w:cs="Arial"/>
+          <w:sz w:val="24"/>
+          <w:szCs w:val="24"/>
+        </w:rPr>
+        <w:t>. Anchos de Banda (Total consumido, proveniente de red P2P y proveniente de red CDN) de un sistema de distribución de video en vivo</w:t>
+      </w:r>
+    </w:p>
+    <w:p>
+      <w:pPr>
+        <w:rPr>
+          <w:rFonts w:eastAsiaTheme="minorEastAsia"/>
+        </w:rPr>
+      </w:pPr>
+      <m:oMathPara>
+        <m:oMath>
+          <m:r>
+            <w:rPr>
+              <w:rFonts w:ascii="Cambria Math" w:hAnsi="Cambria Math"/>
+            </w:rPr>
+            <m:t>C=36, λ=0.04, μ=0.00255, c=0.00407, θ=2x</m:t>
+          </m:r>
+          <m:sSup>
+            <m:sSupPr>
+              <m:ctrlPr>
+                <w:rPr>
+                  <w:rFonts w:ascii="Cambria Math" w:hAnsi="Cambria Math"/>
+                  <w:i/>
+                </w:rPr>
+              </m:ctrlPr>
+            </m:sSupPr>
+            <m:e>
+              <m:r>
+                <w:rPr>
+                  <w:rFonts w:ascii="Cambria Math" w:hAnsi="Cambria Math"/>
+                </w:rPr>
+                <m:t>10</m:t>
+              </m:r>
+            </m:e>
+            <m:sup>
+              <m:r>
+                <w:rPr>
+                  <w:rFonts w:ascii="Cambria Math" w:hAnsi="Cambria Math"/>
+                </w:rPr>
+                <m:t>-3</m:t>
+              </m:r>
+            </m:sup>
+          </m:sSup>
+          <m:r>
+            <w:rPr>
+              <w:rFonts w:ascii="Cambria Math" w:hAnsi="Cambria Math"/>
+            </w:rPr>
+            <m:t xml:space="preserve">, </m:t>
+          </m:r>
+          <m:sSub>
+            <m:sSubPr>
+              <m:ctrlPr>
+                <w:rPr>
+                  <w:rFonts w:ascii="Cambria Math" w:hAnsi="Cambria Math"/>
+                  <w:i/>
+                </w:rPr>
+              </m:ctrlPr>
+            </m:sSubPr>
+            <m:e>
+              <m:r>
+                <w:rPr>
+                  <w:rFonts w:ascii="Cambria Math" w:hAnsi="Cambria Math"/>
+                </w:rPr>
+                <m:t>μ</m:t>
+              </m:r>
+            </m:e>
+            <m:sub>
+              <m:r>
+                <w:rPr>
+                  <w:rFonts w:ascii="Cambria Math" w:hAnsi="Cambria Math"/>
+                </w:rPr>
+                <m:t>s</m:t>
+              </m:r>
+            </m:sub>
+          </m:sSub>
+          <m:r>
+            <w:rPr>
+              <w:rFonts w:ascii="Cambria Math" w:hAnsi="Cambria Math"/>
+            </w:rPr>
+            <m:t>=40</m:t>
+          </m:r>
+          <m:sSub>
+            <m:sSubPr>
+              <m:ctrlPr>
+                <w:rPr>
+                  <w:rFonts w:ascii="Cambria Math" w:hAnsi="Cambria Math"/>
+                  <w:i/>
+                </w:rPr>
+              </m:ctrlPr>
+            </m:sSubPr>
+            <m:e>
+              <m:r>
+                <w:rPr>
+                  <w:rFonts w:ascii="Cambria Math" w:hAnsi="Cambria Math"/>
+                </w:rPr>
+                <m:t>μ</m:t>
+              </m:r>
+            </m:e>
+            <m:sub>
+              <m:r>
+                <w:rPr>
+                  <w:rFonts w:ascii="Cambria Math" w:hAnsi="Cambria Math"/>
+                </w:rPr>
+                <m:t>ω</m:t>
+              </m:r>
+            </m:sub>
+          </m:sSub>
+          <m:r>
+            <w:rPr>
+              <w:rFonts w:ascii="Cambria Math" w:hAnsi="Cambria Math"/>
+            </w:rPr>
+            <m:t xml:space="preserve"> Q=24</m:t>
+          </m:r>
+        </m:oMath>
+      </m:oMathPara>
+    </w:p>
+    <w:p>
+      <w:pPr>
+        <w:pStyle w:val="Descripcin"/>
+      </w:pPr>
+    </w:p>
+    <w:p>
+      <w:pPr>
+        <w:jc w:val="center"/>
+      </w:pPr>
+      <w:r>
+        <w:rPr>
+          <w:noProof/>
+        </w:rPr>
+        <w:lastRenderedPageBreak/>
+        <w:drawing>
+          <wp:inline distT="0" distB="0" distL="0" distR="0" wp14:anchorId="76B299EF" wp14:editId="1653C43A">
+            <wp:extent cx="4562721" cy="3420000"/>
+            <wp:effectExtent l="0" t="0" r="0" b="0"/>
+            <wp:docPr id="1308091226" name="Imagen 1308091226"/>
+            <wp:cNvGraphicFramePr>
+              <a:graphicFrameLocks xmlns:a="http://schemas.openxmlformats.org/drawingml/2006/main" noChangeAspect="1"/>
+            </wp:cNvGraphicFramePr>
+            <a:graphic xmlns:a="http://schemas.openxmlformats.org/drawingml/2006/main">
+              <a:graphicData uri="http://schemas.openxmlformats.org/drawingml/2006/picture">
+                <pic:pic xmlns:pic="http://schemas.openxmlformats.org/drawingml/2006/picture">
+                  <pic:nvPicPr>
+                    <pic:cNvPr id="0" name="Picture 6"/>
+                    <pic:cNvPicPr>
+                      <a:picLocks noChangeAspect="1" noChangeArrowheads="1"/>
+                    </pic:cNvPicPr>
+                  </pic:nvPicPr>
+                  <pic:blipFill>
+                    <a:blip r:embed="rId15">
+                      <a:extLst>
+                        <a:ext uri="{28A0092B-C50C-407E-A947-70E740481C1C}">
+                          <a14:useLocalDpi xmlns:a14="http://schemas.microsoft.com/office/drawing/2010/main" val="0"/>
+                        </a:ext>
+                      </a:extLst>
+                    </a:blip>
+                    <a:srcRect/>
+                    <a:stretch>
+                      <a:fillRect/>
+                    </a:stretch>
+                  </pic:blipFill>
+                  <pic:spPr bwMode="auto">
+                    <a:xfrm>
+                      <a:off x="0" y="0"/>
+                      <a:ext cx="4562721" cy="3420000"/>
+                    </a:xfrm>
+                    <a:prstGeom prst="rect">
+                      <a:avLst/>
+                    </a:prstGeom>
+                    <a:noFill/>
+                    <a:ln>
+                      <a:noFill/>
+                    </a:ln>
+                  </pic:spPr>
+                </pic:pic>
+              </a:graphicData>
+            </a:graphic>
+          </wp:inline>
+        </w:drawing>
+      </w:r>
+    </w:p>
+    <w:p>
+      <w:pPr>
+        <w:pStyle w:val="Descripcin"/>
+        <w:jc w:val="center"/>
+        <w:rPr>
+          <w:rFonts w:ascii="Arial" w:hAnsi="Arial" w:cs="Arial"/>
+          <w:sz w:val="24"/>
+          <w:szCs w:val="24"/>
+        </w:rPr>
+      </w:pPr>
+      <w:r>
+        <w:rPr>
+          <w:rFonts w:ascii="Arial" w:hAnsi="Arial" w:cs="Arial"/>
+          <w:sz w:val="24"/>
+          <w:szCs w:val="24"/>
+        </w:rPr>
+        <w:t xml:space="preserve">Figura </w:t>
+      </w:r>
+      <w:r>
+        <w:rPr>
+          <w:rFonts w:ascii="Arial" w:hAnsi="Arial" w:cs="Arial"/>
+          <w:sz w:val="24"/>
+          <w:szCs w:val="24"/>
+        </w:rPr>
+        <w:fldChar w:fldCharType="begin"/>
+      </w:r>
+      <w:r>
+        <w:rPr>
+          <w:rFonts w:ascii="Arial" w:hAnsi="Arial" w:cs="Arial"/>
+          <w:sz w:val="24"/>
+          <w:szCs w:val="24"/>
+        </w:rPr>
+        <w:instrText xml:space="preserve"> SEQ Figura \* ARABIC </w:instrText>
+      </w:r>
+      <w:r>
+        <w:rPr>
+          <w:rFonts w:ascii="Arial" w:hAnsi="Arial" w:cs="Arial"/>
+          <w:sz w:val="24"/>
+          <w:szCs w:val="24"/>
+        </w:rPr>
+        <w:fldChar w:fldCharType="separate"/>
+      </w:r>
+      <w:r>
+        <w:rPr>
+          <w:rFonts w:ascii="Arial" w:hAnsi="Arial" w:cs="Arial"/>
+          <w:noProof/>
+          <w:sz w:val="24"/>
+          <w:szCs w:val="24"/>
+        </w:rPr>
+        <w:t>6</w:t>
+      </w:r>
+      <w:r>
+        <w:rPr>
+          <w:rFonts w:ascii="Arial" w:hAnsi="Arial" w:cs="Arial"/>
+          <w:sz w:val="24"/>
+          <w:szCs w:val="24"/>
+        </w:rPr>
+        <w:fldChar w:fldCharType="end"/>
+      </w:r>
+      <w:r>
+        <w:rPr>
+          <w:rFonts w:ascii="Arial" w:hAnsi="Arial" w:cs="Arial"/>
+          <w:sz w:val="24"/>
+          <w:szCs w:val="24"/>
+        </w:rPr>
+        <w:t>. Anchos de Banda (Total consumido, proveniente de red P2P y proveniente de red CDN) de un sistema de distribución de video en vivo</w:t>
+      </w:r>
+    </w:p>
+    <w:p>
+      <w:pPr>
+        <w:jc w:val="center"/>
+      </w:pPr>
+      <m:oMathPara>
+        <m:oMath>
+          <m:r>
+            <w:rPr>
+              <w:rFonts w:ascii="Cambria Math" w:hAnsi="Cambria Math"/>
+            </w:rPr>
+            <m:t>C=12, λ=0.04, μ=0.00255, c=0.00407, θ=2x</m:t>
+          </m:r>
+          <m:sSup>
+            <m:sSupPr>
+              <m:ctrlPr>
+                <w:rPr>
+                  <w:rFonts w:ascii="Cambria Math" w:hAnsi="Cambria Math"/>
+                  <w:i/>
+                </w:rPr>
+              </m:ctrlPr>
+            </m:sSupPr>
+            <m:e>
+              <m:r>
+                <w:rPr>
+                  <w:rFonts w:ascii="Cambria Math" w:hAnsi="Cambria Math"/>
+                </w:rPr>
+                <m:t>10</m:t>
+              </m:r>
+            </m:e>
+            <m:sup>
+              <m:r>
+                <w:rPr>
+                  <w:rFonts w:ascii="Cambria Math" w:hAnsi="Cambria Math"/>
+                </w:rPr>
+                <m:t>-3</m:t>
+              </m:r>
+            </m:sup>
+          </m:sSup>
+          <m:r>
+            <w:rPr>
+              <w:rFonts w:ascii="Cambria Math" w:hAnsi="Cambria Math"/>
+            </w:rPr>
+            <m:t xml:space="preserve">, </m:t>
+          </m:r>
+          <m:sSub>
+            <m:sSubPr>
+              <m:ctrlPr>
+                <w:rPr>
+                  <w:rFonts w:ascii="Cambria Math" w:hAnsi="Cambria Math"/>
+                  <w:i/>
+                </w:rPr>
+              </m:ctrlPr>
+            </m:sSubPr>
+            <m:e>
+              <m:r>
+                <w:rPr>
+                  <w:rFonts w:ascii="Cambria Math" w:hAnsi="Cambria Math"/>
+                </w:rPr>
+                <m:t>μ</m:t>
+              </m:r>
+            </m:e>
+            <m:sub>
+              <m:r>
+                <w:rPr>
+                  <w:rFonts w:ascii="Cambria Math" w:hAnsi="Cambria Math"/>
+                </w:rPr>
+                <m:t>s</m:t>
+              </m:r>
+            </m:sub>
+          </m:sSub>
+          <m:r>
+            <w:rPr>
+              <w:rFonts w:ascii="Cambria Math" w:hAnsi="Cambria Math"/>
+            </w:rPr>
+            <m:t>=40</m:t>
+          </m:r>
+          <m:sSub>
+            <m:sSubPr>
+              <m:ctrlPr>
+                <w:rPr>
+                  <w:rFonts w:ascii="Cambria Math" w:hAnsi="Cambria Math"/>
+                  <w:i/>
+                </w:rPr>
+              </m:ctrlPr>
+            </m:sSubPr>
+            <m:e>
+              <m:r>
+                <w:rPr>
+                  <w:rFonts w:ascii="Cambria Math" w:hAnsi="Cambria Math"/>
+                </w:rPr>
+                <m:t>μ</m:t>
+              </m:r>
+            </m:e>
+            <m:sub>
+              <m:r>
+                <w:rPr>
+                  <w:rFonts w:ascii="Cambria Math" w:hAnsi="Cambria Math"/>
+                </w:rPr>
+                <m:t>ω</m:t>
+              </m:r>
+            </m:sub>
+          </m:sSub>
+          <m:r>
+            <w:rPr>
+              <w:rFonts w:ascii="Cambria Math" w:hAnsi="Cambria Math"/>
+            </w:rPr>
+            <m:t xml:space="preserve"> Q=6</m:t>
+          </m:r>
+        </m:oMath>
+      </m:oMathPara>
+    </w:p>
+    <w:p>
+      <w:pPr>
+        <w:jc w:val="center"/>
+      </w:pPr>
+      <w:r>
+        <w:rPr>
+          <w:noProof/>
+        </w:rPr>
+        <w:drawing>
+          <wp:inline distT="0" distB="0" distL="0" distR="0" wp14:anchorId="6EE7ED52" wp14:editId="3C48ECBC">
+            <wp:extent cx="4562721" cy="3420000"/>
+            <wp:effectExtent l="0" t="0" r="0" b="0"/>
+            <wp:docPr id="7" name="Imagen 7"/>
+            <wp:cNvGraphicFramePr>
+              <a:graphicFrameLocks xmlns:a="http://schemas.openxmlformats.org/drawingml/2006/main" noChangeAspect="1"/>
+            </wp:cNvGraphicFramePr>
+            <a:graphic xmlns:a="http://schemas.openxmlformats.org/drawingml/2006/main">
+              <a:graphicData uri="http://schemas.openxmlformats.org/drawingml/2006/picture">
+                <pic:pic xmlns:pic="http://schemas.openxmlformats.org/drawingml/2006/picture">
+                  <pic:nvPicPr>
+                    <pic:cNvPr id="0" name="Picture 7"/>
+                    <pic:cNvPicPr>
+                      <a:picLocks noChangeAspect="1" noChangeArrowheads="1"/>
+                    </pic:cNvPicPr>
+                  </pic:nvPicPr>
+                  <pic:blipFill>
+                    <a:blip r:embed="rId16">
+                      <a:extLst>
+                        <a:ext uri="{28A0092B-C50C-407E-A947-70E740481C1C}">
+                          <a14:useLocalDpi xmlns:a14="http://schemas.microsoft.com/office/drawing/2010/main" val="0"/>
+                        </a:ext>
+                      </a:extLst>
+                    </a:blip>
+                    <a:srcRect/>
+                    <a:stretch>
+                      <a:fillRect/>
+                    </a:stretch>
+                  </pic:blipFill>
+                  <pic:spPr bwMode="auto">
+                    <a:xfrm>
+                      <a:off x="0" y="0"/>
+                      <a:ext cx="4562721" cy="3420000"/>
+                    </a:xfrm>
+                    <a:prstGeom prst="rect">
+                      <a:avLst/>
+                    </a:prstGeom>
+                    <a:noFill/>
+                    <a:ln>
+                      <a:noFill/>
+                    </a:ln>
+                  </pic:spPr>
+                </pic:pic>
+              </a:graphicData>
+            </a:graphic>
+          </wp:inline>
+        </w:drawing>
+      </w:r>
+    </w:p>
+    <w:p>
+      <w:pPr>
+        <w:pStyle w:val="Descripcin"/>
+        <w:jc w:val="center"/>
+      </w:pPr>
+      <w:r>
+        <w:rPr>
+          <w:rFonts w:ascii="Arial" w:hAnsi="Arial" w:cs="Arial"/>
+          <w:sz w:val="24"/>
+          <w:szCs w:val="24"/>
+        </w:rPr>
+        <w:t xml:space="preserve">Figura </w:t>
+      </w:r>
+      <w:r>
+        <w:rPr>
+          <w:rFonts w:ascii="Arial" w:hAnsi="Arial" w:cs="Arial"/>
+          <w:sz w:val="24"/>
+          <w:szCs w:val="24"/>
+        </w:rPr>
+        <w:fldChar w:fldCharType="begin"/>
+      </w:r>
+      <w:r>
+        <w:rPr>
+          <w:rFonts w:ascii="Arial" w:hAnsi="Arial" w:cs="Arial"/>
+          <w:sz w:val="24"/>
+          <w:szCs w:val="24"/>
+        </w:rPr>
+        <w:instrText xml:space="preserve"> SEQ Figura \* ARABIC </w:instrText>
+      </w:r>
+      <w:r>
+        <w:rPr>
+          <w:rFonts w:ascii="Arial" w:hAnsi="Arial" w:cs="Arial"/>
+          <w:sz w:val="24"/>
+          <w:szCs w:val="24"/>
+        </w:rPr>
+        <w:fldChar w:fldCharType="separate"/>
+      </w:r>
+      <w:r>
+        <w:rPr>
+          <w:rFonts w:ascii="Arial" w:hAnsi="Arial" w:cs="Arial"/>
+          <w:noProof/>
+          <w:sz w:val="24"/>
+          <w:szCs w:val="24"/>
+        </w:rPr>
         <w:t>7</w:t>
       </w:r>
       <w:r>
@@ -13635,15 +13565,7 @@
           <w:sz w:val="24"/>
           <w:szCs w:val="24"/>
         </w:rPr>
-        <w:t xml:space="preserve">. </w:t>
-      </w:r>
-      <w:r>
-        <w:rPr>
-          <w:rFonts w:ascii="Arial" w:hAnsi="Arial" w:cs="Arial"/>
-          <w:sz w:val="24"/>
-          <w:szCs w:val="24"/>
-        </w:rPr>
-        <w:t>Anchos de Banda (Total consumido, proveniente de red P2P y proveniente de red CDN) de un sistema de distribución de video en vivo</w:t>
+        <w:t>. Anchos de Banda (Total consumido, proveniente de red P2P y proveniente de red CDN) de un sistema de distribución de video en vivo</w:t>
       </w:r>
     </w:p>
     <w:p>
@@ -13773,6 +13695,7 @@
         <w:rPr>
           <w:noProof/>
         </w:rPr>
+        <w:lastRenderedPageBreak/>
         <w:drawing>
           <wp:inline distT="0" distB="0" distL="0" distR="0" wp14:anchorId="55759A27" wp14:editId="65FA1D48">
             <wp:extent cx="4562660" cy="3420000"/>
@@ -13791,7 +13714,7 @@
                     </pic:cNvPicPr>
                   </pic:nvPicPr>
                   <pic:blipFill>
-                    <a:blip r:embed="rId15">
+                    <a:blip r:embed="rId17">
                       <a:extLst>
                         <a:ext uri="{28A0092B-C50C-407E-A947-70E740481C1C}">
                           <a14:useLocalDpi xmlns:a14="http://schemas.microsoft.com/office/drawing/2010/main" val="0"/>
@@ -13883,15 +13806,7 @@
           <w:sz w:val="24"/>
           <w:szCs w:val="24"/>
         </w:rPr>
-        <w:t xml:space="preserve">. </w:t>
-      </w:r>
-      <w:r>
-        <w:rPr>
-          <w:rFonts w:ascii="Arial" w:hAnsi="Arial" w:cs="Arial"/>
-          <w:sz w:val="24"/>
-          <w:szCs w:val="24"/>
-        </w:rPr>
-        <w:t>Anchos de Banda (Total consumido, proveniente de red P2P y proveniente de red CDN) de un sistema de distribución de video en vivo</w:t>
+        <w:t>. Anchos de Banda (Total consumido, proveniente de red P2P y proveniente de red CDN) de un sistema de distribución de video en vivo</w:t>
       </w:r>
     </w:p>
     <w:p>
@@ -14080,103 +13995,7 @@
           <w:sz w:val="24"/>
           <w:szCs w:val="24"/>
         </w:rPr>
-        <w:t>Evaluar el</w:t>
-      </w:r>
-      <w:r>
-        <w:rPr>
-          <w:rFonts w:ascii="Arial" w:hAnsi="Arial" w:cs="Arial"/>
-          <w:sz w:val="24"/>
-          <w:szCs w:val="24"/>
-        </w:rPr>
-        <w:t xml:space="preserve"> </w:t>
-      </w:r>
-      <w:r>
-        <w:rPr>
-          <w:rFonts w:ascii="Arial" w:hAnsi="Arial" w:cs="Arial"/>
-          <w:sz w:val="24"/>
-          <w:szCs w:val="24"/>
-        </w:rPr>
-        <w:t>sistema</w:t>
-      </w:r>
-      <w:r>
-        <w:rPr>
-          <w:rFonts w:ascii="Arial" w:hAnsi="Arial" w:cs="Arial"/>
-          <w:sz w:val="24"/>
-          <w:szCs w:val="24"/>
-        </w:rPr>
-        <w:t xml:space="preserve"> </w:t>
-      </w:r>
-      <w:r>
-        <w:rPr>
-          <w:rFonts w:ascii="Arial" w:hAnsi="Arial" w:cs="Arial"/>
-          <w:sz w:val="24"/>
-          <w:szCs w:val="24"/>
-        </w:rPr>
-        <w:t>utilizando la</w:t>
-      </w:r>
-      <w:r>
-        <w:rPr>
-          <w:rFonts w:ascii="Arial" w:hAnsi="Arial" w:cs="Arial"/>
-          <w:sz w:val="24"/>
-          <w:szCs w:val="24"/>
-        </w:rPr>
-        <w:t xml:space="preserve"> </w:t>
-      </w:r>
-      <w:r>
-        <w:rPr>
-          <w:rFonts w:ascii="Arial" w:hAnsi="Arial" w:cs="Arial"/>
-          <w:sz w:val="24"/>
-          <w:szCs w:val="24"/>
-        </w:rPr>
-        <w:t>asignación</w:t>
-      </w:r>
-      <w:r>
-        <w:rPr>
-          <w:rFonts w:ascii="Arial" w:hAnsi="Arial" w:cs="Arial"/>
-          <w:sz w:val="24"/>
-          <w:szCs w:val="24"/>
-        </w:rPr>
-        <w:t xml:space="preserve"> </w:t>
-      </w:r>
-      <w:r>
-        <w:rPr>
-          <w:rFonts w:ascii="Arial" w:hAnsi="Arial" w:cs="Arial"/>
-          <w:sz w:val="24"/>
-          <w:szCs w:val="24"/>
-        </w:rPr>
-        <w:t>uniforme con el</w:t>
-      </w:r>
-      <w:r>
-        <w:rPr>
-          <w:rFonts w:ascii="Arial" w:hAnsi="Arial" w:cs="Arial"/>
-          <w:sz w:val="24"/>
-          <w:szCs w:val="24"/>
-        </w:rPr>
-        <w:t xml:space="preserve"> </w:t>
-      </w:r>
-      <w:r>
-        <w:rPr>
-          <w:rFonts w:ascii="Arial" w:hAnsi="Arial" w:cs="Arial"/>
-          <w:sz w:val="24"/>
-          <w:szCs w:val="24"/>
-        </w:rPr>
-        <w:t>esquema</w:t>
-      </w:r>
-      <w:r>
-        <w:rPr>
-          <w:rFonts w:ascii="Arial" w:hAnsi="Arial" w:cs="Arial"/>
-          <w:sz w:val="24"/>
-          <w:szCs w:val="24"/>
-        </w:rPr>
-        <w:t xml:space="preserve"> </w:t>
-      </w:r>
-      <w:r>
-        <w:rPr>
-          <w:rFonts w:ascii="Arial" w:hAnsi="Arial" w:cs="Arial"/>
-          <w:sz w:val="24"/>
-          <w:szCs w:val="24"/>
-        </w:rPr>
-        <w:t>propuesto.</w:t>
+        <w:t>Evaluar el sistema utilizando la asignación uniforme con el esquema propuesto.</w:t>
       </w:r>
     </w:p>
     <w:p>
@@ -14202,6 +14021,164 @@
     </w:p>
     <w:p>
       <w:pPr>
+        <w:jc w:val="both"/>
+        <w:rPr>
+          <w:rFonts w:ascii="Arial" w:hAnsi="Arial" w:cs="Arial"/>
+          <w:sz w:val="24"/>
+          <w:szCs w:val="24"/>
+        </w:rPr>
+      </w:pPr>
+      <w:r>
+        <w:rPr>
+          <w:rFonts w:ascii="Arial" w:hAnsi="Arial" w:cs="Arial"/>
+          <w:sz w:val="24"/>
+          <w:szCs w:val="24"/>
+        </w:rPr>
+        <w:t xml:space="preserve">En esta actividad se comparan los resultados de poblaciones promedio de </w:t>
+      </w:r>
+      <w:proofErr w:type="spellStart"/>
+      <w:r>
+        <w:rPr>
+          <w:rFonts w:ascii="Arial" w:hAnsi="Arial" w:cs="Arial"/>
+          <w:i/>
+          <w:iCs/>
+          <w:sz w:val="24"/>
+          <w:szCs w:val="24"/>
+        </w:rPr>
+        <w:t>peers</w:t>
+      </w:r>
+      <w:proofErr w:type="spellEnd"/>
+      <w:r>
+        <w:rPr>
+          <w:rFonts w:ascii="Arial" w:hAnsi="Arial" w:cs="Arial"/>
+          <w:i/>
+          <w:iCs/>
+          <w:sz w:val="24"/>
+          <w:szCs w:val="24"/>
+        </w:rPr>
+        <w:t xml:space="preserve"> </w:t>
+      </w:r>
+      <w:r>
+        <w:rPr>
+          <w:rFonts w:ascii="Arial" w:hAnsi="Arial" w:cs="Arial"/>
+          <w:sz w:val="24"/>
+          <w:szCs w:val="24"/>
+        </w:rPr>
+        <w:t xml:space="preserve">obtenidos implementando el esquema de asignación de recursos de distribución uniforme versus los resultados </w:t>
+      </w:r>
+      <w:r>
+        <w:rPr>
+          <w:rFonts w:ascii="Arial" w:hAnsi="Arial" w:cs="Arial"/>
+          <w:sz w:val="24"/>
+          <w:szCs w:val="24"/>
+        </w:rPr>
+        <w:t xml:space="preserve">obtenidos al implementar el esquema de asignación de recursos Q ventanas hacia atrás. </w:t>
+      </w:r>
+    </w:p>
+    <w:p>
+      <w:pPr>
+        <w:jc w:val="both"/>
+        <w:rPr>
+          <w:rFonts w:ascii="Arial" w:hAnsi="Arial" w:cs="Arial"/>
+          <w:sz w:val="24"/>
+          <w:szCs w:val="24"/>
+        </w:rPr>
+      </w:pPr>
+      <w:r>
+        <w:rPr>
+          <w:rFonts w:ascii="Arial" w:hAnsi="Arial" w:cs="Arial"/>
+          <w:sz w:val="24"/>
+          <w:szCs w:val="24"/>
+        </w:rPr>
+        <w:t>Finalmente, como tarea pendiente se ha comenzado a evaluar</w:t>
+      </w:r>
+      <w:r>
+        <w:rPr>
+          <w:rFonts w:ascii="Arial" w:hAnsi="Arial" w:cs="Arial"/>
+          <w:sz w:val="24"/>
+          <w:szCs w:val="24"/>
+        </w:rPr>
+        <w:t xml:space="preserve">, por simulación, el sistema en estado estable. Es decir, mientras que en los resultados anteriores </w:t>
+      </w:r>
+      <w:r>
+        <w:rPr>
+          <w:rFonts w:ascii="Arial" w:hAnsi="Arial" w:cs="Arial"/>
+          <w:sz w:val="24"/>
+          <w:szCs w:val="24"/>
+        </w:rPr>
+        <w:t xml:space="preserve">el cálculo de anchos de banda se realizaba por cada iteración, en estado estable se evalúan los anchos de banda consumidos </w:t>
+      </w:r>
+      <w:r>
+        <w:rPr>
+          <w:rFonts w:ascii="Arial" w:hAnsi="Arial" w:cs="Arial"/>
+          <w:sz w:val="24"/>
+          <w:szCs w:val="24"/>
+        </w:rPr>
+        <w:t xml:space="preserve">una vez que se tienen las poblaciones promedio de </w:t>
+      </w:r>
+      <w:proofErr w:type="spellStart"/>
+      <w:r>
+        <w:rPr>
+          <w:rFonts w:ascii="Arial" w:hAnsi="Arial" w:cs="Arial"/>
+          <w:i/>
+          <w:iCs/>
+          <w:sz w:val="24"/>
+          <w:szCs w:val="24"/>
+        </w:rPr>
+        <w:t>peers</w:t>
+      </w:r>
+      <w:proofErr w:type="spellEnd"/>
+      <w:r>
+        <w:rPr>
+          <w:rFonts w:ascii="Arial" w:hAnsi="Arial" w:cs="Arial"/>
+          <w:i/>
+          <w:iCs/>
+          <w:sz w:val="24"/>
+          <w:szCs w:val="24"/>
+        </w:rPr>
+        <w:t xml:space="preserve"> </w:t>
+      </w:r>
+      <w:r>
+        <w:rPr>
+          <w:rFonts w:ascii="Arial" w:hAnsi="Arial" w:cs="Arial"/>
+          <w:sz w:val="24"/>
+          <w:szCs w:val="24"/>
+        </w:rPr>
+        <w:t xml:space="preserve">al final de todas las iteraciones. </w:t>
+      </w:r>
+    </w:p>
+    <w:p>
+      <w:pPr>
+        <w:jc w:val="both"/>
+        <w:rPr>
+          <w:rFonts w:ascii="Arial" w:hAnsi="Arial" w:cs="Arial"/>
+          <w:sz w:val="24"/>
+          <w:szCs w:val="24"/>
+        </w:rPr>
+      </w:pPr>
+    </w:p>
+    <w:p>
+      <w:pPr>
+        <w:jc w:val="both"/>
+        <w:rPr>
+          <w:rFonts w:ascii="Arial" w:hAnsi="Arial" w:cs="Arial"/>
+          <w:sz w:val="24"/>
+          <w:szCs w:val="24"/>
+        </w:rPr>
+      </w:pPr>
+    </w:p>
+    <w:p>
+      <w:pPr>
+        <w:jc w:val="both"/>
+        <w:rPr>
+          <w:rFonts w:ascii="Arial" w:hAnsi="Arial" w:cs="Arial"/>
+          <w:sz w:val="24"/>
+          <w:szCs w:val="24"/>
+        </w:rPr>
+      </w:pPr>
+    </w:p>
+    <w:p>
+      <w:pPr>
         <w:rPr>
           <w:rFonts w:ascii="Arial" w:hAnsi="Arial" w:cs="Arial"/>
           <w:b/>
@@ -14218,8 +14195,2583 @@
           <w:sz w:val="24"/>
           <w:szCs w:val="24"/>
         </w:rPr>
+        <w:lastRenderedPageBreak/>
         <w:t>Resultados:</w:t>
       </w:r>
+    </w:p>
+    <w:p>
+      <w:pPr>
+        <w:jc w:val="both"/>
+        <w:rPr>
+          <w:rFonts w:ascii="Arial" w:hAnsi="Arial" w:cs="Arial"/>
+          <w:sz w:val="24"/>
+          <w:szCs w:val="24"/>
+        </w:rPr>
+      </w:pPr>
+      <w:r>
+        <w:rPr>
+          <w:rFonts w:ascii="Arial" w:hAnsi="Arial" w:cs="Arial"/>
+          <w:sz w:val="24"/>
+          <w:szCs w:val="24"/>
+        </w:rPr>
+        <w:t>De la</w:t>
+      </w:r>
+      <w:r>
+        <w:rPr>
+          <w:rFonts w:ascii="Arial" w:hAnsi="Arial" w:cs="Arial"/>
+          <w:sz w:val="24"/>
+          <w:szCs w:val="24"/>
+        </w:rPr>
+        <w:t xml:space="preserve"> Figura 9 a la Figura 20, se realizó la comparación de las poblaciones promedio de </w:t>
+      </w:r>
+      <w:proofErr w:type="spellStart"/>
+      <w:proofErr w:type="gramStart"/>
+      <w:r>
+        <w:rPr>
+          <w:rFonts w:ascii="Arial" w:hAnsi="Arial" w:cs="Arial"/>
+          <w:i/>
+          <w:iCs/>
+          <w:sz w:val="24"/>
+          <w:szCs w:val="24"/>
+        </w:rPr>
+        <w:t>peers</w:t>
+      </w:r>
+      <w:proofErr w:type="spellEnd"/>
+      <w:r>
+        <w:rPr>
+          <w:rFonts w:ascii="Arial" w:hAnsi="Arial" w:cs="Arial"/>
+          <w:i/>
+          <w:iCs/>
+          <w:sz w:val="24"/>
+          <w:szCs w:val="24"/>
+        </w:rPr>
+        <w:t xml:space="preserve"> </w:t>
+      </w:r>
+      <w:r>
+        <w:rPr>
+          <w:rFonts w:ascii="Arial" w:hAnsi="Arial" w:cs="Arial"/>
+          <w:sz w:val="24"/>
+          <w:szCs w:val="24"/>
+        </w:rPr>
+        <w:t xml:space="preserve"> y</w:t>
+      </w:r>
+      <w:proofErr w:type="gramEnd"/>
+      <w:r>
+        <w:rPr>
+          <w:rFonts w:ascii="Arial" w:hAnsi="Arial" w:cs="Arial"/>
+          <w:sz w:val="24"/>
+          <w:szCs w:val="24"/>
+        </w:rPr>
+        <w:t xml:space="preserve"> de los anchos de banda consumidos dentro del sistema </w:t>
+      </w:r>
+      <w:r>
+        <w:rPr>
+          <w:rFonts w:ascii="Arial" w:hAnsi="Arial" w:cs="Arial"/>
+          <w:sz w:val="24"/>
+          <w:szCs w:val="24"/>
+        </w:rPr>
+        <w:t xml:space="preserve">empleando los esquemas de asignación de recursos a los que se les realizaron adecuaciones para servicios de video en vivo (DU y Q ventanas). </w:t>
+      </w:r>
+    </w:p>
+    <w:p>
+      <w:pPr>
+        <w:jc w:val="center"/>
+      </w:pPr>
+      <w:r>
+        <w:rPr>
+          <w:noProof/>
+        </w:rPr>
+        <w:drawing>
+          <wp:inline distT="0" distB="0" distL="0" distR="0" wp14:anchorId="2630586C" wp14:editId="22724D4B">
+            <wp:extent cx="4322577" cy="3240000"/>
+            <wp:effectExtent l="0" t="0" r="0" b="0"/>
+            <wp:docPr id="1895031165" name="Imagen 1895031165"/>
+            <wp:cNvGraphicFramePr>
+              <a:graphicFrameLocks xmlns:a="http://schemas.openxmlformats.org/drawingml/2006/main" noChangeAspect="1"/>
+            </wp:cNvGraphicFramePr>
+            <a:graphic xmlns:a="http://schemas.openxmlformats.org/drawingml/2006/main">
+              <a:graphicData uri="http://schemas.openxmlformats.org/drawingml/2006/picture">
+                <pic:pic xmlns:pic="http://schemas.openxmlformats.org/drawingml/2006/picture">
+                  <pic:nvPicPr>
+                    <pic:cNvPr id="0" name="Picture 1"/>
+                    <pic:cNvPicPr>
+                      <a:picLocks noChangeAspect="1" noChangeArrowheads="1"/>
+                    </pic:cNvPicPr>
+                  </pic:nvPicPr>
+                  <pic:blipFill>
+                    <a:blip r:embed="rId18">
+                      <a:extLst>
+                        <a:ext uri="{28A0092B-C50C-407E-A947-70E740481C1C}">
+                          <a14:useLocalDpi xmlns:a14="http://schemas.microsoft.com/office/drawing/2010/main" val="0"/>
+                        </a:ext>
+                      </a:extLst>
+                    </a:blip>
+                    <a:srcRect/>
+                    <a:stretch>
+                      <a:fillRect/>
+                    </a:stretch>
+                  </pic:blipFill>
+                  <pic:spPr bwMode="auto">
+                    <a:xfrm>
+                      <a:off x="0" y="0"/>
+                      <a:ext cx="4322577" cy="3240000"/>
+                    </a:xfrm>
+                    <a:prstGeom prst="rect">
+                      <a:avLst/>
+                    </a:prstGeom>
+                    <a:noFill/>
+                    <a:ln>
+                      <a:noFill/>
+                    </a:ln>
+                  </pic:spPr>
+                </pic:pic>
+              </a:graphicData>
+            </a:graphic>
+          </wp:inline>
+        </w:drawing>
+      </w:r>
+    </w:p>
+    <w:p>
+      <w:pPr>
+        <w:pStyle w:val="Descripcin"/>
+        <w:jc w:val="center"/>
+        <w:rPr>
+          <w:rFonts w:ascii="Arial" w:hAnsi="Arial" w:cs="Arial"/>
+          <w:sz w:val="24"/>
+          <w:szCs w:val="24"/>
+        </w:rPr>
+      </w:pPr>
+      <w:r>
+        <w:rPr>
+          <w:rFonts w:ascii="Arial" w:hAnsi="Arial" w:cs="Arial"/>
+          <w:sz w:val="24"/>
+          <w:szCs w:val="24"/>
+        </w:rPr>
+        <w:t xml:space="preserve">Figura </w:t>
+      </w:r>
+      <w:r>
+        <w:rPr>
+          <w:rFonts w:ascii="Arial" w:hAnsi="Arial" w:cs="Arial"/>
+          <w:sz w:val="24"/>
+          <w:szCs w:val="24"/>
+        </w:rPr>
+        <w:fldChar w:fldCharType="begin"/>
+      </w:r>
+      <w:r>
+        <w:rPr>
+          <w:rFonts w:ascii="Arial" w:hAnsi="Arial" w:cs="Arial"/>
+          <w:sz w:val="24"/>
+          <w:szCs w:val="24"/>
+        </w:rPr>
+        <w:instrText xml:space="preserve"> SEQ Figura \* ARABIC </w:instrText>
+      </w:r>
+      <w:r>
+        <w:rPr>
+          <w:rFonts w:ascii="Arial" w:hAnsi="Arial" w:cs="Arial"/>
+          <w:sz w:val="24"/>
+          <w:szCs w:val="24"/>
+        </w:rPr>
+        <w:fldChar w:fldCharType="separate"/>
+      </w:r>
+      <w:r>
+        <w:rPr>
+          <w:rFonts w:ascii="Arial" w:hAnsi="Arial" w:cs="Arial"/>
+          <w:noProof/>
+          <w:sz w:val="24"/>
+          <w:szCs w:val="24"/>
+        </w:rPr>
+        <w:t>9</w:t>
+      </w:r>
+      <w:r>
+        <w:rPr>
+          <w:rFonts w:ascii="Arial" w:hAnsi="Arial" w:cs="Arial"/>
+          <w:sz w:val="24"/>
+          <w:szCs w:val="24"/>
+        </w:rPr>
+        <w:fldChar w:fldCharType="end"/>
+      </w:r>
+      <w:r>
+        <w:rPr>
+          <w:rFonts w:ascii="Arial" w:hAnsi="Arial" w:cs="Arial"/>
+          <w:sz w:val="24"/>
+          <w:szCs w:val="24"/>
+        </w:rPr>
+        <w:t xml:space="preserve">. Gráfica de poblaciones promedio de </w:t>
+      </w:r>
+      <w:proofErr w:type="spellStart"/>
+      <w:r>
+        <w:rPr>
+          <w:rFonts w:ascii="Arial" w:hAnsi="Arial" w:cs="Arial"/>
+          <w:sz w:val="24"/>
+          <w:szCs w:val="24"/>
+        </w:rPr>
+        <w:t>peers</w:t>
+      </w:r>
+      <w:proofErr w:type="spellEnd"/>
+      <w:r>
+        <w:rPr>
+          <w:rFonts w:ascii="Arial" w:hAnsi="Arial" w:cs="Arial"/>
+          <w:sz w:val="24"/>
+          <w:szCs w:val="24"/>
+        </w:rPr>
+        <w:t xml:space="preserve"> </w:t>
+      </w:r>
+      <w:r>
+        <w:rPr>
+          <w:rFonts w:ascii="Arial" w:hAnsi="Arial" w:cs="Arial"/>
+          <w:sz w:val="24"/>
+          <w:szCs w:val="24"/>
+        </w:rPr>
+        <w:t>para video en vivo con esquema DU</w:t>
+      </w:r>
+    </w:p>
+    <w:p>
+      <w:pPr>
+        <w:jc w:val="center"/>
+      </w:pPr>
+      <w:r>
+        <w:rPr>
+          <w:noProof/>
+        </w:rPr>
+        <w:drawing>
+          <wp:inline distT="0" distB="0" distL="0" distR="0" wp14:anchorId="16470574" wp14:editId="686CE00D">
+            <wp:extent cx="4322578" cy="3240000"/>
+            <wp:effectExtent l="0" t="0" r="0" b="0"/>
+            <wp:docPr id="347863784" name="Imagen 347863784"/>
+            <wp:cNvGraphicFramePr>
+              <a:graphicFrameLocks xmlns:a="http://schemas.openxmlformats.org/drawingml/2006/main" noChangeAspect="1"/>
+            </wp:cNvGraphicFramePr>
+            <a:graphic xmlns:a="http://schemas.openxmlformats.org/drawingml/2006/main">
+              <a:graphicData uri="http://schemas.openxmlformats.org/drawingml/2006/picture">
+                <pic:pic xmlns:pic="http://schemas.openxmlformats.org/drawingml/2006/picture">
+                  <pic:nvPicPr>
+                    <pic:cNvPr id="0" name="Picture 2"/>
+                    <pic:cNvPicPr>
+                      <a:picLocks noChangeAspect="1" noChangeArrowheads="1"/>
+                    </pic:cNvPicPr>
+                  </pic:nvPicPr>
+                  <pic:blipFill>
+                    <a:blip r:embed="rId19">
+                      <a:extLst>
+                        <a:ext uri="{28A0092B-C50C-407E-A947-70E740481C1C}">
+                          <a14:useLocalDpi xmlns:a14="http://schemas.microsoft.com/office/drawing/2010/main" val="0"/>
+                        </a:ext>
+                      </a:extLst>
+                    </a:blip>
+                    <a:srcRect/>
+                    <a:stretch>
+                      <a:fillRect/>
+                    </a:stretch>
+                  </pic:blipFill>
+                  <pic:spPr bwMode="auto">
+                    <a:xfrm>
+                      <a:off x="0" y="0"/>
+                      <a:ext cx="4322578" cy="3240000"/>
+                    </a:xfrm>
+                    <a:prstGeom prst="rect">
+                      <a:avLst/>
+                    </a:prstGeom>
+                    <a:noFill/>
+                    <a:ln>
+                      <a:noFill/>
+                    </a:ln>
+                  </pic:spPr>
+                </pic:pic>
+              </a:graphicData>
+            </a:graphic>
+          </wp:inline>
+        </w:drawing>
+      </w:r>
+    </w:p>
+    <w:p>
+      <w:pPr>
+        <w:pStyle w:val="Descripcin"/>
+        <w:jc w:val="center"/>
+        <w:rPr>
+          <w:rFonts w:ascii="Arial" w:hAnsi="Arial" w:cs="Arial"/>
+          <w:sz w:val="24"/>
+          <w:szCs w:val="24"/>
+        </w:rPr>
+      </w:pPr>
+      <w:r>
+        <w:rPr>
+          <w:rFonts w:ascii="Arial" w:hAnsi="Arial" w:cs="Arial"/>
+          <w:sz w:val="24"/>
+          <w:szCs w:val="24"/>
+        </w:rPr>
+        <w:t xml:space="preserve">Figura </w:t>
+      </w:r>
+      <w:r>
+        <w:rPr>
+          <w:rFonts w:ascii="Arial" w:hAnsi="Arial" w:cs="Arial"/>
+          <w:sz w:val="24"/>
+          <w:szCs w:val="24"/>
+        </w:rPr>
+        <w:fldChar w:fldCharType="begin"/>
+      </w:r>
+      <w:r>
+        <w:rPr>
+          <w:rFonts w:ascii="Arial" w:hAnsi="Arial" w:cs="Arial"/>
+          <w:sz w:val="24"/>
+          <w:szCs w:val="24"/>
+        </w:rPr>
+        <w:instrText xml:space="preserve"> SEQ Figura \* ARABIC </w:instrText>
+      </w:r>
+      <w:r>
+        <w:rPr>
+          <w:rFonts w:ascii="Arial" w:hAnsi="Arial" w:cs="Arial"/>
+          <w:sz w:val="24"/>
+          <w:szCs w:val="24"/>
+        </w:rPr>
+        <w:fldChar w:fldCharType="separate"/>
+      </w:r>
+      <w:r>
+        <w:rPr>
+          <w:rFonts w:ascii="Arial" w:hAnsi="Arial" w:cs="Arial"/>
+          <w:noProof/>
+          <w:sz w:val="24"/>
+          <w:szCs w:val="24"/>
+        </w:rPr>
+        <w:t>10</w:t>
+      </w:r>
+      <w:r>
+        <w:rPr>
+          <w:rFonts w:ascii="Arial" w:hAnsi="Arial" w:cs="Arial"/>
+          <w:sz w:val="24"/>
+          <w:szCs w:val="24"/>
+        </w:rPr>
+        <w:fldChar w:fldCharType="end"/>
+      </w:r>
+      <w:r>
+        <w:rPr>
+          <w:rFonts w:ascii="Arial" w:hAnsi="Arial" w:cs="Arial"/>
+          <w:sz w:val="24"/>
+          <w:szCs w:val="24"/>
+        </w:rPr>
+        <w:t xml:space="preserve">. </w:t>
+      </w:r>
+      <w:r>
+        <w:rPr>
+          <w:rFonts w:ascii="Arial" w:hAnsi="Arial" w:cs="Arial"/>
+          <w:sz w:val="24"/>
+          <w:szCs w:val="24"/>
+        </w:rPr>
+        <w:t>Anchos de Banda (Total consumido, proveniente de red P2P y proveniente de red CDN) de un sistema de distribución de video en vivo</w:t>
+      </w:r>
+      <w:r>
+        <w:rPr>
+          <w:rFonts w:ascii="Arial" w:hAnsi="Arial" w:cs="Arial"/>
+          <w:sz w:val="24"/>
+          <w:szCs w:val="24"/>
+        </w:rPr>
+        <w:t xml:space="preserve"> con esquema DU</w:t>
+      </w:r>
+    </w:p>
+    <w:p>
+      <w:pPr>
+        <w:pStyle w:val="Descripcin"/>
+        <w:jc w:val="center"/>
+      </w:pPr>
+    </w:p>
+    <w:p>
+      <w:pPr>
+        <w:jc w:val="center"/>
+        <w:rPr>
+          <w:b/>
+          <w:bCs/>
+        </w:rPr>
+      </w:pPr>
+      <w:r>
+        <w:rPr>
+          <w:b/>
+          <w:bCs/>
+          <w:noProof/>
+        </w:rPr>
+        <w:drawing>
+          <wp:inline distT="0" distB="0" distL="0" distR="0" wp14:anchorId="1281BA23" wp14:editId="789F6432">
+            <wp:extent cx="4562721" cy="3420000"/>
+            <wp:effectExtent l="0" t="0" r="0" b="0"/>
+            <wp:docPr id="3" name="Imagen 3"/>
+            <wp:cNvGraphicFramePr>
+              <a:graphicFrameLocks xmlns:a="http://schemas.openxmlformats.org/drawingml/2006/main" noChangeAspect="1"/>
+            </wp:cNvGraphicFramePr>
+            <a:graphic xmlns:a="http://schemas.openxmlformats.org/drawingml/2006/main">
+              <a:graphicData uri="http://schemas.openxmlformats.org/drawingml/2006/picture">
+                <pic:pic xmlns:pic="http://schemas.openxmlformats.org/drawingml/2006/picture">
+                  <pic:nvPicPr>
+                    <pic:cNvPr id="0" name="Picture 3"/>
+                    <pic:cNvPicPr>
+                      <a:picLocks noChangeAspect="1" noChangeArrowheads="1"/>
+                    </pic:cNvPicPr>
+                  </pic:nvPicPr>
+                  <pic:blipFill>
+                    <a:blip r:embed="rId20">
+                      <a:extLst>
+                        <a:ext uri="{28A0092B-C50C-407E-A947-70E740481C1C}">
+                          <a14:useLocalDpi xmlns:a14="http://schemas.microsoft.com/office/drawing/2010/main" val="0"/>
+                        </a:ext>
+                      </a:extLst>
+                    </a:blip>
+                    <a:srcRect/>
+                    <a:stretch>
+                      <a:fillRect/>
+                    </a:stretch>
+                  </pic:blipFill>
+                  <pic:spPr bwMode="auto">
+                    <a:xfrm>
+                      <a:off x="0" y="0"/>
+                      <a:ext cx="4562721" cy="3420000"/>
+                    </a:xfrm>
+                    <a:prstGeom prst="rect">
+                      <a:avLst/>
+                    </a:prstGeom>
+                    <a:noFill/>
+                    <a:ln>
+                      <a:noFill/>
+                    </a:ln>
+                  </pic:spPr>
+                </pic:pic>
+              </a:graphicData>
+            </a:graphic>
+          </wp:inline>
+        </w:drawing>
+      </w:r>
+    </w:p>
+    <w:p>
+      <w:pPr>
+        <w:pStyle w:val="Descripcin"/>
+        <w:jc w:val="center"/>
+        <w:rPr>
+          <w:rFonts w:ascii="Arial" w:hAnsi="Arial" w:cs="Arial"/>
+          <w:sz w:val="24"/>
+          <w:szCs w:val="24"/>
+        </w:rPr>
+      </w:pPr>
+      <w:r>
+        <w:rPr>
+          <w:rFonts w:ascii="Arial" w:hAnsi="Arial" w:cs="Arial"/>
+          <w:sz w:val="24"/>
+          <w:szCs w:val="24"/>
+        </w:rPr>
+        <w:t xml:space="preserve">Figura </w:t>
+      </w:r>
+      <w:r>
+        <w:rPr>
+          <w:rFonts w:ascii="Arial" w:hAnsi="Arial" w:cs="Arial"/>
+          <w:sz w:val="24"/>
+          <w:szCs w:val="24"/>
+        </w:rPr>
+        <w:fldChar w:fldCharType="begin"/>
+      </w:r>
+      <w:r>
+        <w:rPr>
+          <w:rFonts w:ascii="Arial" w:hAnsi="Arial" w:cs="Arial"/>
+          <w:sz w:val="24"/>
+          <w:szCs w:val="24"/>
+        </w:rPr>
+        <w:instrText xml:space="preserve"> SEQ Figura \* ARABIC </w:instrText>
+      </w:r>
+      <w:r>
+        <w:rPr>
+          <w:rFonts w:ascii="Arial" w:hAnsi="Arial" w:cs="Arial"/>
+          <w:sz w:val="24"/>
+          <w:szCs w:val="24"/>
+        </w:rPr>
+        <w:fldChar w:fldCharType="separate"/>
+      </w:r>
+      <w:r>
+        <w:rPr>
+          <w:rFonts w:ascii="Arial" w:hAnsi="Arial" w:cs="Arial"/>
+          <w:noProof/>
+          <w:sz w:val="24"/>
+          <w:szCs w:val="24"/>
+        </w:rPr>
+        <w:t>11</w:t>
+      </w:r>
+      <w:r>
+        <w:rPr>
+          <w:rFonts w:ascii="Arial" w:hAnsi="Arial" w:cs="Arial"/>
+          <w:sz w:val="24"/>
+          <w:szCs w:val="24"/>
+        </w:rPr>
+        <w:fldChar w:fldCharType="end"/>
+      </w:r>
+      <w:r>
+        <w:rPr>
+          <w:rFonts w:ascii="Arial" w:hAnsi="Arial" w:cs="Arial"/>
+          <w:sz w:val="24"/>
+          <w:szCs w:val="24"/>
+        </w:rPr>
+        <w:t xml:space="preserve">. </w:t>
+      </w:r>
+      <w:r>
+        <w:rPr>
+          <w:rFonts w:ascii="Arial" w:hAnsi="Arial" w:cs="Arial"/>
+          <w:sz w:val="24"/>
+          <w:szCs w:val="24"/>
+        </w:rPr>
+        <w:t xml:space="preserve">Gráfica de poblaciones promedio de </w:t>
+      </w:r>
+      <w:proofErr w:type="spellStart"/>
+      <w:r>
+        <w:rPr>
+          <w:rFonts w:ascii="Arial" w:hAnsi="Arial" w:cs="Arial"/>
+          <w:sz w:val="24"/>
+          <w:szCs w:val="24"/>
+        </w:rPr>
+        <w:t>peers</w:t>
+      </w:r>
+      <w:proofErr w:type="spellEnd"/>
+      <w:r>
+        <w:rPr>
+          <w:rFonts w:ascii="Arial" w:hAnsi="Arial" w:cs="Arial"/>
+          <w:sz w:val="24"/>
+          <w:szCs w:val="24"/>
+        </w:rPr>
+        <w:t xml:space="preserve"> para video en vivo con esquema </w:t>
+      </w:r>
+      <w:r>
+        <w:rPr>
+          <w:rFonts w:ascii="Arial" w:hAnsi="Arial" w:cs="Arial"/>
+          <w:sz w:val="24"/>
+          <w:szCs w:val="24"/>
+        </w:rPr>
+        <w:t>Q ventanas</w:t>
+      </w:r>
+      <w:r>
+        <w:rPr>
+          <w:rFonts w:ascii="Arial" w:hAnsi="Arial" w:cs="Arial"/>
+          <w:sz w:val="24"/>
+          <w:szCs w:val="24"/>
+        </w:rPr>
+        <w:t xml:space="preserve"> (Q=36)</w:t>
+      </w:r>
+    </w:p>
+    <w:p>
+      <w:pPr>
+        <w:jc w:val="center"/>
+        <w:rPr>
+          <w:b/>
+          <w:bCs/>
+        </w:rPr>
+      </w:pPr>
+      <w:r>
+        <w:rPr>
+          <w:b/>
+          <w:bCs/>
+          <w:noProof/>
+        </w:rPr>
+        <w:drawing>
+          <wp:inline distT="0" distB="0" distL="0" distR="0" wp14:anchorId="2DC38835" wp14:editId="4500E73E">
+            <wp:extent cx="4562721" cy="3420000"/>
+            <wp:effectExtent l="0" t="0" r="0" b="0"/>
+            <wp:docPr id="1434234401" name="Imagen 1434234401"/>
+            <wp:cNvGraphicFramePr>
+              <a:graphicFrameLocks xmlns:a="http://schemas.openxmlformats.org/drawingml/2006/main" noChangeAspect="1"/>
+            </wp:cNvGraphicFramePr>
+            <a:graphic xmlns:a="http://schemas.openxmlformats.org/drawingml/2006/main">
+              <a:graphicData uri="http://schemas.openxmlformats.org/drawingml/2006/picture">
+                <pic:pic xmlns:pic="http://schemas.openxmlformats.org/drawingml/2006/picture">
+                  <pic:nvPicPr>
+                    <pic:cNvPr id="0" name="Picture 4"/>
+                    <pic:cNvPicPr>
+                      <a:picLocks noChangeAspect="1" noChangeArrowheads="1"/>
+                    </pic:cNvPicPr>
+                  </pic:nvPicPr>
+                  <pic:blipFill>
+                    <a:blip r:embed="rId21">
+                      <a:extLst>
+                        <a:ext uri="{28A0092B-C50C-407E-A947-70E740481C1C}">
+                          <a14:useLocalDpi xmlns:a14="http://schemas.microsoft.com/office/drawing/2010/main" val="0"/>
+                        </a:ext>
+                      </a:extLst>
+                    </a:blip>
+                    <a:srcRect/>
+                    <a:stretch>
+                      <a:fillRect/>
+                    </a:stretch>
+                  </pic:blipFill>
+                  <pic:spPr bwMode="auto">
+                    <a:xfrm>
+                      <a:off x="0" y="0"/>
+                      <a:ext cx="4562721" cy="3420000"/>
+                    </a:xfrm>
+                    <a:prstGeom prst="rect">
+                      <a:avLst/>
+                    </a:prstGeom>
+                    <a:noFill/>
+                    <a:ln>
+                      <a:noFill/>
+                    </a:ln>
+                  </pic:spPr>
+                </pic:pic>
+              </a:graphicData>
+            </a:graphic>
+          </wp:inline>
+        </w:drawing>
+      </w:r>
+    </w:p>
+    <w:p>
+      <w:pPr>
+        <w:pStyle w:val="Descripcin"/>
+        <w:jc w:val="center"/>
+        <w:rPr>
+          <w:rFonts w:ascii="Arial" w:hAnsi="Arial" w:cs="Arial"/>
+          <w:sz w:val="24"/>
+          <w:szCs w:val="24"/>
+        </w:rPr>
+      </w:pPr>
+      <w:r>
+        <w:rPr>
+          <w:rFonts w:ascii="Arial" w:hAnsi="Arial" w:cs="Arial"/>
+          <w:sz w:val="24"/>
+          <w:szCs w:val="24"/>
+        </w:rPr>
+        <w:t xml:space="preserve">Figura </w:t>
+      </w:r>
+      <w:r>
+        <w:rPr>
+          <w:rFonts w:ascii="Arial" w:hAnsi="Arial" w:cs="Arial"/>
+          <w:sz w:val="24"/>
+          <w:szCs w:val="24"/>
+        </w:rPr>
+        <w:fldChar w:fldCharType="begin"/>
+      </w:r>
+      <w:r>
+        <w:rPr>
+          <w:rFonts w:ascii="Arial" w:hAnsi="Arial" w:cs="Arial"/>
+          <w:sz w:val="24"/>
+          <w:szCs w:val="24"/>
+        </w:rPr>
+        <w:instrText xml:space="preserve"> SEQ Figura \* ARABIC </w:instrText>
+      </w:r>
+      <w:r>
+        <w:rPr>
+          <w:rFonts w:ascii="Arial" w:hAnsi="Arial" w:cs="Arial"/>
+          <w:sz w:val="24"/>
+          <w:szCs w:val="24"/>
+        </w:rPr>
+        <w:fldChar w:fldCharType="separate"/>
+      </w:r>
+      <w:r>
+        <w:rPr>
+          <w:rFonts w:ascii="Arial" w:hAnsi="Arial" w:cs="Arial"/>
+          <w:noProof/>
+          <w:sz w:val="24"/>
+          <w:szCs w:val="24"/>
+        </w:rPr>
+        <w:t>12</w:t>
+      </w:r>
+      <w:r>
+        <w:rPr>
+          <w:rFonts w:ascii="Arial" w:hAnsi="Arial" w:cs="Arial"/>
+          <w:sz w:val="24"/>
+          <w:szCs w:val="24"/>
+        </w:rPr>
+        <w:fldChar w:fldCharType="end"/>
+      </w:r>
+      <w:r>
+        <w:rPr>
+          <w:rFonts w:ascii="Arial" w:hAnsi="Arial" w:cs="Arial"/>
+          <w:sz w:val="24"/>
+          <w:szCs w:val="24"/>
+        </w:rPr>
+        <w:t xml:space="preserve">. </w:t>
+      </w:r>
+      <w:r>
+        <w:rPr>
+          <w:rFonts w:ascii="Arial" w:hAnsi="Arial" w:cs="Arial"/>
+          <w:sz w:val="24"/>
+          <w:szCs w:val="24"/>
+        </w:rPr>
+        <w:t>Anchos de Banda (Total consumido, proveniente de red P2P y proveniente de red CDN) de un sistema de distribución de video en vivo</w:t>
+      </w:r>
+      <w:r>
+        <w:rPr>
+          <w:rFonts w:ascii="Arial" w:hAnsi="Arial" w:cs="Arial"/>
+          <w:sz w:val="24"/>
+          <w:szCs w:val="24"/>
+        </w:rPr>
+        <w:t xml:space="preserve"> con esquema Q ventanas (Q=</w:t>
+      </w:r>
+      <w:r>
+        <w:rPr>
+          <w:rFonts w:ascii="Arial" w:hAnsi="Arial" w:cs="Arial"/>
+          <w:sz w:val="24"/>
+          <w:szCs w:val="24"/>
+        </w:rPr>
+        <w:t>36)</w:t>
+      </w:r>
+    </w:p>
+    <w:p>
+      <w:pPr>
+        <w:pStyle w:val="Descripcin"/>
+        <w:jc w:val="center"/>
+        <w:rPr>
+          <w:b/>
+          <w:bCs/>
+        </w:rPr>
+      </w:pPr>
+    </w:p>
+    <w:p>
+      <w:pPr>
+        <w:jc w:val="center"/>
+        <w:rPr>
+          <w:b/>
+          <w:bCs/>
+        </w:rPr>
+      </w:pPr>
+      <w:r>
+        <w:rPr>
+          <w:b/>
+          <w:bCs/>
+          <w:noProof/>
+        </w:rPr>
+        <w:lastRenderedPageBreak/>
+        <w:drawing>
+          <wp:inline distT="0" distB="0" distL="0" distR="0" wp14:anchorId="492117BA" wp14:editId="15981E14">
+            <wp:extent cx="5043007" cy="3780000"/>
+            <wp:effectExtent l="0" t="0" r="0" b="0"/>
+            <wp:docPr id="1148148438" name="Imagen 1148148438"/>
+            <wp:cNvGraphicFramePr>
+              <a:graphicFrameLocks xmlns:a="http://schemas.openxmlformats.org/drawingml/2006/main" noChangeAspect="1"/>
+            </wp:cNvGraphicFramePr>
+            <a:graphic xmlns:a="http://schemas.openxmlformats.org/drawingml/2006/main">
+              <a:graphicData uri="http://schemas.openxmlformats.org/drawingml/2006/picture">
+                <pic:pic xmlns:pic="http://schemas.openxmlformats.org/drawingml/2006/picture">
+                  <pic:nvPicPr>
+                    <pic:cNvPr id="0" name="Picture 5"/>
+                    <pic:cNvPicPr>
+                      <a:picLocks noChangeAspect="1" noChangeArrowheads="1"/>
+                    </pic:cNvPicPr>
+                  </pic:nvPicPr>
+                  <pic:blipFill>
+                    <a:blip r:embed="rId22">
+                      <a:extLst>
+                        <a:ext uri="{28A0092B-C50C-407E-A947-70E740481C1C}">
+                          <a14:useLocalDpi xmlns:a14="http://schemas.microsoft.com/office/drawing/2010/main" val="0"/>
+                        </a:ext>
+                      </a:extLst>
+                    </a:blip>
+                    <a:srcRect/>
+                    <a:stretch>
+                      <a:fillRect/>
+                    </a:stretch>
+                  </pic:blipFill>
+                  <pic:spPr bwMode="auto">
+                    <a:xfrm>
+                      <a:off x="0" y="0"/>
+                      <a:ext cx="5043007" cy="3780000"/>
+                    </a:xfrm>
+                    <a:prstGeom prst="rect">
+                      <a:avLst/>
+                    </a:prstGeom>
+                    <a:noFill/>
+                    <a:ln>
+                      <a:noFill/>
+                    </a:ln>
+                  </pic:spPr>
+                </pic:pic>
+              </a:graphicData>
+            </a:graphic>
+          </wp:inline>
+        </w:drawing>
+      </w:r>
+    </w:p>
+    <w:p>
+      <w:pPr>
+        <w:pStyle w:val="Descripcin"/>
+        <w:jc w:val="center"/>
+        <w:rPr>
+          <w:rFonts w:ascii="Arial" w:hAnsi="Arial" w:cs="Arial"/>
+          <w:b/>
+          <w:bCs/>
+          <w:sz w:val="24"/>
+          <w:szCs w:val="24"/>
+        </w:rPr>
+      </w:pPr>
+      <w:r>
+        <w:rPr>
+          <w:rFonts w:ascii="Arial" w:hAnsi="Arial" w:cs="Arial"/>
+          <w:sz w:val="24"/>
+          <w:szCs w:val="24"/>
+        </w:rPr>
+        <w:t xml:space="preserve">Figura </w:t>
+      </w:r>
+      <w:r>
+        <w:rPr>
+          <w:rFonts w:ascii="Arial" w:hAnsi="Arial" w:cs="Arial"/>
+          <w:sz w:val="24"/>
+          <w:szCs w:val="24"/>
+        </w:rPr>
+        <w:fldChar w:fldCharType="begin"/>
+      </w:r>
+      <w:r>
+        <w:rPr>
+          <w:rFonts w:ascii="Arial" w:hAnsi="Arial" w:cs="Arial"/>
+          <w:sz w:val="24"/>
+          <w:szCs w:val="24"/>
+        </w:rPr>
+        <w:instrText xml:space="preserve"> SEQ Figura \* ARABIC </w:instrText>
+      </w:r>
+      <w:r>
+        <w:rPr>
+          <w:rFonts w:ascii="Arial" w:hAnsi="Arial" w:cs="Arial"/>
+          <w:sz w:val="24"/>
+          <w:szCs w:val="24"/>
+        </w:rPr>
+        <w:fldChar w:fldCharType="separate"/>
+      </w:r>
+      <w:r>
+        <w:rPr>
+          <w:rFonts w:ascii="Arial" w:hAnsi="Arial" w:cs="Arial"/>
+          <w:noProof/>
+          <w:sz w:val="24"/>
+          <w:szCs w:val="24"/>
+        </w:rPr>
+        <w:t>13</w:t>
+      </w:r>
+      <w:r>
+        <w:rPr>
+          <w:rFonts w:ascii="Arial" w:hAnsi="Arial" w:cs="Arial"/>
+          <w:sz w:val="24"/>
+          <w:szCs w:val="24"/>
+        </w:rPr>
+        <w:fldChar w:fldCharType="end"/>
+      </w:r>
+      <w:r>
+        <w:rPr>
+          <w:rFonts w:ascii="Arial" w:hAnsi="Arial" w:cs="Arial"/>
+          <w:sz w:val="24"/>
+          <w:szCs w:val="24"/>
+        </w:rPr>
+        <w:t xml:space="preserve">. </w:t>
+      </w:r>
+      <w:r>
+        <w:rPr>
+          <w:rFonts w:ascii="Arial" w:hAnsi="Arial" w:cs="Arial"/>
+          <w:sz w:val="24"/>
+          <w:szCs w:val="24"/>
+        </w:rPr>
+        <w:t xml:space="preserve">Gráfica de poblaciones promedio de </w:t>
+      </w:r>
+      <w:proofErr w:type="spellStart"/>
+      <w:r>
+        <w:rPr>
+          <w:rFonts w:ascii="Arial" w:hAnsi="Arial" w:cs="Arial"/>
+          <w:sz w:val="24"/>
+          <w:szCs w:val="24"/>
+        </w:rPr>
+        <w:t>peers</w:t>
+      </w:r>
+      <w:proofErr w:type="spellEnd"/>
+      <w:r>
+        <w:rPr>
+          <w:rFonts w:ascii="Arial" w:hAnsi="Arial" w:cs="Arial"/>
+          <w:sz w:val="24"/>
+          <w:szCs w:val="24"/>
+        </w:rPr>
+        <w:t xml:space="preserve"> para video en vivo con esquema Q ventanas (Q=</w:t>
+      </w:r>
+      <w:r>
+        <w:rPr>
+          <w:rFonts w:ascii="Arial" w:hAnsi="Arial" w:cs="Arial"/>
+          <w:sz w:val="24"/>
+          <w:szCs w:val="24"/>
+        </w:rPr>
+        <w:t>12</w:t>
+      </w:r>
+      <w:r>
+        <w:rPr>
+          <w:rFonts w:ascii="Arial" w:hAnsi="Arial" w:cs="Arial"/>
+          <w:sz w:val="24"/>
+          <w:szCs w:val="24"/>
+        </w:rPr>
+        <w:t>)</w:t>
+      </w:r>
+    </w:p>
+    <w:p>
+      <w:pPr>
+        <w:jc w:val="center"/>
+        <w:rPr>
+          <w:b/>
+          <w:bCs/>
+        </w:rPr>
+      </w:pPr>
+      <w:r>
+        <w:rPr>
+          <w:b/>
+          <w:bCs/>
+          <w:noProof/>
+        </w:rPr>
+        <w:drawing>
+          <wp:inline distT="0" distB="0" distL="0" distR="0" wp14:anchorId="07C6A123" wp14:editId="6A207435">
+            <wp:extent cx="5043007" cy="3780000"/>
+            <wp:effectExtent l="0" t="0" r="0" b="0"/>
+            <wp:docPr id="1812880746" name="Imagen 1812880746"/>
+            <wp:cNvGraphicFramePr>
+              <a:graphicFrameLocks xmlns:a="http://schemas.openxmlformats.org/drawingml/2006/main" noChangeAspect="1"/>
+            </wp:cNvGraphicFramePr>
+            <a:graphic xmlns:a="http://schemas.openxmlformats.org/drawingml/2006/main">
+              <a:graphicData uri="http://schemas.openxmlformats.org/drawingml/2006/picture">
+                <pic:pic xmlns:pic="http://schemas.openxmlformats.org/drawingml/2006/picture">
+                  <pic:nvPicPr>
+                    <pic:cNvPr id="0" name="Picture 6"/>
+                    <pic:cNvPicPr>
+                      <a:picLocks noChangeAspect="1" noChangeArrowheads="1"/>
+                    </pic:cNvPicPr>
+                  </pic:nvPicPr>
+                  <pic:blipFill>
+                    <a:blip r:embed="rId23">
+                      <a:extLst>
+                        <a:ext uri="{28A0092B-C50C-407E-A947-70E740481C1C}">
+                          <a14:useLocalDpi xmlns:a14="http://schemas.microsoft.com/office/drawing/2010/main" val="0"/>
+                        </a:ext>
+                      </a:extLst>
+                    </a:blip>
+                    <a:srcRect/>
+                    <a:stretch>
+                      <a:fillRect/>
+                    </a:stretch>
+                  </pic:blipFill>
+                  <pic:spPr bwMode="auto">
+                    <a:xfrm>
+                      <a:off x="0" y="0"/>
+                      <a:ext cx="5043007" cy="3780000"/>
+                    </a:xfrm>
+                    <a:prstGeom prst="rect">
+                      <a:avLst/>
+                    </a:prstGeom>
+                    <a:noFill/>
+                    <a:ln>
+                      <a:noFill/>
+                    </a:ln>
+                  </pic:spPr>
+                </pic:pic>
+              </a:graphicData>
+            </a:graphic>
+          </wp:inline>
+        </w:drawing>
+      </w:r>
+    </w:p>
+    <w:p>
+      <w:pPr>
+        <w:pStyle w:val="Descripcin"/>
+        <w:jc w:val="center"/>
+        <w:rPr>
+          <w:rFonts w:ascii="Arial" w:hAnsi="Arial" w:cs="Arial"/>
+          <w:sz w:val="24"/>
+          <w:szCs w:val="24"/>
+        </w:rPr>
+      </w:pPr>
+      <w:r>
+        <w:rPr>
+          <w:rFonts w:ascii="Arial" w:hAnsi="Arial" w:cs="Arial"/>
+          <w:sz w:val="24"/>
+          <w:szCs w:val="24"/>
+        </w:rPr>
+        <w:t xml:space="preserve">Figura </w:t>
+      </w:r>
+      <w:r>
+        <w:rPr>
+          <w:rFonts w:ascii="Arial" w:hAnsi="Arial" w:cs="Arial"/>
+          <w:sz w:val="24"/>
+          <w:szCs w:val="24"/>
+        </w:rPr>
+        <w:fldChar w:fldCharType="begin"/>
+      </w:r>
+      <w:r>
+        <w:rPr>
+          <w:rFonts w:ascii="Arial" w:hAnsi="Arial" w:cs="Arial"/>
+          <w:sz w:val="24"/>
+          <w:szCs w:val="24"/>
+        </w:rPr>
+        <w:instrText xml:space="preserve"> SEQ Figura \* ARABIC </w:instrText>
+      </w:r>
+      <w:r>
+        <w:rPr>
+          <w:rFonts w:ascii="Arial" w:hAnsi="Arial" w:cs="Arial"/>
+          <w:sz w:val="24"/>
+          <w:szCs w:val="24"/>
+        </w:rPr>
+        <w:fldChar w:fldCharType="separate"/>
+      </w:r>
+      <w:r>
+        <w:rPr>
+          <w:rFonts w:ascii="Arial" w:hAnsi="Arial" w:cs="Arial"/>
+          <w:noProof/>
+          <w:sz w:val="24"/>
+          <w:szCs w:val="24"/>
+        </w:rPr>
+        <w:t>14</w:t>
+      </w:r>
+      <w:r>
+        <w:rPr>
+          <w:rFonts w:ascii="Arial" w:hAnsi="Arial" w:cs="Arial"/>
+          <w:sz w:val="24"/>
+          <w:szCs w:val="24"/>
+        </w:rPr>
+        <w:fldChar w:fldCharType="end"/>
+      </w:r>
+      <w:r>
+        <w:rPr>
+          <w:rFonts w:ascii="Arial" w:hAnsi="Arial" w:cs="Arial"/>
+          <w:sz w:val="24"/>
+          <w:szCs w:val="24"/>
+        </w:rPr>
+        <w:t xml:space="preserve">. </w:t>
+      </w:r>
+      <w:r>
+        <w:rPr>
+          <w:rFonts w:ascii="Arial" w:hAnsi="Arial" w:cs="Arial"/>
+          <w:sz w:val="24"/>
+          <w:szCs w:val="24"/>
+        </w:rPr>
+        <w:t>Anchos de Banda (Total consumido, proveniente de red P2P y proveniente de red CDN) de un sistema de distribución de video en vivo</w:t>
+      </w:r>
+      <w:r>
+        <w:rPr>
+          <w:rFonts w:ascii="Arial" w:hAnsi="Arial" w:cs="Arial"/>
+          <w:sz w:val="24"/>
+          <w:szCs w:val="24"/>
+        </w:rPr>
+        <w:t xml:space="preserve"> </w:t>
+      </w:r>
+      <w:r>
+        <w:rPr>
+          <w:rFonts w:ascii="Arial" w:hAnsi="Arial" w:cs="Arial"/>
+          <w:sz w:val="24"/>
+          <w:szCs w:val="24"/>
+        </w:rPr>
+        <w:t>con esquema Q ventanas (Q=</w:t>
+      </w:r>
+      <w:r>
+        <w:rPr>
+          <w:rFonts w:ascii="Arial" w:hAnsi="Arial" w:cs="Arial"/>
+          <w:sz w:val="24"/>
+          <w:szCs w:val="24"/>
+        </w:rPr>
+        <w:t>12</w:t>
+      </w:r>
+      <w:r>
+        <w:rPr>
+          <w:rFonts w:ascii="Arial" w:hAnsi="Arial" w:cs="Arial"/>
+          <w:sz w:val="24"/>
+          <w:szCs w:val="24"/>
+        </w:rPr>
+        <w:t>)</w:t>
+      </w:r>
+    </w:p>
+    <w:p>
+      <w:pPr>
+        <w:jc w:val="center"/>
+        <w:rPr>
+          <w:b/>
+          <w:bCs/>
+        </w:rPr>
+      </w:pPr>
+      <w:r>
+        <w:rPr>
+          <w:b/>
+          <w:bCs/>
+          <w:noProof/>
+        </w:rPr>
+        <w:lastRenderedPageBreak/>
+        <w:drawing>
+          <wp:inline distT="0" distB="0" distL="0" distR="0" wp14:anchorId="7A1713CE" wp14:editId="625FBE05">
+            <wp:extent cx="5043007" cy="3780000"/>
+            <wp:effectExtent l="0" t="0" r="0" b="0"/>
+            <wp:docPr id="89116119" name="Imagen 89116119"/>
+            <wp:cNvGraphicFramePr>
+              <a:graphicFrameLocks xmlns:a="http://schemas.openxmlformats.org/drawingml/2006/main" noChangeAspect="1"/>
+            </wp:cNvGraphicFramePr>
+            <a:graphic xmlns:a="http://schemas.openxmlformats.org/drawingml/2006/main">
+              <a:graphicData uri="http://schemas.openxmlformats.org/drawingml/2006/picture">
+                <pic:pic xmlns:pic="http://schemas.openxmlformats.org/drawingml/2006/picture">
+                  <pic:nvPicPr>
+                    <pic:cNvPr id="0" name="Picture 7"/>
+                    <pic:cNvPicPr>
+                      <a:picLocks noChangeAspect="1" noChangeArrowheads="1"/>
+                    </pic:cNvPicPr>
+                  </pic:nvPicPr>
+                  <pic:blipFill>
+                    <a:blip r:embed="rId24">
+                      <a:extLst>
+                        <a:ext uri="{28A0092B-C50C-407E-A947-70E740481C1C}">
+                          <a14:useLocalDpi xmlns:a14="http://schemas.microsoft.com/office/drawing/2010/main" val="0"/>
+                        </a:ext>
+                      </a:extLst>
+                    </a:blip>
+                    <a:srcRect/>
+                    <a:stretch>
+                      <a:fillRect/>
+                    </a:stretch>
+                  </pic:blipFill>
+                  <pic:spPr bwMode="auto">
+                    <a:xfrm>
+                      <a:off x="0" y="0"/>
+                      <a:ext cx="5043007" cy="3780000"/>
+                    </a:xfrm>
+                    <a:prstGeom prst="rect">
+                      <a:avLst/>
+                    </a:prstGeom>
+                    <a:noFill/>
+                    <a:ln>
+                      <a:noFill/>
+                    </a:ln>
+                  </pic:spPr>
+                </pic:pic>
+              </a:graphicData>
+            </a:graphic>
+          </wp:inline>
+        </w:drawing>
+      </w:r>
+    </w:p>
+    <w:p>
+      <w:pPr>
+        <w:pStyle w:val="Descripcin"/>
+        <w:jc w:val="center"/>
+        <w:rPr>
+          <w:rFonts w:ascii="Arial" w:hAnsi="Arial" w:cs="Arial"/>
+          <w:b/>
+          <w:bCs/>
+          <w:sz w:val="24"/>
+          <w:szCs w:val="24"/>
+        </w:rPr>
+      </w:pPr>
+      <w:r>
+        <w:rPr>
+          <w:rFonts w:ascii="Arial" w:hAnsi="Arial" w:cs="Arial"/>
+          <w:sz w:val="24"/>
+          <w:szCs w:val="24"/>
+        </w:rPr>
+        <w:t xml:space="preserve">Figura </w:t>
+      </w:r>
+      <w:r>
+        <w:rPr>
+          <w:rFonts w:ascii="Arial" w:hAnsi="Arial" w:cs="Arial"/>
+          <w:sz w:val="24"/>
+          <w:szCs w:val="24"/>
+        </w:rPr>
+        <w:fldChar w:fldCharType="begin"/>
+      </w:r>
+      <w:r>
+        <w:rPr>
+          <w:rFonts w:ascii="Arial" w:hAnsi="Arial" w:cs="Arial"/>
+          <w:sz w:val="24"/>
+          <w:szCs w:val="24"/>
+        </w:rPr>
+        <w:instrText xml:space="preserve"> SEQ Figura \* ARABIC </w:instrText>
+      </w:r>
+      <w:r>
+        <w:rPr>
+          <w:rFonts w:ascii="Arial" w:hAnsi="Arial" w:cs="Arial"/>
+          <w:sz w:val="24"/>
+          <w:szCs w:val="24"/>
+        </w:rPr>
+        <w:fldChar w:fldCharType="separate"/>
+      </w:r>
+      <w:r>
+        <w:rPr>
+          <w:rFonts w:ascii="Arial" w:hAnsi="Arial" w:cs="Arial"/>
+          <w:noProof/>
+          <w:sz w:val="24"/>
+          <w:szCs w:val="24"/>
+        </w:rPr>
+        <w:t>15</w:t>
+      </w:r>
+      <w:r>
+        <w:rPr>
+          <w:rFonts w:ascii="Arial" w:hAnsi="Arial" w:cs="Arial"/>
+          <w:sz w:val="24"/>
+          <w:szCs w:val="24"/>
+        </w:rPr>
+        <w:fldChar w:fldCharType="end"/>
+      </w:r>
+      <w:r>
+        <w:rPr>
+          <w:rFonts w:ascii="Arial" w:hAnsi="Arial" w:cs="Arial"/>
+          <w:sz w:val="24"/>
+          <w:szCs w:val="24"/>
+        </w:rPr>
+        <w:t xml:space="preserve">. </w:t>
+      </w:r>
+      <w:r>
+        <w:rPr>
+          <w:rFonts w:ascii="Arial" w:hAnsi="Arial" w:cs="Arial"/>
+          <w:sz w:val="24"/>
+          <w:szCs w:val="24"/>
+        </w:rPr>
+        <w:t xml:space="preserve">Gráfica de poblaciones promedio de </w:t>
+      </w:r>
+      <w:proofErr w:type="spellStart"/>
+      <w:r>
+        <w:rPr>
+          <w:rFonts w:ascii="Arial" w:hAnsi="Arial" w:cs="Arial"/>
+          <w:sz w:val="24"/>
+          <w:szCs w:val="24"/>
+        </w:rPr>
+        <w:t>peers</w:t>
+      </w:r>
+      <w:proofErr w:type="spellEnd"/>
+      <w:r>
+        <w:rPr>
+          <w:rFonts w:ascii="Arial" w:hAnsi="Arial" w:cs="Arial"/>
+          <w:sz w:val="24"/>
+          <w:szCs w:val="24"/>
+        </w:rPr>
+        <w:t xml:space="preserve"> para video en vivo con esquema Q ventanas (Q=1</w:t>
+      </w:r>
+      <w:r>
+        <w:rPr>
+          <w:rFonts w:ascii="Arial" w:hAnsi="Arial" w:cs="Arial"/>
+          <w:sz w:val="24"/>
+          <w:szCs w:val="24"/>
+        </w:rPr>
+        <w:t>8</w:t>
+      </w:r>
+      <w:r>
+        <w:rPr>
+          <w:rFonts w:ascii="Arial" w:hAnsi="Arial" w:cs="Arial"/>
+          <w:sz w:val="24"/>
+          <w:szCs w:val="24"/>
+        </w:rPr>
+        <w:t>)</w:t>
+      </w:r>
+    </w:p>
+    <w:p>
+      <w:pPr>
+        <w:jc w:val="center"/>
+        <w:rPr>
+          <w:b/>
+          <w:bCs/>
+        </w:rPr>
+      </w:pPr>
+      <w:r>
+        <w:rPr>
+          <w:b/>
+          <w:bCs/>
+          <w:noProof/>
+        </w:rPr>
+        <w:drawing>
+          <wp:inline distT="0" distB="0" distL="0" distR="0" wp14:anchorId="0E09AD25" wp14:editId="24442A6D">
+            <wp:extent cx="5043007" cy="3780000"/>
+            <wp:effectExtent l="0" t="0" r="0" b="0"/>
+            <wp:docPr id="264816072" name="Imagen 264816072"/>
+            <wp:cNvGraphicFramePr>
+              <a:graphicFrameLocks xmlns:a="http://schemas.openxmlformats.org/drawingml/2006/main" noChangeAspect="1"/>
+            </wp:cNvGraphicFramePr>
+            <a:graphic xmlns:a="http://schemas.openxmlformats.org/drawingml/2006/main">
+              <a:graphicData uri="http://schemas.openxmlformats.org/drawingml/2006/picture">
+                <pic:pic xmlns:pic="http://schemas.openxmlformats.org/drawingml/2006/picture">
+                  <pic:nvPicPr>
+                    <pic:cNvPr id="0" name="Picture 8"/>
+                    <pic:cNvPicPr>
+                      <a:picLocks noChangeAspect="1" noChangeArrowheads="1"/>
+                    </pic:cNvPicPr>
+                  </pic:nvPicPr>
+                  <pic:blipFill>
+                    <a:blip r:embed="rId25">
+                      <a:extLst>
+                        <a:ext uri="{28A0092B-C50C-407E-A947-70E740481C1C}">
+                          <a14:useLocalDpi xmlns:a14="http://schemas.microsoft.com/office/drawing/2010/main" val="0"/>
+                        </a:ext>
+                      </a:extLst>
+                    </a:blip>
+                    <a:srcRect/>
+                    <a:stretch>
+                      <a:fillRect/>
+                    </a:stretch>
+                  </pic:blipFill>
+                  <pic:spPr bwMode="auto">
+                    <a:xfrm>
+                      <a:off x="0" y="0"/>
+                      <a:ext cx="5043007" cy="3780000"/>
+                    </a:xfrm>
+                    <a:prstGeom prst="rect">
+                      <a:avLst/>
+                    </a:prstGeom>
+                    <a:noFill/>
+                    <a:ln>
+                      <a:noFill/>
+                    </a:ln>
+                  </pic:spPr>
+                </pic:pic>
+              </a:graphicData>
+            </a:graphic>
+          </wp:inline>
+        </w:drawing>
+      </w:r>
+    </w:p>
+    <w:p>
+      <w:pPr>
+        <w:pStyle w:val="Descripcin"/>
+        <w:jc w:val="center"/>
+        <w:rPr>
+          <w:rFonts w:ascii="Arial" w:hAnsi="Arial" w:cs="Arial"/>
+          <w:sz w:val="24"/>
+          <w:szCs w:val="24"/>
+        </w:rPr>
+      </w:pPr>
+      <w:r>
+        <w:t xml:space="preserve">Figura </w:t>
+      </w:r>
+      <w:fldSimple w:instr=" SEQ Figura \* ARABIC ">
+        <w:r>
+          <w:rPr>
+            <w:noProof/>
+          </w:rPr>
+          <w:t>16</w:t>
+        </w:r>
+      </w:fldSimple>
+      <w:r>
+        <w:t xml:space="preserve">. </w:t>
+      </w:r>
+      <w:r>
+        <w:rPr>
+          <w:rFonts w:ascii="Arial" w:hAnsi="Arial" w:cs="Arial"/>
+          <w:sz w:val="24"/>
+          <w:szCs w:val="24"/>
+        </w:rPr>
+        <w:t>Anchos de Banda (Total consumido, proveniente de red P2P y proveniente de red CDN) de un sistema de distribución de video en vivo</w:t>
+      </w:r>
+      <w:r>
+        <w:rPr>
+          <w:rFonts w:ascii="Arial" w:hAnsi="Arial" w:cs="Arial"/>
+          <w:sz w:val="24"/>
+          <w:szCs w:val="24"/>
+        </w:rPr>
+        <w:t xml:space="preserve"> </w:t>
+      </w:r>
+      <w:r>
+        <w:rPr>
+          <w:rFonts w:ascii="Arial" w:hAnsi="Arial" w:cs="Arial"/>
+          <w:sz w:val="24"/>
+          <w:szCs w:val="24"/>
+        </w:rPr>
+        <w:t>con esquema Q ventanas (Q=1</w:t>
+      </w:r>
+      <w:r>
+        <w:rPr>
+          <w:rFonts w:ascii="Arial" w:hAnsi="Arial" w:cs="Arial"/>
+          <w:sz w:val="24"/>
+          <w:szCs w:val="24"/>
+        </w:rPr>
+        <w:t>8</w:t>
+      </w:r>
+      <w:r>
+        <w:rPr>
+          <w:rFonts w:ascii="Arial" w:hAnsi="Arial" w:cs="Arial"/>
+          <w:sz w:val="24"/>
+          <w:szCs w:val="24"/>
+        </w:rPr>
+        <w:t>)</w:t>
+      </w:r>
+    </w:p>
+    <w:p>
+      <w:pPr>
+        <w:jc w:val="center"/>
+        <w:rPr>
+          <w:b/>
+          <w:bCs/>
+        </w:rPr>
+      </w:pPr>
+      <w:r>
+        <w:rPr>
+          <w:b/>
+          <w:bCs/>
+          <w:noProof/>
+        </w:rPr>
+        <w:lastRenderedPageBreak/>
+        <w:drawing>
+          <wp:inline distT="0" distB="0" distL="0" distR="0" wp14:anchorId="661C6419" wp14:editId="7CECE5A0">
+            <wp:extent cx="4562721" cy="3420000"/>
+            <wp:effectExtent l="0" t="0" r="0" b="0"/>
+            <wp:docPr id="9" name="Imagen 9"/>
+            <wp:cNvGraphicFramePr>
+              <a:graphicFrameLocks xmlns:a="http://schemas.openxmlformats.org/drawingml/2006/main" noChangeAspect="1"/>
+            </wp:cNvGraphicFramePr>
+            <a:graphic xmlns:a="http://schemas.openxmlformats.org/drawingml/2006/main">
+              <a:graphicData uri="http://schemas.openxmlformats.org/drawingml/2006/picture">
+                <pic:pic xmlns:pic="http://schemas.openxmlformats.org/drawingml/2006/picture">
+                  <pic:nvPicPr>
+                    <pic:cNvPr id="0" name="Picture 9"/>
+                    <pic:cNvPicPr>
+                      <a:picLocks noChangeAspect="1" noChangeArrowheads="1"/>
+                    </pic:cNvPicPr>
+                  </pic:nvPicPr>
+                  <pic:blipFill>
+                    <a:blip r:embed="rId26">
+                      <a:extLst>
+                        <a:ext uri="{28A0092B-C50C-407E-A947-70E740481C1C}">
+                          <a14:useLocalDpi xmlns:a14="http://schemas.microsoft.com/office/drawing/2010/main" val="0"/>
+                        </a:ext>
+                      </a:extLst>
+                    </a:blip>
+                    <a:srcRect/>
+                    <a:stretch>
+                      <a:fillRect/>
+                    </a:stretch>
+                  </pic:blipFill>
+                  <pic:spPr bwMode="auto">
+                    <a:xfrm>
+                      <a:off x="0" y="0"/>
+                      <a:ext cx="4562721" cy="3420000"/>
+                    </a:xfrm>
+                    <a:prstGeom prst="rect">
+                      <a:avLst/>
+                    </a:prstGeom>
+                    <a:noFill/>
+                    <a:ln>
+                      <a:noFill/>
+                    </a:ln>
+                  </pic:spPr>
+                </pic:pic>
+              </a:graphicData>
+            </a:graphic>
+          </wp:inline>
+        </w:drawing>
+      </w:r>
+    </w:p>
+    <w:p>
+      <w:pPr>
+        <w:pStyle w:val="Descripcin"/>
+        <w:jc w:val="center"/>
+        <w:rPr>
+          <w:rFonts w:ascii="Arial" w:hAnsi="Arial" w:cs="Arial"/>
+          <w:b/>
+          <w:bCs/>
+          <w:sz w:val="24"/>
+          <w:szCs w:val="24"/>
+        </w:rPr>
+      </w:pPr>
+      <w:r>
+        <w:rPr>
+          <w:rFonts w:ascii="Arial" w:hAnsi="Arial" w:cs="Arial"/>
+          <w:sz w:val="24"/>
+          <w:szCs w:val="24"/>
+        </w:rPr>
+        <w:t xml:space="preserve">Figura </w:t>
+      </w:r>
+      <w:r>
+        <w:rPr>
+          <w:rFonts w:ascii="Arial" w:hAnsi="Arial" w:cs="Arial"/>
+          <w:sz w:val="24"/>
+          <w:szCs w:val="24"/>
+        </w:rPr>
+        <w:fldChar w:fldCharType="begin"/>
+      </w:r>
+      <w:r>
+        <w:rPr>
+          <w:rFonts w:ascii="Arial" w:hAnsi="Arial" w:cs="Arial"/>
+          <w:sz w:val="24"/>
+          <w:szCs w:val="24"/>
+        </w:rPr>
+        <w:instrText xml:space="preserve"> SEQ Figura \* ARABIC </w:instrText>
+      </w:r>
+      <w:r>
+        <w:rPr>
+          <w:rFonts w:ascii="Arial" w:hAnsi="Arial" w:cs="Arial"/>
+          <w:sz w:val="24"/>
+          <w:szCs w:val="24"/>
+        </w:rPr>
+        <w:fldChar w:fldCharType="separate"/>
+      </w:r>
+      <w:r>
+        <w:rPr>
+          <w:rFonts w:ascii="Arial" w:hAnsi="Arial" w:cs="Arial"/>
+          <w:noProof/>
+          <w:sz w:val="24"/>
+          <w:szCs w:val="24"/>
+        </w:rPr>
+        <w:t>17</w:t>
+      </w:r>
+      <w:r>
+        <w:rPr>
+          <w:rFonts w:ascii="Arial" w:hAnsi="Arial" w:cs="Arial"/>
+          <w:sz w:val="24"/>
+          <w:szCs w:val="24"/>
+        </w:rPr>
+        <w:fldChar w:fldCharType="end"/>
+      </w:r>
+      <w:r>
+        <w:rPr>
+          <w:rFonts w:ascii="Arial" w:hAnsi="Arial" w:cs="Arial"/>
+          <w:sz w:val="24"/>
+          <w:szCs w:val="24"/>
+        </w:rPr>
+        <w:t xml:space="preserve">. </w:t>
+      </w:r>
+      <w:r>
+        <w:rPr>
+          <w:rFonts w:ascii="Arial" w:hAnsi="Arial" w:cs="Arial"/>
+          <w:sz w:val="24"/>
+          <w:szCs w:val="24"/>
+        </w:rPr>
+        <w:t xml:space="preserve">Gráfica de poblaciones promedio de </w:t>
+      </w:r>
+      <w:proofErr w:type="spellStart"/>
+      <w:r>
+        <w:rPr>
+          <w:rFonts w:ascii="Arial" w:hAnsi="Arial" w:cs="Arial"/>
+          <w:sz w:val="24"/>
+          <w:szCs w:val="24"/>
+        </w:rPr>
+        <w:t>peers</w:t>
+      </w:r>
+      <w:proofErr w:type="spellEnd"/>
+      <w:r>
+        <w:rPr>
+          <w:rFonts w:ascii="Arial" w:hAnsi="Arial" w:cs="Arial"/>
+          <w:sz w:val="24"/>
+          <w:szCs w:val="24"/>
+        </w:rPr>
+        <w:t xml:space="preserve"> para video en vivo con esquema Q ventanas (Q=</w:t>
+      </w:r>
+      <w:r>
+        <w:rPr>
+          <w:rFonts w:ascii="Arial" w:hAnsi="Arial" w:cs="Arial"/>
+          <w:sz w:val="24"/>
+          <w:szCs w:val="24"/>
+        </w:rPr>
+        <w:t>24</w:t>
+      </w:r>
+      <w:r>
+        <w:rPr>
+          <w:rFonts w:ascii="Arial" w:hAnsi="Arial" w:cs="Arial"/>
+          <w:sz w:val="24"/>
+          <w:szCs w:val="24"/>
+        </w:rPr>
+        <w:t>)</w:t>
+      </w:r>
+    </w:p>
+    <w:p>
+      <w:pPr>
+        <w:jc w:val="center"/>
+        <w:rPr>
+          <w:b/>
+          <w:bCs/>
+        </w:rPr>
+      </w:pPr>
+      <w:r>
+        <w:rPr>
+          <w:b/>
+          <w:bCs/>
+          <w:noProof/>
+        </w:rPr>
+        <w:drawing>
+          <wp:inline distT="0" distB="0" distL="0" distR="0" wp14:anchorId="2783AD46" wp14:editId="48FA5B2E">
+            <wp:extent cx="4562721" cy="3420000"/>
+            <wp:effectExtent l="0" t="0" r="0" b="0"/>
+            <wp:docPr id="10" name="Imagen 10"/>
+            <wp:cNvGraphicFramePr>
+              <a:graphicFrameLocks xmlns:a="http://schemas.openxmlformats.org/drawingml/2006/main" noChangeAspect="1"/>
+            </wp:cNvGraphicFramePr>
+            <a:graphic xmlns:a="http://schemas.openxmlformats.org/drawingml/2006/main">
+              <a:graphicData uri="http://schemas.openxmlformats.org/drawingml/2006/picture">
+                <pic:pic xmlns:pic="http://schemas.openxmlformats.org/drawingml/2006/picture">
+                  <pic:nvPicPr>
+                    <pic:cNvPr id="0" name="Picture 10"/>
+                    <pic:cNvPicPr>
+                      <a:picLocks noChangeAspect="1" noChangeArrowheads="1"/>
+                    </pic:cNvPicPr>
+                  </pic:nvPicPr>
+                  <pic:blipFill>
+                    <a:blip r:embed="rId27">
+                      <a:extLst>
+                        <a:ext uri="{28A0092B-C50C-407E-A947-70E740481C1C}">
+                          <a14:useLocalDpi xmlns:a14="http://schemas.microsoft.com/office/drawing/2010/main" val="0"/>
+                        </a:ext>
+                      </a:extLst>
+                    </a:blip>
+                    <a:srcRect/>
+                    <a:stretch>
+                      <a:fillRect/>
+                    </a:stretch>
+                  </pic:blipFill>
+                  <pic:spPr bwMode="auto">
+                    <a:xfrm>
+                      <a:off x="0" y="0"/>
+                      <a:ext cx="4562721" cy="3420000"/>
+                    </a:xfrm>
+                    <a:prstGeom prst="rect">
+                      <a:avLst/>
+                    </a:prstGeom>
+                    <a:noFill/>
+                    <a:ln>
+                      <a:noFill/>
+                    </a:ln>
+                  </pic:spPr>
+                </pic:pic>
+              </a:graphicData>
+            </a:graphic>
+          </wp:inline>
+        </w:drawing>
+      </w:r>
+    </w:p>
+    <w:p>
+      <w:pPr>
+        <w:pStyle w:val="Descripcin"/>
+        <w:jc w:val="center"/>
+        <w:rPr>
+          <w:rFonts w:ascii="Arial" w:hAnsi="Arial" w:cs="Arial"/>
+          <w:sz w:val="24"/>
+          <w:szCs w:val="24"/>
+        </w:rPr>
+      </w:pPr>
+      <w:r>
+        <w:rPr>
+          <w:rFonts w:ascii="Arial" w:hAnsi="Arial" w:cs="Arial"/>
+          <w:sz w:val="24"/>
+          <w:szCs w:val="24"/>
+        </w:rPr>
+        <w:t xml:space="preserve">Figura </w:t>
+      </w:r>
+      <w:r>
+        <w:rPr>
+          <w:rFonts w:ascii="Arial" w:hAnsi="Arial" w:cs="Arial"/>
+          <w:sz w:val="24"/>
+          <w:szCs w:val="24"/>
+        </w:rPr>
+        <w:fldChar w:fldCharType="begin"/>
+      </w:r>
+      <w:r>
+        <w:rPr>
+          <w:rFonts w:ascii="Arial" w:hAnsi="Arial" w:cs="Arial"/>
+          <w:sz w:val="24"/>
+          <w:szCs w:val="24"/>
+        </w:rPr>
+        <w:instrText xml:space="preserve"> SEQ Figura \* ARABIC </w:instrText>
+      </w:r>
+      <w:r>
+        <w:rPr>
+          <w:rFonts w:ascii="Arial" w:hAnsi="Arial" w:cs="Arial"/>
+          <w:sz w:val="24"/>
+          <w:szCs w:val="24"/>
+        </w:rPr>
+        <w:fldChar w:fldCharType="separate"/>
+      </w:r>
+      <w:r>
+        <w:rPr>
+          <w:rFonts w:ascii="Arial" w:hAnsi="Arial" w:cs="Arial"/>
+          <w:noProof/>
+          <w:sz w:val="24"/>
+          <w:szCs w:val="24"/>
+        </w:rPr>
+        <w:t>18</w:t>
+      </w:r>
+      <w:r>
+        <w:rPr>
+          <w:rFonts w:ascii="Arial" w:hAnsi="Arial" w:cs="Arial"/>
+          <w:sz w:val="24"/>
+          <w:szCs w:val="24"/>
+        </w:rPr>
+        <w:fldChar w:fldCharType="end"/>
+      </w:r>
+      <w:r>
+        <w:rPr>
+          <w:rFonts w:ascii="Arial" w:hAnsi="Arial" w:cs="Arial"/>
+          <w:sz w:val="24"/>
+          <w:szCs w:val="24"/>
+        </w:rPr>
+        <w:t xml:space="preserve">. </w:t>
+      </w:r>
+      <w:r>
+        <w:rPr>
+          <w:rFonts w:ascii="Arial" w:hAnsi="Arial" w:cs="Arial"/>
+          <w:sz w:val="24"/>
+          <w:szCs w:val="24"/>
+        </w:rPr>
+        <w:t>Anchos de Banda (Total consumido, proveniente de red P2P y proveniente de red CDN) de un sistema de distribución de video en vivo</w:t>
+      </w:r>
+      <w:r>
+        <w:rPr>
+          <w:rFonts w:ascii="Arial" w:hAnsi="Arial" w:cs="Arial"/>
+          <w:sz w:val="24"/>
+          <w:szCs w:val="24"/>
+        </w:rPr>
+        <w:t xml:space="preserve"> </w:t>
+      </w:r>
+      <w:r>
+        <w:rPr>
+          <w:rFonts w:ascii="Arial" w:hAnsi="Arial" w:cs="Arial"/>
+          <w:sz w:val="24"/>
+          <w:szCs w:val="24"/>
+        </w:rPr>
+        <w:t>con esquema Q ventanas (Q=</w:t>
+      </w:r>
+      <w:r>
+        <w:rPr>
+          <w:rFonts w:ascii="Arial" w:hAnsi="Arial" w:cs="Arial"/>
+          <w:sz w:val="24"/>
+          <w:szCs w:val="24"/>
+        </w:rPr>
+        <w:t>24</w:t>
+      </w:r>
+      <w:r>
+        <w:rPr>
+          <w:rFonts w:ascii="Arial" w:hAnsi="Arial" w:cs="Arial"/>
+          <w:sz w:val="24"/>
+          <w:szCs w:val="24"/>
+        </w:rPr>
+        <w:t>)</w:t>
+      </w:r>
+    </w:p>
+    <w:p>
+      <w:pPr>
+        <w:jc w:val="center"/>
+        <w:rPr>
+          <w:b/>
+          <w:bCs/>
+        </w:rPr>
+      </w:pPr>
+      <w:r>
+        <w:rPr>
+          <w:b/>
+          <w:bCs/>
+          <w:noProof/>
+        </w:rPr>
+        <w:lastRenderedPageBreak/>
+        <w:drawing>
+          <wp:inline distT="0" distB="0" distL="0" distR="0" wp14:anchorId="395B3B74" wp14:editId="0ED54B1D">
+            <wp:extent cx="4562721" cy="3420000"/>
+            <wp:effectExtent l="0" t="0" r="0" b="0"/>
+            <wp:docPr id="11" name="Imagen 11"/>
+            <wp:cNvGraphicFramePr>
+              <a:graphicFrameLocks xmlns:a="http://schemas.openxmlformats.org/drawingml/2006/main" noChangeAspect="1"/>
+            </wp:cNvGraphicFramePr>
+            <a:graphic xmlns:a="http://schemas.openxmlformats.org/drawingml/2006/main">
+              <a:graphicData uri="http://schemas.openxmlformats.org/drawingml/2006/picture">
+                <pic:pic xmlns:pic="http://schemas.openxmlformats.org/drawingml/2006/picture">
+                  <pic:nvPicPr>
+                    <pic:cNvPr id="0" name="Picture 11"/>
+                    <pic:cNvPicPr>
+                      <a:picLocks noChangeAspect="1" noChangeArrowheads="1"/>
+                    </pic:cNvPicPr>
+                  </pic:nvPicPr>
+                  <pic:blipFill>
+                    <a:blip r:embed="rId28">
+                      <a:extLst>
+                        <a:ext uri="{28A0092B-C50C-407E-A947-70E740481C1C}">
+                          <a14:useLocalDpi xmlns:a14="http://schemas.microsoft.com/office/drawing/2010/main" val="0"/>
+                        </a:ext>
+                      </a:extLst>
+                    </a:blip>
+                    <a:srcRect/>
+                    <a:stretch>
+                      <a:fillRect/>
+                    </a:stretch>
+                  </pic:blipFill>
+                  <pic:spPr bwMode="auto">
+                    <a:xfrm>
+                      <a:off x="0" y="0"/>
+                      <a:ext cx="4562721" cy="3420000"/>
+                    </a:xfrm>
+                    <a:prstGeom prst="rect">
+                      <a:avLst/>
+                    </a:prstGeom>
+                    <a:noFill/>
+                    <a:ln>
+                      <a:noFill/>
+                    </a:ln>
+                  </pic:spPr>
+                </pic:pic>
+              </a:graphicData>
+            </a:graphic>
+          </wp:inline>
+        </w:drawing>
+      </w:r>
+    </w:p>
+    <w:p>
+      <w:pPr>
+        <w:pStyle w:val="Descripcin"/>
+        <w:jc w:val="center"/>
+        <w:rPr>
+          <w:rFonts w:ascii="Arial" w:hAnsi="Arial" w:cs="Arial"/>
+          <w:b/>
+          <w:bCs/>
+          <w:sz w:val="24"/>
+          <w:szCs w:val="24"/>
+        </w:rPr>
+      </w:pPr>
+      <w:r>
+        <w:rPr>
+          <w:rFonts w:ascii="Arial" w:hAnsi="Arial" w:cs="Arial"/>
+          <w:sz w:val="24"/>
+          <w:szCs w:val="24"/>
+        </w:rPr>
+        <w:t xml:space="preserve">Figura </w:t>
+      </w:r>
+      <w:r>
+        <w:rPr>
+          <w:rFonts w:ascii="Arial" w:hAnsi="Arial" w:cs="Arial"/>
+          <w:sz w:val="24"/>
+          <w:szCs w:val="24"/>
+        </w:rPr>
+        <w:fldChar w:fldCharType="begin"/>
+      </w:r>
+      <w:r>
+        <w:rPr>
+          <w:rFonts w:ascii="Arial" w:hAnsi="Arial" w:cs="Arial"/>
+          <w:sz w:val="24"/>
+          <w:szCs w:val="24"/>
+        </w:rPr>
+        <w:instrText xml:space="preserve"> SEQ Figura \* ARABIC </w:instrText>
+      </w:r>
+      <w:r>
+        <w:rPr>
+          <w:rFonts w:ascii="Arial" w:hAnsi="Arial" w:cs="Arial"/>
+          <w:sz w:val="24"/>
+          <w:szCs w:val="24"/>
+        </w:rPr>
+        <w:fldChar w:fldCharType="separate"/>
+      </w:r>
+      <w:r>
+        <w:rPr>
+          <w:rFonts w:ascii="Arial" w:hAnsi="Arial" w:cs="Arial"/>
+          <w:noProof/>
+          <w:sz w:val="24"/>
+          <w:szCs w:val="24"/>
+        </w:rPr>
+        <w:t>19</w:t>
+      </w:r>
+      <w:r>
+        <w:rPr>
+          <w:rFonts w:ascii="Arial" w:hAnsi="Arial" w:cs="Arial"/>
+          <w:sz w:val="24"/>
+          <w:szCs w:val="24"/>
+        </w:rPr>
+        <w:fldChar w:fldCharType="end"/>
+      </w:r>
+      <w:r>
+        <w:rPr>
+          <w:rFonts w:ascii="Arial" w:hAnsi="Arial" w:cs="Arial"/>
+          <w:sz w:val="24"/>
+          <w:szCs w:val="24"/>
+        </w:rPr>
+        <w:t xml:space="preserve">. </w:t>
+      </w:r>
+      <w:r>
+        <w:rPr>
+          <w:rFonts w:ascii="Arial" w:hAnsi="Arial" w:cs="Arial"/>
+          <w:sz w:val="24"/>
+          <w:szCs w:val="24"/>
+        </w:rPr>
+        <w:t xml:space="preserve">Gráfica de poblaciones promedio de </w:t>
+      </w:r>
+      <w:proofErr w:type="spellStart"/>
+      <w:r>
+        <w:rPr>
+          <w:rFonts w:ascii="Arial" w:hAnsi="Arial" w:cs="Arial"/>
+          <w:sz w:val="24"/>
+          <w:szCs w:val="24"/>
+        </w:rPr>
+        <w:t>peers</w:t>
+      </w:r>
+      <w:proofErr w:type="spellEnd"/>
+      <w:r>
+        <w:rPr>
+          <w:rFonts w:ascii="Arial" w:hAnsi="Arial" w:cs="Arial"/>
+          <w:sz w:val="24"/>
+          <w:szCs w:val="24"/>
+        </w:rPr>
+        <w:t xml:space="preserve"> para video en vivo con esquema Q ventanas (Q=</w:t>
+      </w:r>
+      <w:r>
+        <w:rPr>
+          <w:rFonts w:ascii="Arial" w:hAnsi="Arial" w:cs="Arial"/>
+          <w:sz w:val="24"/>
+          <w:szCs w:val="24"/>
+        </w:rPr>
+        <w:t>32</w:t>
+      </w:r>
+      <w:r>
+        <w:rPr>
+          <w:rFonts w:ascii="Arial" w:hAnsi="Arial" w:cs="Arial"/>
+          <w:sz w:val="24"/>
+          <w:szCs w:val="24"/>
+        </w:rPr>
+        <w:t>)</w:t>
+      </w:r>
+    </w:p>
+    <w:p>
+      <w:pPr>
+        <w:jc w:val="center"/>
+        <w:rPr>
+          <w:b/>
+          <w:bCs/>
+        </w:rPr>
+      </w:pPr>
+      <w:r>
+        <w:rPr>
+          <w:b/>
+          <w:bCs/>
+          <w:noProof/>
+        </w:rPr>
+        <w:drawing>
+          <wp:inline distT="0" distB="0" distL="0" distR="0" wp14:anchorId="5B878C27" wp14:editId="0B2E0025">
+            <wp:extent cx="4562721" cy="3420000"/>
+            <wp:effectExtent l="0" t="0" r="0" b="0"/>
+            <wp:docPr id="12" name="Imagen 12"/>
+            <wp:cNvGraphicFramePr>
+              <a:graphicFrameLocks xmlns:a="http://schemas.openxmlformats.org/drawingml/2006/main" noChangeAspect="1"/>
+            </wp:cNvGraphicFramePr>
+            <a:graphic xmlns:a="http://schemas.openxmlformats.org/drawingml/2006/main">
+              <a:graphicData uri="http://schemas.openxmlformats.org/drawingml/2006/picture">
+                <pic:pic xmlns:pic="http://schemas.openxmlformats.org/drawingml/2006/picture">
+                  <pic:nvPicPr>
+                    <pic:cNvPr id="0" name="Picture 12"/>
+                    <pic:cNvPicPr>
+                      <a:picLocks noChangeAspect="1" noChangeArrowheads="1"/>
+                    </pic:cNvPicPr>
+                  </pic:nvPicPr>
+                  <pic:blipFill>
+                    <a:blip r:embed="rId29">
+                      <a:extLst>
+                        <a:ext uri="{28A0092B-C50C-407E-A947-70E740481C1C}">
+                          <a14:useLocalDpi xmlns:a14="http://schemas.microsoft.com/office/drawing/2010/main" val="0"/>
+                        </a:ext>
+                      </a:extLst>
+                    </a:blip>
+                    <a:srcRect/>
+                    <a:stretch>
+                      <a:fillRect/>
+                    </a:stretch>
+                  </pic:blipFill>
+                  <pic:spPr bwMode="auto">
+                    <a:xfrm>
+                      <a:off x="0" y="0"/>
+                      <a:ext cx="4562721" cy="3420000"/>
+                    </a:xfrm>
+                    <a:prstGeom prst="rect">
+                      <a:avLst/>
+                    </a:prstGeom>
+                    <a:noFill/>
+                    <a:ln>
+                      <a:noFill/>
+                    </a:ln>
+                  </pic:spPr>
+                </pic:pic>
+              </a:graphicData>
+            </a:graphic>
+          </wp:inline>
+        </w:drawing>
+      </w:r>
+    </w:p>
+    <w:p>
+      <w:pPr>
+        <w:pStyle w:val="Descripcin"/>
+        <w:jc w:val="center"/>
+        <w:rPr>
+          <w:rFonts w:ascii="Arial" w:hAnsi="Arial" w:cs="Arial"/>
+          <w:sz w:val="24"/>
+          <w:szCs w:val="24"/>
+        </w:rPr>
+      </w:pPr>
+      <w:r>
+        <w:rPr>
+          <w:rFonts w:ascii="Arial" w:hAnsi="Arial" w:cs="Arial"/>
+          <w:sz w:val="24"/>
+          <w:szCs w:val="24"/>
+        </w:rPr>
+        <w:t xml:space="preserve">Figura </w:t>
+      </w:r>
+      <w:r>
+        <w:rPr>
+          <w:rFonts w:ascii="Arial" w:hAnsi="Arial" w:cs="Arial"/>
+          <w:sz w:val="24"/>
+          <w:szCs w:val="24"/>
+        </w:rPr>
+        <w:fldChar w:fldCharType="begin"/>
+      </w:r>
+      <w:r>
+        <w:rPr>
+          <w:rFonts w:ascii="Arial" w:hAnsi="Arial" w:cs="Arial"/>
+          <w:sz w:val="24"/>
+          <w:szCs w:val="24"/>
+        </w:rPr>
+        <w:instrText xml:space="preserve"> SEQ Figura \* ARABIC </w:instrText>
+      </w:r>
+      <w:r>
+        <w:rPr>
+          <w:rFonts w:ascii="Arial" w:hAnsi="Arial" w:cs="Arial"/>
+          <w:sz w:val="24"/>
+          <w:szCs w:val="24"/>
+        </w:rPr>
+        <w:fldChar w:fldCharType="separate"/>
+      </w:r>
+      <w:r>
+        <w:rPr>
+          <w:rFonts w:ascii="Arial" w:hAnsi="Arial" w:cs="Arial"/>
+          <w:noProof/>
+          <w:sz w:val="24"/>
+          <w:szCs w:val="24"/>
+        </w:rPr>
+        <w:t>20</w:t>
+      </w:r>
+      <w:r>
+        <w:rPr>
+          <w:rFonts w:ascii="Arial" w:hAnsi="Arial" w:cs="Arial"/>
+          <w:sz w:val="24"/>
+          <w:szCs w:val="24"/>
+        </w:rPr>
+        <w:fldChar w:fldCharType="end"/>
+      </w:r>
+      <w:r>
+        <w:rPr>
+          <w:rFonts w:ascii="Arial" w:hAnsi="Arial" w:cs="Arial"/>
+          <w:sz w:val="24"/>
+          <w:szCs w:val="24"/>
+        </w:rPr>
+        <w:t xml:space="preserve">. </w:t>
+      </w:r>
+      <w:r>
+        <w:rPr>
+          <w:rFonts w:ascii="Arial" w:hAnsi="Arial" w:cs="Arial"/>
+          <w:sz w:val="24"/>
+          <w:szCs w:val="24"/>
+        </w:rPr>
+        <w:t>Anchos de Banda (Total consumido, proveniente de red P2P y proveniente de red CDN) de un sistema de distribución de video en vivo con esquema Q ventanas (Q=</w:t>
+      </w:r>
+      <w:r>
+        <w:rPr>
+          <w:rFonts w:ascii="Arial" w:hAnsi="Arial" w:cs="Arial"/>
+          <w:sz w:val="24"/>
+          <w:szCs w:val="24"/>
+        </w:rPr>
+        <w:t>32</w:t>
+      </w:r>
+      <w:r>
+        <w:rPr>
+          <w:rFonts w:ascii="Arial" w:hAnsi="Arial" w:cs="Arial"/>
+          <w:sz w:val="24"/>
+          <w:szCs w:val="24"/>
+        </w:rPr>
+        <w:t>)</w:t>
+      </w:r>
+    </w:p>
+    <w:p>
+      <w:pPr>
+        <w:pStyle w:val="Descripcin"/>
+        <w:jc w:val="center"/>
+        <w:rPr>
+          <w:b/>
+          <w:bCs/>
+        </w:rPr>
+      </w:pPr>
+    </w:p>
+    <w:p>
+      <w:pPr>
+        <w:jc w:val="center"/>
+        <w:rPr>
+          <w:rFonts w:ascii="Arial" w:hAnsi="Arial" w:cs="Arial"/>
+          <w:sz w:val="24"/>
+          <w:szCs w:val="24"/>
+        </w:rPr>
+      </w:pPr>
+      <w:r>
+        <w:rPr>
+          <w:rFonts w:ascii="Arial" w:hAnsi="Arial" w:cs="Arial"/>
+          <w:noProof/>
+          <w:sz w:val="24"/>
+          <w:szCs w:val="24"/>
+        </w:rPr>
+        <w:lastRenderedPageBreak/>
+        <w:drawing>
+          <wp:inline distT="0" distB="0" distL="0" distR="0" wp14:anchorId="683653FC" wp14:editId="0740DD91">
+            <wp:extent cx="5324475" cy="3990975"/>
+            <wp:effectExtent l="0" t="0" r="0" b="0"/>
+            <wp:docPr id="169878560" name="Imagen 1"/>
+            <wp:cNvGraphicFramePr>
+              <a:graphicFrameLocks xmlns:a="http://schemas.openxmlformats.org/drawingml/2006/main" noChangeAspect="1"/>
+            </wp:cNvGraphicFramePr>
+            <a:graphic xmlns:a="http://schemas.openxmlformats.org/drawingml/2006/main">
+              <a:graphicData uri="http://schemas.openxmlformats.org/drawingml/2006/picture">
+                <pic:pic xmlns:pic="http://schemas.openxmlformats.org/drawingml/2006/picture">
+                  <pic:nvPicPr>
+                    <pic:cNvPr id="0" name="Picture 1"/>
+                    <pic:cNvPicPr>
+                      <a:picLocks noChangeAspect="1" noChangeArrowheads="1"/>
+                    </pic:cNvPicPr>
+                  </pic:nvPicPr>
+                  <pic:blipFill>
+                    <a:blip r:embed="rId30">
+                      <a:extLst>
+                        <a:ext uri="{28A0092B-C50C-407E-A947-70E740481C1C}">
+                          <a14:useLocalDpi xmlns:a14="http://schemas.microsoft.com/office/drawing/2010/main" val="0"/>
+                        </a:ext>
+                      </a:extLst>
+                    </a:blip>
+                    <a:srcRect/>
+                    <a:stretch>
+                      <a:fillRect/>
+                    </a:stretch>
+                  </pic:blipFill>
+                  <pic:spPr bwMode="auto">
+                    <a:xfrm>
+                      <a:off x="0" y="0"/>
+                      <a:ext cx="5324475" cy="3990975"/>
+                    </a:xfrm>
+                    <a:prstGeom prst="rect">
+                      <a:avLst/>
+                    </a:prstGeom>
+                    <a:noFill/>
+                    <a:ln>
+                      <a:noFill/>
+                    </a:ln>
+                  </pic:spPr>
+                </pic:pic>
+              </a:graphicData>
+            </a:graphic>
+          </wp:inline>
+        </w:drawing>
+      </w:r>
+    </w:p>
+    <w:p>
+      <w:pPr>
+        <w:pStyle w:val="Descripcin"/>
+        <w:jc w:val="center"/>
+        <w:rPr>
+          <w:rFonts w:ascii="Arial" w:hAnsi="Arial" w:cs="Arial"/>
+          <w:sz w:val="24"/>
+          <w:szCs w:val="24"/>
+        </w:rPr>
+      </w:pPr>
+      <w:r>
+        <w:rPr>
+          <w:rFonts w:ascii="Arial" w:hAnsi="Arial" w:cs="Arial"/>
+          <w:sz w:val="24"/>
+          <w:szCs w:val="24"/>
+        </w:rPr>
+        <w:t xml:space="preserve">Figura </w:t>
+      </w:r>
+      <w:r>
+        <w:rPr>
+          <w:rFonts w:ascii="Arial" w:hAnsi="Arial" w:cs="Arial"/>
+          <w:sz w:val="24"/>
+          <w:szCs w:val="24"/>
+        </w:rPr>
+        <w:fldChar w:fldCharType="begin"/>
+      </w:r>
+      <w:r>
+        <w:rPr>
+          <w:rFonts w:ascii="Arial" w:hAnsi="Arial" w:cs="Arial"/>
+          <w:sz w:val="24"/>
+          <w:szCs w:val="24"/>
+        </w:rPr>
+        <w:instrText xml:space="preserve"> SEQ Figura \* ARABIC </w:instrText>
+      </w:r>
+      <w:r>
+        <w:rPr>
+          <w:rFonts w:ascii="Arial" w:hAnsi="Arial" w:cs="Arial"/>
+          <w:sz w:val="24"/>
+          <w:szCs w:val="24"/>
+        </w:rPr>
+        <w:fldChar w:fldCharType="separate"/>
+      </w:r>
+      <w:r>
+        <w:rPr>
+          <w:rFonts w:ascii="Arial" w:hAnsi="Arial" w:cs="Arial"/>
+          <w:noProof/>
+          <w:sz w:val="24"/>
+          <w:szCs w:val="24"/>
+        </w:rPr>
+        <w:t>21</w:t>
+      </w:r>
+      <w:r>
+        <w:rPr>
+          <w:rFonts w:ascii="Arial" w:hAnsi="Arial" w:cs="Arial"/>
+          <w:sz w:val="24"/>
+          <w:szCs w:val="24"/>
+        </w:rPr>
+        <w:fldChar w:fldCharType="end"/>
+      </w:r>
+      <w:r>
+        <w:rPr>
+          <w:rFonts w:ascii="Arial" w:hAnsi="Arial" w:cs="Arial"/>
+          <w:sz w:val="24"/>
+          <w:szCs w:val="24"/>
+        </w:rPr>
+        <w:t xml:space="preserve">. </w:t>
+      </w:r>
+      <w:r>
+        <w:rPr>
+          <w:rFonts w:ascii="Arial" w:hAnsi="Arial" w:cs="Arial"/>
+          <w:sz w:val="24"/>
+          <w:szCs w:val="24"/>
+        </w:rPr>
+        <w:t>Anchos de Banda (Total consumido, proveniente de red P2P y proveniente de red CDN) de un sistema de distribución de video en vivo</w:t>
+      </w:r>
+    </w:p>
+    <w:p>
+      <w:pPr>
+        <w:pStyle w:val="Descripcin"/>
+        <w:rPr>
+          <w:rFonts w:ascii="Arial" w:hAnsi="Arial" w:cs="Arial"/>
+          <w:sz w:val="24"/>
+          <w:szCs w:val="24"/>
+        </w:rPr>
+      </w:pPr>
+    </w:p>
+    <w:p>
+      <w:pPr>
+        <w:jc w:val="center"/>
+        <w:rPr>
+          <w:rFonts w:ascii="Arial" w:hAnsi="Arial" w:cs="Arial"/>
+          <w:sz w:val="24"/>
+          <w:szCs w:val="24"/>
+        </w:rPr>
+      </w:pPr>
+      <w:r>
+        <w:rPr>
+          <w:rFonts w:ascii="Arial" w:hAnsi="Arial" w:cs="Arial"/>
+          <w:noProof/>
+          <w:sz w:val="24"/>
+          <w:szCs w:val="24"/>
+        </w:rPr>
+        <w:lastRenderedPageBreak/>
+        <w:drawing>
+          <wp:inline distT="0" distB="0" distL="0" distR="0" wp14:anchorId="5E80B02F" wp14:editId="09F3D0DF">
+            <wp:extent cx="5324475" cy="3990975"/>
+            <wp:effectExtent l="0" t="0" r="0" b="0"/>
+            <wp:docPr id="1933344002" name="Imagen 2"/>
+            <wp:cNvGraphicFramePr>
+              <a:graphicFrameLocks xmlns:a="http://schemas.openxmlformats.org/drawingml/2006/main" noChangeAspect="1"/>
+            </wp:cNvGraphicFramePr>
+            <a:graphic xmlns:a="http://schemas.openxmlformats.org/drawingml/2006/main">
+              <a:graphicData uri="http://schemas.openxmlformats.org/drawingml/2006/picture">
+                <pic:pic xmlns:pic="http://schemas.openxmlformats.org/drawingml/2006/picture">
+                  <pic:nvPicPr>
+                    <pic:cNvPr id="0" name="Picture 2"/>
+                    <pic:cNvPicPr>
+                      <a:picLocks noChangeAspect="1" noChangeArrowheads="1"/>
+                    </pic:cNvPicPr>
+                  </pic:nvPicPr>
+                  <pic:blipFill>
+                    <a:blip r:embed="rId31">
+                      <a:extLst>
+                        <a:ext uri="{28A0092B-C50C-407E-A947-70E740481C1C}">
+                          <a14:useLocalDpi xmlns:a14="http://schemas.microsoft.com/office/drawing/2010/main" val="0"/>
+                        </a:ext>
+                      </a:extLst>
+                    </a:blip>
+                    <a:srcRect/>
+                    <a:stretch>
+                      <a:fillRect/>
+                    </a:stretch>
+                  </pic:blipFill>
+                  <pic:spPr bwMode="auto">
+                    <a:xfrm>
+                      <a:off x="0" y="0"/>
+                      <a:ext cx="5324475" cy="3990975"/>
+                    </a:xfrm>
+                    <a:prstGeom prst="rect">
+                      <a:avLst/>
+                    </a:prstGeom>
+                    <a:noFill/>
+                    <a:ln>
+                      <a:noFill/>
+                    </a:ln>
+                  </pic:spPr>
+                </pic:pic>
+              </a:graphicData>
+            </a:graphic>
+          </wp:inline>
+        </w:drawing>
+      </w:r>
+    </w:p>
+    <w:p>
+      <w:pPr>
+        <w:pStyle w:val="Descripcin"/>
+        <w:jc w:val="center"/>
+        <w:rPr>
+          <w:rFonts w:ascii="Arial" w:hAnsi="Arial" w:cs="Arial"/>
+          <w:sz w:val="24"/>
+          <w:szCs w:val="24"/>
+        </w:rPr>
+      </w:pPr>
+      <w:r>
+        <w:t xml:space="preserve">Figura </w:t>
+      </w:r>
+      <w:fldSimple w:instr=" SEQ Figura \* ARABIC ">
+        <w:r>
+          <w:rPr>
+            <w:noProof/>
+          </w:rPr>
+          <w:t>22</w:t>
+        </w:r>
+      </w:fldSimple>
+      <w:r>
+        <w:t xml:space="preserve">. </w:t>
+      </w:r>
+      <w:r>
+        <w:rPr>
+          <w:rFonts w:ascii="Arial" w:hAnsi="Arial" w:cs="Arial"/>
+          <w:sz w:val="24"/>
+          <w:szCs w:val="24"/>
+        </w:rPr>
+        <w:t>Anchos de Banda (Total consumido, proveniente de red P2P y proveniente de red CDN) de un sistema de distribución de video en vivo</w:t>
+      </w:r>
+    </w:p>
+    <w:p>
+      <w:pPr>
+        <w:pStyle w:val="Descripcin"/>
+        <w:rPr>
+          <w:rFonts w:ascii="Arial" w:hAnsi="Arial" w:cs="Arial"/>
+          <w:sz w:val="24"/>
+          <w:szCs w:val="24"/>
+        </w:rPr>
+      </w:pPr>
+    </w:p>
+    <w:p>
+      <w:pPr>
+        <w:jc w:val="center"/>
+        <w:rPr>
+          <w:rFonts w:ascii="Arial" w:hAnsi="Arial" w:cs="Arial"/>
+          <w:sz w:val="24"/>
+          <w:szCs w:val="24"/>
+        </w:rPr>
+      </w:pPr>
+      <w:r>
+        <w:rPr>
+          <w:rFonts w:ascii="Arial" w:hAnsi="Arial" w:cs="Arial"/>
+          <w:sz w:val="24"/>
+          <w:szCs w:val="24"/>
+        </w:rPr>
+        <w:t>Q=12</w:t>
+      </w:r>
+    </w:p>
+    <w:p>
+      <w:pPr>
+        <w:jc w:val="center"/>
+        <w:rPr>
+          <w:rFonts w:ascii="Arial" w:hAnsi="Arial" w:cs="Arial"/>
+          <w:sz w:val="24"/>
+          <w:szCs w:val="24"/>
+        </w:rPr>
+      </w:pPr>
+      <w:r>
+        <w:rPr>
+          <w:rFonts w:ascii="Arial" w:hAnsi="Arial" w:cs="Arial"/>
+          <w:noProof/>
+          <w:sz w:val="24"/>
+          <w:szCs w:val="24"/>
+        </w:rPr>
+        <w:lastRenderedPageBreak/>
+        <w:drawing>
+          <wp:inline distT="0" distB="0" distL="0" distR="0" wp14:anchorId="69A0ADA9" wp14:editId="54332481">
+            <wp:extent cx="5324475" cy="3990975"/>
+            <wp:effectExtent l="0" t="0" r="0" b="0"/>
+            <wp:docPr id="2007597613" name="Imagen 3"/>
+            <wp:cNvGraphicFramePr>
+              <a:graphicFrameLocks xmlns:a="http://schemas.openxmlformats.org/drawingml/2006/main" noChangeAspect="1"/>
+            </wp:cNvGraphicFramePr>
+            <a:graphic xmlns:a="http://schemas.openxmlformats.org/drawingml/2006/main">
+              <a:graphicData uri="http://schemas.openxmlformats.org/drawingml/2006/picture">
+                <pic:pic xmlns:pic="http://schemas.openxmlformats.org/drawingml/2006/picture">
+                  <pic:nvPicPr>
+                    <pic:cNvPr id="0" name="Picture 3"/>
+                    <pic:cNvPicPr>
+                      <a:picLocks noChangeAspect="1" noChangeArrowheads="1"/>
+                    </pic:cNvPicPr>
+                  </pic:nvPicPr>
+                  <pic:blipFill>
+                    <a:blip r:embed="rId32">
+                      <a:extLst>
+                        <a:ext uri="{28A0092B-C50C-407E-A947-70E740481C1C}">
+                          <a14:useLocalDpi xmlns:a14="http://schemas.microsoft.com/office/drawing/2010/main" val="0"/>
+                        </a:ext>
+                      </a:extLst>
+                    </a:blip>
+                    <a:srcRect/>
+                    <a:stretch>
+                      <a:fillRect/>
+                    </a:stretch>
+                  </pic:blipFill>
+                  <pic:spPr bwMode="auto">
+                    <a:xfrm>
+                      <a:off x="0" y="0"/>
+                      <a:ext cx="5324475" cy="3990975"/>
+                    </a:xfrm>
+                    <a:prstGeom prst="rect">
+                      <a:avLst/>
+                    </a:prstGeom>
+                    <a:noFill/>
+                    <a:ln>
+                      <a:noFill/>
+                    </a:ln>
+                  </pic:spPr>
+                </pic:pic>
+              </a:graphicData>
+            </a:graphic>
+          </wp:inline>
+        </w:drawing>
+      </w:r>
+    </w:p>
+    <w:p>
+      <w:pPr>
+        <w:pStyle w:val="Descripcin"/>
+        <w:jc w:val="center"/>
+        <w:rPr>
+          <w:rFonts w:ascii="Arial" w:hAnsi="Arial" w:cs="Arial"/>
+          <w:sz w:val="24"/>
+          <w:szCs w:val="24"/>
+        </w:rPr>
+      </w:pPr>
+      <w:r>
+        <w:t xml:space="preserve">Figura </w:t>
+      </w:r>
+      <w:fldSimple w:instr=" SEQ Figura \* ARABIC ">
+        <w:r>
+          <w:rPr>
+            <w:noProof/>
+          </w:rPr>
+          <w:t>23</w:t>
+        </w:r>
+      </w:fldSimple>
+      <w:r>
+        <w:t xml:space="preserve">. </w:t>
+      </w:r>
+      <w:r>
+        <w:rPr>
+          <w:rFonts w:ascii="Arial" w:hAnsi="Arial" w:cs="Arial"/>
+          <w:sz w:val="24"/>
+          <w:szCs w:val="24"/>
+        </w:rPr>
+        <w:t>Anchos de Banda (Total consumido, proveniente de red P2P y proveniente de red CDN) de un sistema de distribución de video en vivo</w:t>
+      </w:r>
+    </w:p>
+    <w:p>
+      <w:pPr>
+        <w:pStyle w:val="Descripcin"/>
+        <w:rPr>
+          <w:rFonts w:ascii="Arial" w:hAnsi="Arial" w:cs="Arial"/>
+          <w:sz w:val="24"/>
+          <w:szCs w:val="24"/>
+        </w:rPr>
+      </w:pPr>
+    </w:p>
+    <w:p>
+      <w:pPr>
+        <w:jc w:val="center"/>
+        <w:rPr>
+          <w:rFonts w:ascii="Arial" w:hAnsi="Arial" w:cs="Arial"/>
+          <w:sz w:val="24"/>
+          <w:szCs w:val="24"/>
+        </w:rPr>
+      </w:pPr>
+      <w:r>
+        <w:rPr>
+          <w:rFonts w:ascii="Arial" w:hAnsi="Arial" w:cs="Arial"/>
+          <w:noProof/>
+          <w:sz w:val="24"/>
+          <w:szCs w:val="24"/>
+        </w:rPr>
+        <w:lastRenderedPageBreak/>
+        <w:drawing>
+          <wp:inline distT="0" distB="0" distL="0" distR="0" wp14:anchorId="490C4939" wp14:editId="7761D9CF">
+            <wp:extent cx="5324475" cy="3990975"/>
+            <wp:effectExtent l="0" t="0" r="0" b="0"/>
+            <wp:docPr id="931903101" name="Imagen 4"/>
+            <wp:cNvGraphicFramePr>
+              <a:graphicFrameLocks xmlns:a="http://schemas.openxmlformats.org/drawingml/2006/main" noChangeAspect="1"/>
+            </wp:cNvGraphicFramePr>
+            <a:graphic xmlns:a="http://schemas.openxmlformats.org/drawingml/2006/main">
+              <a:graphicData uri="http://schemas.openxmlformats.org/drawingml/2006/picture">
+                <pic:pic xmlns:pic="http://schemas.openxmlformats.org/drawingml/2006/picture">
+                  <pic:nvPicPr>
+                    <pic:cNvPr id="0" name="Picture 4"/>
+                    <pic:cNvPicPr>
+                      <a:picLocks noChangeAspect="1" noChangeArrowheads="1"/>
+                    </pic:cNvPicPr>
+                  </pic:nvPicPr>
+                  <pic:blipFill>
+                    <a:blip r:embed="rId33">
+                      <a:extLst>
+                        <a:ext uri="{28A0092B-C50C-407E-A947-70E740481C1C}">
+                          <a14:useLocalDpi xmlns:a14="http://schemas.microsoft.com/office/drawing/2010/main" val="0"/>
+                        </a:ext>
+                      </a:extLst>
+                    </a:blip>
+                    <a:srcRect/>
+                    <a:stretch>
+                      <a:fillRect/>
+                    </a:stretch>
+                  </pic:blipFill>
+                  <pic:spPr bwMode="auto">
+                    <a:xfrm>
+                      <a:off x="0" y="0"/>
+                      <a:ext cx="5324475" cy="3990975"/>
+                    </a:xfrm>
+                    <a:prstGeom prst="rect">
+                      <a:avLst/>
+                    </a:prstGeom>
+                    <a:noFill/>
+                    <a:ln>
+                      <a:noFill/>
+                    </a:ln>
+                  </pic:spPr>
+                </pic:pic>
+              </a:graphicData>
+            </a:graphic>
+          </wp:inline>
+        </w:drawing>
+      </w:r>
+    </w:p>
+    <w:p>
+      <w:pPr>
+        <w:pStyle w:val="Descripcin"/>
+        <w:jc w:val="center"/>
+        <w:rPr>
+          <w:rFonts w:ascii="Arial" w:hAnsi="Arial" w:cs="Arial"/>
+          <w:sz w:val="24"/>
+          <w:szCs w:val="24"/>
+        </w:rPr>
+      </w:pPr>
+      <w:r>
+        <w:t xml:space="preserve">Figura </w:t>
+      </w:r>
+      <w:fldSimple w:instr=" SEQ Figura \* ARABIC ">
+        <w:r>
+          <w:rPr>
+            <w:noProof/>
+          </w:rPr>
+          <w:t>24</w:t>
+        </w:r>
+      </w:fldSimple>
+      <w:r>
+        <w:t xml:space="preserve">. </w:t>
+      </w:r>
+      <w:r>
+        <w:rPr>
+          <w:rFonts w:ascii="Arial" w:hAnsi="Arial" w:cs="Arial"/>
+          <w:sz w:val="24"/>
+          <w:szCs w:val="24"/>
+        </w:rPr>
+        <w:t>Anchos de Banda (Total consumido, proveniente de red P2P y proveniente de red CDN) de un sistema de distribución de video en vivo</w:t>
+      </w:r>
+    </w:p>
+    <w:p>
+      <w:pPr>
+        <w:pStyle w:val="Descripcin"/>
+        <w:rPr>
+          <w:rFonts w:ascii="Arial" w:hAnsi="Arial" w:cs="Arial"/>
+          <w:sz w:val="24"/>
+          <w:szCs w:val="24"/>
+        </w:rPr>
+      </w:pPr>
+    </w:p>
+    <w:p>
+      <w:pPr>
+        <w:jc w:val="center"/>
+        <w:rPr>
+          <w:rFonts w:ascii="Arial" w:hAnsi="Arial" w:cs="Arial"/>
+          <w:b/>
+          <w:bCs/>
+          <w:sz w:val="24"/>
+          <w:szCs w:val="24"/>
+        </w:rPr>
+      </w:pPr>
     </w:p>
     <w:p>
       <w:pPr>
@@ -14456,7 +17008,7 @@
           <w:szCs w:val="24"/>
         </w:rPr>
       </w:pPr>
-      <w:hyperlink r:id="rId16" w:history="1">
+      <w:hyperlink r:id="rId34" w:history="1">
         <w:r>
           <w:rPr>
             <w:rStyle w:val="Hipervnculo"/>
@@ -14548,7 +17100,7 @@
     </w:p>
     <w:p/>
     <w:sectPr>
-      <w:footerReference w:type="default" r:id="rId17"/>
+      <w:footerReference w:type="default" r:id="rId35"/>
       <w:pgSz w:w="12240" w:h="15840"/>
       <w:pgMar w:top="782" w:right="1327" w:bottom="851" w:left="1276" w:header="709" w:footer="544" w:gutter="0"/>
       <w:cols w:space="708"/>
@@ -14556,6 +17108,31 @@
     </w:sectPr>
   </w:body>
 </w:document>
+</file>
+
+<file path=word/endnotes.xml><?xml version="1.0" encoding="utf-8"?>
+<w:endnotes xmlns:wpc="http://schemas.microsoft.com/office/word/2010/wordprocessingCanvas" xmlns:cx="http://schemas.microsoft.com/office/drawing/2014/chartex" xmlns:cx1="http://schemas.microsoft.com/office/drawing/2015/9/8/chartex" xmlns:cx2="http://schemas.microsoft.com/office/drawing/2015/10/21/chartex" xmlns:cx3="http://schemas.microsoft.com/office/drawing/2016/5/9/chartex" xmlns:cx4="http://schemas.microsoft.com/office/drawing/2016/5/10/chartex" xmlns:cx5="http://schemas.microsoft.com/office/drawing/2016/5/11/chartex" xmlns:cx6="http://schemas.microsoft.com/office/drawing/2016/5/12/chartex" xmlns:cx7="http://schemas.microsoft.com/office/drawing/2016/5/13/chartex" xmlns:cx8="http://schemas.microsoft.com/office/drawing/2016/5/14/chartex" xmlns:mc="http://schemas.openxmlformats.org/markup-compatibility/2006" xmlns:aink="http://schemas.microsoft.com/office/drawing/2016/ink" xmlns:am3d="http://schemas.microsoft.com/office/drawing/2017/model3d" xmlns:o="urn:schemas-microsoft-com:office:office" xmlns:oel="http://schemas.microsoft.com/office/2019/extlst" xmlns:r="http://schemas.openxmlformats.org/officeDocument/2006/relationships" xmlns:m="http://schemas.openxmlformats.org/officeDocument/2006/math" xmlns:v="urn:schemas-microsoft-com:vml" xmlns:wp14="http://schemas.microsoft.com/office/word/2010/wordprocessingDrawing" xmlns:wp="http://schemas.openxmlformats.org/drawingml/2006/wordprocessingDrawing" xmlns:w10="urn:schemas-microsoft-com:office:word" xmlns:w="http://schemas.openxmlformats.org/wordprocessingml/2006/main" xmlns:w14="http://schemas.microsoft.com/office/word/2010/wordml" xmlns:w15="http://schemas.microsoft.com/office/word/2012/wordml" xmlns:w16cex="http://schemas.microsoft.com/office/word/2018/wordml/cex" xmlns:w16cid="http://schemas.microsoft.com/office/word/2016/wordml/cid" xmlns:w16="http://schemas.microsoft.com/office/word/2018/wordml" xmlns:w16du="http://schemas.microsoft.com/office/word/2023/wordml/word16du" xmlns:w16sdtdh="http://schemas.microsoft.com/office/word/2020/wordml/sdtdatahash" xmlns:w16se="http://schemas.microsoft.com/office/word/2015/wordml/symex" xmlns:wpg="http://schemas.microsoft.com/office/word/2010/wordprocessingGroup" xmlns:wpi="http://schemas.microsoft.com/office/word/2010/wordprocessingInk" xmlns:wne="http://schemas.microsoft.com/office/word/2006/wordml" xmlns:wps="http://schemas.microsoft.com/office/word/2010/wordprocessingShape" mc:Ignorable="w14 w15 w16se w16cid w16 w16cex w16sdtdh wp14">
+  <w:endnote w:type="separator" w:id="-1">
+    <w:p>
+      <w:pPr>
+        <w:spacing w:after="0" w:line="240" w:lineRule="auto"/>
+      </w:pPr>
+      <w:r>
+        <w:separator/>
+      </w:r>
+    </w:p>
+  </w:endnote>
+  <w:endnote w:type="continuationSeparator" w:id="0">
+    <w:p>
+      <w:pPr>
+        <w:spacing w:after="0" w:line="240" w:lineRule="auto"/>
+      </w:pPr>
+      <w:r>
+        <w:continuationSeparator/>
+      </w:r>
+    </w:p>
+  </w:endnote>
+</w:endnotes>
 </file>
 
 <file path=word/footer1.xml><?xml version="1.0" encoding="utf-8"?>
@@ -14607,6 +17184,31 @@
     </w:pPr>
   </w:p>
 </w:ftr>
+</file>
+
+<file path=word/footnotes.xml><?xml version="1.0" encoding="utf-8"?>
+<w:footnotes xmlns:wpc="http://schemas.microsoft.com/office/word/2010/wordprocessingCanvas" xmlns:cx="http://schemas.microsoft.com/office/drawing/2014/chartex" xmlns:cx1="http://schemas.microsoft.com/office/drawing/2015/9/8/chartex" xmlns:cx2="http://schemas.microsoft.com/office/drawing/2015/10/21/chartex" xmlns:cx3="http://schemas.microsoft.com/office/drawing/2016/5/9/chartex" xmlns:cx4="http://schemas.microsoft.com/office/drawing/2016/5/10/chartex" xmlns:cx5="http://schemas.microsoft.com/office/drawing/2016/5/11/chartex" xmlns:cx6="http://schemas.microsoft.com/office/drawing/2016/5/12/chartex" xmlns:cx7="http://schemas.microsoft.com/office/drawing/2016/5/13/chartex" xmlns:cx8="http://schemas.microsoft.com/office/drawing/2016/5/14/chartex" xmlns:mc="http://schemas.openxmlformats.org/markup-compatibility/2006" xmlns:aink="http://schemas.microsoft.com/office/drawing/2016/ink" xmlns:am3d="http://schemas.microsoft.com/office/drawing/2017/model3d" xmlns:o="urn:schemas-microsoft-com:office:office" xmlns:oel="http://schemas.microsoft.com/office/2019/extlst" xmlns:r="http://schemas.openxmlformats.org/officeDocument/2006/relationships" xmlns:m="http://schemas.openxmlformats.org/officeDocument/2006/math" xmlns:v="urn:schemas-microsoft-com:vml" xmlns:wp14="http://schemas.microsoft.com/office/word/2010/wordprocessingDrawing" xmlns:wp="http://schemas.openxmlformats.org/drawingml/2006/wordprocessingDrawing" xmlns:w10="urn:schemas-microsoft-com:office:word" xmlns:w="http://schemas.openxmlformats.org/wordprocessingml/2006/main" xmlns:w14="http://schemas.microsoft.com/office/word/2010/wordml" xmlns:w15="http://schemas.microsoft.com/office/word/2012/wordml" xmlns:w16cex="http://schemas.microsoft.com/office/word/2018/wordml/cex" xmlns:w16cid="http://schemas.microsoft.com/office/word/2016/wordml/cid" xmlns:w16="http://schemas.microsoft.com/office/word/2018/wordml" xmlns:w16du="http://schemas.microsoft.com/office/word/2023/wordml/word16du" xmlns:w16sdtdh="http://schemas.microsoft.com/office/word/2020/wordml/sdtdatahash" xmlns:w16se="http://schemas.microsoft.com/office/word/2015/wordml/symex" xmlns:wpg="http://schemas.microsoft.com/office/word/2010/wordprocessingGroup" xmlns:wpi="http://schemas.microsoft.com/office/word/2010/wordprocessingInk" xmlns:wne="http://schemas.microsoft.com/office/word/2006/wordml" xmlns:wps="http://schemas.microsoft.com/office/word/2010/wordprocessingShape" mc:Ignorable="w14 w15 w16se w16cid w16 w16cex w16sdtdh wp14">
+  <w:footnote w:type="separator" w:id="-1">
+    <w:p>
+      <w:pPr>
+        <w:spacing w:after="0" w:line="240" w:lineRule="auto"/>
+      </w:pPr>
+      <w:r>
+        <w:separator/>
+      </w:r>
+    </w:p>
+  </w:footnote>
+  <w:footnote w:type="continuationSeparator" w:id="0">
+    <w:p>
+      <w:pPr>
+        <w:spacing w:after="0" w:line="240" w:lineRule="auto"/>
+      </w:pPr>
+      <w:r>
+        <w:continuationSeparator/>
+      </w:r>
+    </w:p>
+  </w:footnote>
+</w:footnotes>
 </file>
 
 <file path=word/numbering.xml><?xml version="1.0" encoding="utf-8"?>

</xml_diff>

<commit_message>
agregando 3 reporte parcial final
</commit_message>
<xml_diff>
--- a/2023-2/Reportes/TercerReporteParcialPT2.docx
+++ b/2023-2/Reportes/TercerReporteParcialPT2.docx
@@ -12421,25 +12421,7 @@
           <w:sz w:val="24"/>
           <w:szCs w:val="24"/>
         </w:rPr>
-        <w:t xml:space="preserve">A </w:t>
-      </w:r>
-      <w:proofErr w:type="gramStart"/>
-      <w:r>
-        <w:rPr>
-          <w:rFonts w:ascii="Arial" w:hAnsi="Arial" w:cs="Arial"/>
-          <w:sz w:val="24"/>
-          <w:szCs w:val="24"/>
-        </w:rPr>
-        <w:t>continuación</w:t>
-      </w:r>
-      <w:proofErr w:type="gramEnd"/>
-      <w:r>
-        <w:rPr>
-          <w:rFonts w:ascii="Arial" w:hAnsi="Arial" w:cs="Arial"/>
-          <w:sz w:val="24"/>
-          <w:szCs w:val="24"/>
-        </w:rPr>
-        <w:t xml:space="preserve"> se presentan gráficas del los anchos de banda consumidos dentro del sistema (Total consumido, consumido de la red CDN y consumido de la red P2P). </w:t>
+        <w:t xml:space="preserve">A continuación se presentan gráficas del los anchos de banda consumidos dentro del sistema (Total consumido, consumido de la red CDN y consumido de la red P2P). </w:t>
       </w:r>
     </w:p>
     <w:p>
@@ -14225,7 +14207,6 @@
         <w:t xml:space="preserve"> Figura 9 a la Figura 20, se realizó la comparación de las poblaciones promedio de </w:t>
       </w:r>
       <w:proofErr w:type="spellStart"/>
-      <w:proofErr w:type="gramStart"/>
       <w:r>
         <w:rPr>
           <w:rFonts w:ascii="Arial" w:hAnsi="Arial" w:cs="Arial"/>
@@ -14253,16 +14234,7 @@
           <w:sz w:val="24"/>
           <w:szCs w:val="24"/>
         </w:rPr>
-        <w:t xml:space="preserve"> y</w:t>
-      </w:r>
-      <w:proofErr w:type="gramEnd"/>
-      <w:r>
-        <w:rPr>
-          <w:rFonts w:ascii="Arial" w:hAnsi="Arial" w:cs="Arial"/>
-          <w:sz w:val="24"/>
-          <w:szCs w:val="24"/>
-        </w:rPr>
-        <w:t xml:space="preserve"> de los anchos de banda consumidos dentro del sistema </w:t>
+        <w:t xml:space="preserve"> y de los anchos de banda consumidos dentro del sistema </w:t>
       </w:r>
       <w:r>
         <w:rPr>
@@ -14548,15 +14520,7 @@
           <w:sz w:val="24"/>
           <w:szCs w:val="24"/>
         </w:rPr>
-        <w:t xml:space="preserve">. </w:t>
-      </w:r>
-      <w:r>
-        <w:rPr>
-          <w:rFonts w:ascii="Arial" w:hAnsi="Arial" w:cs="Arial"/>
-          <w:sz w:val="24"/>
-          <w:szCs w:val="24"/>
-        </w:rPr>
-        <w:t>Anchos de Banda (Total consumido, proveniente de red P2P y proveniente de red CDN) de un sistema de distribución de video en vivo</w:t>
+        <w:t>. Anchos de Banda (Total consumido, proveniente de red P2P y proveniente de red CDN) de un sistema de distribución de video en vivo</w:t>
       </w:r>
       <w:r>
         <w:rPr>
@@ -14702,15 +14666,7 @@
           <w:sz w:val="24"/>
           <w:szCs w:val="24"/>
         </w:rPr>
-        <w:t xml:space="preserve">. </w:t>
-      </w:r>
-      <w:r>
-        <w:rPr>
-          <w:rFonts w:ascii="Arial" w:hAnsi="Arial" w:cs="Arial"/>
-          <w:sz w:val="24"/>
-          <w:szCs w:val="24"/>
-        </w:rPr>
-        <w:t xml:space="preserve">Gráfica de poblaciones promedio de </w:t>
+        <w:t xml:space="preserve">. Gráfica de poblaciones promedio de </w:t>
       </w:r>
       <w:proofErr w:type="spellStart"/>
       <w:r>
@@ -14876,15 +14832,7 @@
           <w:sz w:val="24"/>
           <w:szCs w:val="24"/>
         </w:rPr>
-        <w:t xml:space="preserve">. </w:t>
-      </w:r>
-      <w:r>
-        <w:rPr>
-          <w:rFonts w:ascii="Arial" w:hAnsi="Arial" w:cs="Arial"/>
-          <w:sz w:val="24"/>
-          <w:szCs w:val="24"/>
-        </w:rPr>
-        <w:t>Anchos de Banda (Total consumido, proveniente de red P2P y proveniente de red CDN) de un sistema de distribución de video en vivo</w:t>
+        <w:t>. Anchos de Banda (Total consumido, proveniente de red P2P y proveniente de red CDN) de un sistema de distribución de video en vivo</w:t>
       </w:r>
       <w:r>
         <w:rPr>
@@ -15045,15 +14993,7 @@
           <w:sz w:val="24"/>
           <w:szCs w:val="24"/>
         </w:rPr>
-        <w:t xml:space="preserve">. </w:t>
-      </w:r>
-      <w:r>
-        <w:rPr>
-          <w:rFonts w:ascii="Arial" w:hAnsi="Arial" w:cs="Arial"/>
-          <w:sz w:val="24"/>
-          <w:szCs w:val="24"/>
-        </w:rPr>
-        <w:t xml:space="preserve">Gráfica de poblaciones promedio de </w:t>
+        <w:t xml:space="preserve">. Gráfica de poblaciones promedio de </w:t>
       </w:r>
       <w:proofErr w:type="spellStart"/>
       <w:r>
@@ -15219,47 +15159,15 @@
           <w:sz w:val="24"/>
           <w:szCs w:val="24"/>
         </w:rPr>
-        <w:t xml:space="preserve">. </w:t>
-      </w:r>
-      <w:r>
-        <w:rPr>
-          <w:rFonts w:ascii="Arial" w:hAnsi="Arial" w:cs="Arial"/>
-          <w:sz w:val="24"/>
-          <w:szCs w:val="24"/>
-        </w:rPr>
-        <w:t>Anchos de Banda (Total consumido, proveniente de red P2P y proveniente de red CDN) de un sistema de distribución de video en vivo</w:t>
-      </w:r>
-      <w:r>
-        <w:rPr>
-          <w:rFonts w:ascii="Arial" w:hAnsi="Arial" w:cs="Arial"/>
-          <w:sz w:val="24"/>
-          <w:szCs w:val="24"/>
-        </w:rPr>
-        <w:t xml:space="preserve"> </w:t>
-      </w:r>
-      <w:r>
-        <w:rPr>
-          <w:rFonts w:ascii="Arial" w:hAnsi="Arial" w:cs="Arial"/>
-          <w:sz w:val="24"/>
-          <w:szCs w:val="24"/>
-        </w:rPr>
-        <w:t>con esquema Q ventanas (Q=</w:t>
-      </w:r>
-      <w:r>
-        <w:rPr>
-          <w:rFonts w:ascii="Arial" w:hAnsi="Arial" w:cs="Arial"/>
-          <w:sz w:val="24"/>
-          <w:szCs w:val="24"/>
-        </w:rPr>
-        <w:t>12</w:t>
-      </w:r>
-      <w:r>
-        <w:rPr>
-          <w:rFonts w:ascii="Arial" w:hAnsi="Arial" w:cs="Arial"/>
-          <w:sz w:val="24"/>
-          <w:szCs w:val="24"/>
-        </w:rPr>
-        <w:t>)</w:t>
+        <w:t>. Anchos de Banda (Total consumido, proveniente de red P2P y proveniente de red CDN) de un sistema de distribución de video en vivo</w:t>
+      </w:r>
+      <w:r>
+        <w:rPr>
+          <w:rFonts w:ascii="Arial" w:hAnsi="Arial" w:cs="Arial"/>
+          <w:sz w:val="24"/>
+          <w:szCs w:val="24"/>
+        </w:rPr>
+        <w:t xml:space="preserve"> con esquema Q ventanas (Q=12)</w:t>
       </w:r>
     </w:p>
     <w:p>
@@ -15394,15 +15302,7 @@
           <w:sz w:val="24"/>
           <w:szCs w:val="24"/>
         </w:rPr>
-        <w:t xml:space="preserve">. </w:t>
-      </w:r>
-      <w:r>
-        <w:rPr>
-          <w:rFonts w:ascii="Arial" w:hAnsi="Arial" w:cs="Arial"/>
-          <w:sz w:val="24"/>
-          <w:szCs w:val="24"/>
-        </w:rPr>
-        <w:t xml:space="preserve">Gráfica de poblaciones promedio de </w:t>
+        <w:t xml:space="preserve">. Gráfica de poblaciones promedio de </w:t>
       </w:r>
       <w:proofErr w:type="spellStart"/>
       <w:r>
@@ -15516,14 +15416,27 @@
       <w:r>
         <w:t xml:space="preserve">Figura </w:t>
       </w:r>
-      <w:fldSimple w:instr=" SEQ Figura \* ARABIC ">
-        <w:r>
-          <w:rPr>
-            <w:noProof/>
-          </w:rPr>
-          <w:t>16</w:t>
-        </w:r>
-      </w:fldSimple>
+      <w:r>
+        <w:fldChar w:fldCharType="begin"/>
+      </w:r>
+      <w:r>
+        <w:instrText xml:space="preserve"> SEQ Figura \* ARABIC </w:instrText>
+      </w:r>
+      <w:r>
+        <w:fldChar w:fldCharType="separate"/>
+      </w:r>
+      <w:r>
+        <w:rPr>
+          <w:noProof/>
+        </w:rPr>
+        <w:t>16</w:t>
+      </w:r>
+      <w:r>
+        <w:rPr>
+          <w:noProof/>
+        </w:rPr>
+        <w:fldChar w:fldCharType="end"/>
+      </w:r>
       <w:r>
         <w:t xml:space="preserve">. </w:t>
       </w:r>
@@ -15541,31 +15454,7 @@
           <w:sz w:val="24"/>
           <w:szCs w:val="24"/>
         </w:rPr>
-        <w:t xml:space="preserve"> </w:t>
-      </w:r>
-      <w:r>
-        <w:rPr>
-          <w:rFonts w:ascii="Arial" w:hAnsi="Arial" w:cs="Arial"/>
-          <w:sz w:val="24"/>
-          <w:szCs w:val="24"/>
-        </w:rPr>
-        <w:t>con esquema Q ventanas (Q=1</w:t>
-      </w:r>
-      <w:r>
-        <w:rPr>
-          <w:rFonts w:ascii="Arial" w:hAnsi="Arial" w:cs="Arial"/>
-          <w:sz w:val="24"/>
-          <w:szCs w:val="24"/>
-        </w:rPr>
-        <w:t>8</w:t>
-      </w:r>
-      <w:r>
-        <w:rPr>
-          <w:rFonts w:ascii="Arial" w:hAnsi="Arial" w:cs="Arial"/>
-          <w:sz w:val="24"/>
-          <w:szCs w:val="24"/>
-        </w:rPr>
-        <w:t>)</w:t>
+        <w:t xml:space="preserve"> con esquema Q ventanas (Q=18)</w:t>
       </w:r>
     </w:p>
     <w:p>
@@ -15700,15 +15589,7 @@
           <w:sz w:val="24"/>
           <w:szCs w:val="24"/>
         </w:rPr>
-        <w:t xml:space="preserve">. </w:t>
-      </w:r>
-      <w:r>
-        <w:rPr>
-          <w:rFonts w:ascii="Arial" w:hAnsi="Arial" w:cs="Arial"/>
-          <w:sz w:val="24"/>
-          <w:szCs w:val="24"/>
-        </w:rPr>
-        <w:t xml:space="preserve">Gráfica de poblaciones promedio de </w:t>
+        <w:t xml:space="preserve">. Gráfica de poblaciones promedio de </w:t>
       </w:r>
       <w:proofErr w:type="spellStart"/>
       <w:r>
@@ -15726,23 +15607,7 @@
           <w:sz w:val="24"/>
           <w:szCs w:val="24"/>
         </w:rPr>
-        <w:t xml:space="preserve"> para video en vivo con esquema Q ventanas (Q=</w:t>
-      </w:r>
-      <w:r>
-        <w:rPr>
-          <w:rFonts w:ascii="Arial" w:hAnsi="Arial" w:cs="Arial"/>
-          <w:sz w:val="24"/>
-          <w:szCs w:val="24"/>
-        </w:rPr>
-        <w:t>24</w:t>
-      </w:r>
-      <w:r>
-        <w:rPr>
-          <w:rFonts w:ascii="Arial" w:hAnsi="Arial" w:cs="Arial"/>
-          <w:sz w:val="24"/>
-          <w:szCs w:val="24"/>
-        </w:rPr>
-        <w:t>)</w:t>
+        <w:t xml:space="preserve"> para video en vivo con esquema Q ventanas (Q=24)</w:t>
       </w:r>
     </w:p>
     <w:p>
@@ -15874,47 +15739,15 @@
           <w:sz w:val="24"/>
           <w:szCs w:val="24"/>
         </w:rPr>
-        <w:t xml:space="preserve">. </w:t>
-      </w:r>
-      <w:r>
-        <w:rPr>
-          <w:rFonts w:ascii="Arial" w:hAnsi="Arial" w:cs="Arial"/>
-          <w:sz w:val="24"/>
-          <w:szCs w:val="24"/>
-        </w:rPr>
-        <w:t>Anchos de Banda (Total consumido, proveniente de red P2P y proveniente de red CDN) de un sistema de distribución de video en vivo</w:t>
-      </w:r>
-      <w:r>
-        <w:rPr>
-          <w:rFonts w:ascii="Arial" w:hAnsi="Arial" w:cs="Arial"/>
-          <w:sz w:val="24"/>
-          <w:szCs w:val="24"/>
-        </w:rPr>
-        <w:t xml:space="preserve"> </w:t>
-      </w:r>
-      <w:r>
-        <w:rPr>
-          <w:rFonts w:ascii="Arial" w:hAnsi="Arial" w:cs="Arial"/>
-          <w:sz w:val="24"/>
-          <w:szCs w:val="24"/>
-        </w:rPr>
-        <w:t>con esquema Q ventanas (Q=</w:t>
-      </w:r>
-      <w:r>
-        <w:rPr>
-          <w:rFonts w:ascii="Arial" w:hAnsi="Arial" w:cs="Arial"/>
-          <w:sz w:val="24"/>
-          <w:szCs w:val="24"/>
-        </w:rPr>
-        <w:t>24</w:t>
-      </w:r>
-      <w:r>
-        <w:rPr>
-          <w:rFonts w:ascii="Arial" w:hAnsi="Arial" w:cs="Arial"/>
-          <w:sz w:val="24"/>
-          <w:szCs w:val="24"/>
-        </w:rPr>
-        <w:t>)</w:t>
+        <w:t>. Anchos de Banda (Total consumido, proveniente de red P2P y proveniente de red CDN) de un sistema de distribución de video en vivo</w:t>
+      </w:r>
+      <w:r>
+        <w:rPr>
+          <w:rFonts w:ascii="Arial" w:hAnsi="Arial" w:cs="Arial"/>
+          <w:sz w:val="24"/>
+          <w:szCs w:val="24"/>
+        </w:rPr>
+        <w:t xml:space="preserve"> con esquema Q ventanas (Q=24)</w:t>
       </w:r>
     </w:p>
     <w:p>
@@ -16075,23 +15908,7 @@
           <w:sz w:val="24"/>
           <w:szCs w:val="24"/>
         </w:rPr>
-        <w:t xml:space="preserve"> para video en vivo con esquema Q ventanas (Q=</w:t>
-      </w:r>
-      <w:r>
-        <w:rPr>
-          <w:rFonts w:ascii="Arial" w:hAnsi="Arial" w:cs="Arial"/>
-          <w:sz w:val="24"/>
-          <w:szCs w:val="24"/>
-        </w:rPr>
-        <w:t>32</w:t>
-      </w:r>
-      <w:r>
-        <w:rPr>
-          <w:rFonts w:ascii="Arial" w:hAnsi="Arial" w:cs="Arial"/>
-          <w:sz w:val="24"/>
-          <w:szCs w:val="24"/>
-        </w:rPr>
-        <w:t>)</w:t>
+        <w:t xml:space="preserve"> para video en vivo con esquema Q ventanas (Q=32)</w:t>
       </w:r>
     </w:p>
     <w:p>
@@ -16231,34 +16048,131 @@
           <w:sz w:val="24"/>
           <w:szCs w:val="24"/>
         </w:rPr>
-        <w:t>Anchos de Banda (Total consumido, proveniente de red P2P y proveniente de red CDN) de un sistema de distribución de video en vivo con esquema Q ventanas (Q=</w:t>
-      </w:r>
-      <w:r>
-        <w:rPr>
-          <w:rFonts w:ascii="Arial" w:hAnsi="Arial" w:cs="Arial"/>
-          <w:sz w:val="24"/>
-          <w:szCs w:val="24"/>
-        </w:rPr>
-        <w:t>32</w:t>
-      </w:r>
-      <w:r>
-        <w:rPr>
-          <w:rFonts w:ascii="Arial" w:hAnsi="Arial" w:cs="Arial"/>
-          <w:sz w:val="24"/>
-          <w:szCs w:val="24"/>
-        </w:rPr>
-        <w:t>)</w:t>
+        <w:t>Anchos de Banda (Total consumido, proveniente de red P2P y proveniente de red CDN) de un sistema de distribución de video en vivo con esquema Q ventanas (Q=32)</w:t>
       </w:r>
     </w:p>
     <w:p>
       <w:pPr>
-        <w:pStyle w:val="Descripcin"/>
-        <w:jc w:val="center"/>
-        <w:rPr>
-          <w:b/>
-          <w:bCs/>
-        </w:rPr>
-      </w:pPr>
+        <w:jc w:val="both"/>
+        <w:rPr>
+          <w:rFonts w:ascii="Arial" w:hAnsi="Arial" w:cs="Arial"/>
+          <w:sz w:val="24"/>
+          <w:szCs w:val="24"/>
+        </w:rPr>
+      </w:pPr>
+      <w:r>
+        <w:rPr>
+          <w:rFonts w:ascii="Arial" w:hAnsi="Arial" w:cs="Arial"/>
+          <w:sz w:val="24"/>
+          <w:szCs w:val="24"/>
+        </w:rPr>
+        <w:t xml:space="preserve">Como se puede observar en las Figuras 9, 11, 13, 15, 17 y 19 independientemente del esquema de asignación de recursos </w:t>
+      </w:r>
+      <w:r>
+        <w:rPr>
+          <w:rFonts w:ascii="Arial" w:hAnsi="Arial" w:cs="Arial"/>
+          <w:sz w:val="24"/>
+          <w:szCs w:val="24"/>
+        </w:rPr>
+        <w:t xml:space="preserve">las curvas de las gráficas correspondientes a las poblaciones promedio de </w:t>
+      </w:r>
+      <w:proofErr w:type="spellStart"/>
+      <w:r>
+        <w:rPr>
+          <w:rFonts w:ascii="Arial" w:hAnsi="Arial" w:cs="Arial"/>
+          <w:i/>
+          <w:iCs/>
+          <w:sz w:val="24"/>
+          <w:szCs w:val="24"/>
+        </w:rPr>
+        <w:t>peers</w:t>
+      </w:r>
+      <w:proofErr w:type="spellEnd"/>
+      <w:r>
+        <w:rPr>
+          <w:rFonts w:ascii="Arial" w:hAnsi="Arial" w:cs="Arial"/>
+          <w:i/>
+          <w:iCs/>
+          <w:sz w:val="24"/>
+          <w:szCs w:val="24"/>
+        </w:rPr>
+        <w:t xml:space="preserve"> </w:t>
+      </w:r>
+      <w:r>
+        <w:rPr>
+          <w:rFonts w:ascii="Arial" w:hAnsi="Arial" w:cs="Arial"/>
+          <w:sz w:val="24"/>
+          <w:szCs w:val="24"/>
+        </w:rPr>
+        <w:t xml:space="preserve">mantienen la misma forma e incluso se puede observar que los valores son los mismos, lo cuál indica que el </w:t>
+      </w:r>
+      <w:r>
+        <w:rPr>
+          <w:rFonts w:ascii="Arial" w:hAnsi="Arial" w:cs="Arial"/>
+          <w:sz w:val="24"/>
+          <w:szCs w:val="24"/>
+        </w:rPr>
+        <w:t xml:space="preserve">funcionamiento del sistema </w:t>
+      </w:r>
+      <w:r>
+        <w:rPr>
+          <w:rFonts w:ascii="Arial" w:hAnsi="Arial" w:cs="Arial"/>
+          <w:sz w:val="24"/>
+          <w:szCs w:val="24"/>
+        </w:rPr>
+        <w:t xml:space="preserve">es el mismo, y </w:t>
+      </w:r>
+      <w:r>
+        <w:rPr>
+          <w:rFonts w:ascii="Arial" w:hAnsi="Arial" w:cs="Arial"/>
+          <w:sz w:val="24"/>
+          <w:szCs w:val="24"/>
+        </w:rPr>
+        <w:lastRenderedPageBreak/>
+        <w:t xml:space="preserve">por lo tanto, se puede decir que el modelo de los servicios de video en vivo que se ha trabajado es correcto bajo la evaluación por implementación de la cadena de </w:t>
+      </w:r>
+      <w:proofErr w:type="spellStart"/>
+      <w:r>
+        <w:rPr>
+          <w:rFonts w:ascii="Arial" w:hAnsi="Arial" w:cs="Arial"/>
+          <w:sz w:val="24"/>
+          <w:szCs w:val="24"/>
+        </w:rPr>
+        <w:t>Markov</w:t>
+      </w:r>
+      <w:proofErr w:type="spellEnd"/>
+      <w:r>
+        <w:rPr>
+          <w:rFonts w:ascii="Arial" w:hAnsi="Arial" w:cs="Arial"/>
+          <w:sz w:val="24"/>
+          <w:szCs w:val="24"/>
+        </w:rPr>
+        <w:t xml:space="preserve"> que evoluciona su estado de acuerdo con algún suceso</w:t>
+      </w:r>
+      <w:r>
+        <w:rPr>
+          <w:rFonts w:ascii="Arial" w:hAnsi="Arial" w:cs="Arial"/>
+          <w:sz w:val="24"/>
+          <w:szCs w:val="24"/>
+        </w:rPr>
+        <w:t xml:space="preserve">, analizado en el presente trabajo, </w:t>
+      </w:r>
+      <w:r>
+        <w:rPr>
+          <w:rFonts w:ascii="Arial" w:hAnsi="Arial" w:cs="Arial"/>
+          <w:sz w:val="24"/>
+          <w:szCs w:val="24"/>
+        </w:rPr>
+        <w:t xml:space="preserve"> ocurrido</w:t>
+      </w:r>
+      <w:r>
+        <w:rPr>
+          <w:rFonts w:ascii="Arial" w:hAnsi="Arial" w:cs="Arial"/>
+          <w:sz w:val="24"/>
+          <w:szCs w:val="24"/>
+        </w:rPr>
+        <w:t xml:space="preserve">. </w:t>
+      </w:r>
     </w:p>
     <w:p>
       <w:pPr>
@@ -16276,10 +16190,9 @@
           <w:sz w:val="24"/>
           <w:szCs w:val="24"/>
         </w:rPr>
-        <w:lastRenderedPageBreak/>
         <w:drawing>
-          <wp:inline distT="0" distB="0" distL="0" distR="0" wp14:anchorId="683653FC" wp14:editId="0740DD91">
-            <wp:extent cx="5324475" cy="3990975"/>
+          <wp:inline distT="0" distB="0" distL="0" distR="0" wp14:anchorId="683653FC" wp14:editId="762599DF">
+            <wp:extent cx="4322578" cy="3240000"/>
             <wp:effectExtent l="0" t="0" r="0" b="0"/>
             <wp:docPr id="169878560" name="Imagen 1"/>
             <wp:cNvGraphicFramePr>
@@ -16310,7 +16223,7 @@
                   <pic:spPr bwMode="auto">
                     <a:xfrm>
                       <a:off x="0" y="0"/>
-                      <a:ext cx="5324475" cy="3990975"/>
+                      <a:ext cx="4322578" cy="3240000"/>
                     </a:xfrm>
                     <a:prstGeom prst="rect">
                       <a:avLst/>
@@ -16392,29 +16305,35 @@
           <w:sz w:val="24"/>
           <w:szCs w:val="24"/>
         </w:rPr>
-        <w:t xml:space="preserve">. </w:t>
-      </w:r>
-      <w:r>
-        <w:rPr>
-          <w:rFonts w:ascii="Arial" w:hAnsi="Arial" w:cs="Arial"/>
-          <w:sz w:val="24"/>
-          <w:szCs w:val="24"/>
-        </w:rPr>
-        <w:t>Anchos de Banda (Total consumido, proveniente de red P2P y proveniente de red CDN) de un sistema de distribución de video en vivo</w:t>
+        <w:t>. Anchos de Banda</w:t>
+      </w:r>
+      <w:r>
+        <w:rPr>
+          <w:rFonts w:ascii="Arial" w:hAnsi="Arial" w:cs="Arial"/>
+          <w:sz w:val="24"/>
+          <w:szCs w:val="24"/>
+        </w:rPr>
+        <w:t xml:space="preserve"> calculados en cada iteración</w:t>
+      </w:r>
+      <w:r>
+        <w:rPr>
+          <w:rFonts w:ascii="Arial" w:hAnsi="Arial" w:cs="Arial"/>
+          <w:sz w:val="24"/>
+          <w:szCs w:val="24"/>
+        </w:rPr>
+        <w:t xml:space="preserve"> (Total consumido, proveniente de red P2P y proveniente de red CDN) de un sistema de distribución de video en vivo</w:t>
+      </w:r>
+      <w:r>
+        <w:rPr>
+          <w:rFonts w:ascii="Arial" w:hAnsi="Arial" w:cs="Arial"/>
+          <w:sz w:val="24"/>
+          <w:szCs w:val="24"/>
+        </w:rPr>
+        <w:t xml:space="preserve"> con esquema Q ventanas (Q=36) </w:t>
       </w:r>
     </w:p>
     <w:p>
       <w:pPr>
-        <w:pStyle w:val="Descripcin"/>
-        <w:rPr>
-          <w:rFonts w:ascii="Arial" w:hAnsi="Arial" w:cs="Arial"/>
-          <w:sz w:val="24"/>
-          <w:szCs w:val="24"/>
-        </w:rPr>
-      </w:pPr>
-    </w:p>
-    <w:p>
-      <w:pPr>
         <w:jc w:val="center"/>
         <w:rPr>
           <w:rFonts w:ascii="Arial" w:hAnsi="Arial" w:cs="Arial"/>
@@ -16429,10 +16348,9 @@
           <w:sz w:val="24"/>
           <w:szCs w:val="24"/>
         </w:rPr>
-        <w:lastRenderedPageBreak/>
         <w:drawing>
-          <wp:inline distT="0" distB="0" distL="0" distR="0" wp14:anchorId="5E80B02F" wp14:editId="09F3D0DF">
-            <wp:extent cx="5324475" cy="3990975"/>
+          <wp:inline distT="0" distB="0" distL="0" distR="0" wp14:anchorId="5E80B02F" wp14:editId="2AAE966B">
+            <wp:extent cx="4322578" cy="3240000"/>
             <wp:effectExtent l="0" t="0" r="0" b="0"/>
             <wp:docPr id="1933344002" name="Imagen 2"/>
             <wp:cNvGraphicFramePr>
@@ -16463,7 +16381,7 @@
                   <pic:spPr bwMode="auto">
                     <a:xfrm>
                       <a:off x="0" y="0"/>
-                      <a:ext cx="5324475" cy="3990975"/>
+                      <a:ext cx="4322578" cy="3240000"/>
                     </a:xfrm>
                     <a:prstGeom prst="rect">
                       <a:avLst/>
@@ -16491,58 +16409,98 @@
         </w:rPr>
       </w:pPr>
       <w:r>
+        <w:rPr>
+          <w:rFonts w:ascii="Arial" w:hAnsi="Arial" w:cs="Arial"/>
+          <w:sz w:val="24"/>
+          <w:szCs w:val="24"/>
+        </w:rPr>
         <w:t xml:space="preserve">Figura </w:t>
       </w:r>
-      <w:fldSimple w:instr=" SEQ Figura \* ARABIC ">
-        <w:r>
-          <w:rPr>
-            <w:noProof/>
-          </w:rPr>
-          <w:t>22</w:t>
-        </w:r>
-      </w:fldSimple>
-      <w:r>
-        <w:t xml:space="preserve">. </w:t>
-      </w:r>
-      <w:r>
-        <w:rPr>
-          <w:rFonts w:ascii="Arial" w:hAnsi="Arial" w:cs="Arial"/>
-          <w:sz w:val="24"/>
-          <w:szCs w:val="24"/>
-        </w:rPr>
-        <w:t>Anchos de Banda (Total consumido, proveniente de red P2P y proveniente de red CDN) de un sistema de distribución de video en vivo</w:t>
+      <w:r>
+        <w:rPr>
+          <w:rFonts w:ascii="Arial" w:hAnsi="Arial" w:cs="Arial"/>
+          <w:sz w:val="24"/>
+          <w:szCs w:val="24"/>
+        </w:rPr>
+        <w:fldChar w:fldCharType="begin"/>
+      </w:r>
+      <w:r>
+        <w:rPr>
+          <w:rFonts w:ascii="Arial" w:hAnsi="Arial" w:cs="Arial"/>
+          <w:sz w:val="24"/>
+          <w:szCs w:val="24"/>
+        </w:rPr>
+        <w:instrText xml:space="preserve"> SEQ Figura \* ARABIC </w:instrText>
+      </w:r>
+      <w:r>
+        <w:rPr>
+          <w:rFonts w:ascii="Arial" w:hAnsi="Arial" w:cs="Arial"/>
+          <w:sz w:val="24"/>
+          <w:szCs w:val="24"/>
+        </w:rPr>
+        <w:fldChar w:fldCharType="separate"/>
+      </w:r>
+      <w:r>
+        <w:rPr>
+          <w:rFonts w:ascii="Arial" w:hAnsi="Arial" w:cs="Arial"/>
+          <w:noProof/>
+          <w:sz w:val="24"/>
+          <w:szCs w:val="24"/>
+        </w:rPr>
+        <w:t>22</w:t>
+      </w:r>
+      <w:r>
+        <w:rPr>
+          <w:rFonts w:ascii="Arial" w:hAnsi="Arial" w:cs="Arial"/>
+          <w:noProof/>
+          <w:sz w:val="24"/>
+          <w:szCs w:val="24"/>
+        </w:rPr>
+        <w:fldChar w:fldCharType="end"/>
+      </w:r>
+      <w:r>
+        <w:rPr>
+          <w:rFonts w:ascii="Arial" w:hAnsi="Arial" w:cs="Arial"/>
+          <w:sz w:val="24"/>
+          <w:szCs w:val="24"/>
+        </w:rPr>
+        <w:t>. Anchos de Banda</w:t>
+      </w:r>
+      <w:r>
+        <w:rPr>
+          <w:rFonts w:ascii="Arial" w:hAnsi="Arial" w:cs="Arial"/>
+          <w:sz w:val="24"/>
+          <w:szCs w:val="24"/>
+        </w:rPr>
+        <w:t xml:space="preserve"> calculados en estado estable</w:t>
+      </w:r>
+      <w:r>
+        <w:rPr>
+          <w:rFonts w:ascii="Arial" w:hAnsi="Arial" w:cs="Arial"/>
+          <w:sz w:val="24"/>
+          <w:szCs w:val="24"/>
+        </w:rPr>
+        <w:t xml:space="preserve"> (Total consumido, proveniente de red P2P y proveniente de red CDN) de un sistema de distribución de video en vivo</w:t>
+      </w:r>
+      <w:r>
+        <w:rPr>
+          <w:rFonts w:ascii="Arial" w:hAnsi="Arial" w:cs="Arial"/>
+          <w:sz w:val="24"/>
+          <w:szCs w:val="24"/>
+        </w:rPr>
+        <w:t xml:space="preserve"> </w:t>
+      </w:r>
+      <w:r>
+        <w:rPr>
+          <w:rFonts w:ascii="Arial" w:hAnsi="Arial" w:cs="Arial"/>
+          <w:sz w:val="24"/>
+          <w:szCs w:val="24"/>
+        </w:rPr>
+        <w:t>con esquema Q ventanas (Q=36)</w:t>
       </w:r>
     </w:p>
     <w:p>
       <w:pPr>
-        <w:pStyle w:val="Descripcin"/>
-        <w:rPr>
-          <w:rFonts w:ascii="Arial" w:hAnsi="Arial" w:cs="Arial"/>
-          <w:sz w:val="24"/>
-          <w:szCs w:val="24"/>
-        </w:rPr>
-      </w:pPr>
-    </w:p>
-    <w:p>
-      <w:pPr>
-        <w:jc w:val="center"/>
-        <w:rPr>
-          <w:rFonts w:ascii="Arial" w:hAnsi="Arial" w:cs="Arial"/>
-          <w:sz w:val="24"/>
-          <w:szCs w:val="24"/>
-        </w:rPr>
-      </w:pPr>
-      <w:r>
-        <w:rPr>
-          <w:rFonts w:ascii="Arial" w:hAnsi="Arial" w:cs="Arial"/>
-          <w:sz w:val="24"/>
-          <w:szCs w:val="24"/>
-        </w:rPr>
-        <w:t>Q=12</w:t>
-      </w:r>
-    </w:p>
-    <w:p>
-      <w:pPr>
         <w:jc w:val="center"/>
         <w:rPr>
           <w:rFonts w:ascii="Arial" w:hAnsi="Arial" w:cs="Arial"/>
@@ -16559,8 +16517,8 @@
         </w:rPr>
         <w:lastRenderedPageBreak/>
         <w:drawing>
-          <wp:inline distT="0" distB="0" distL="0" distR="0" wp14:anchorId="69A0ADA9" wp14:editId="54332481">
-            <wp:extent cx="5324475" cy="3990975"/>
+          <wp:inline distT="0" distB="0" distL="0" distR="0" wp14:anchorId="69A0ADA9" wp14:editId="38BBE986">
+            <wp:extent cx="4562721" cy="3420000"/>
             <wp:effectExtent l="0" t="0" r="0" b="0"/>
             <wp:docPr id="2007597613" name="Imagen 3"/>
             <wp:cNvGraphicFramePr>
@@ -16591,7 +16549,7 @@
                   <pic:spPr bwMode="auto">
                     <a:xfrm>
                       <a:off x="0" y="0"/>
-                      <a:ext cx="5324475" cy="3990975"/>
+                      <a:ext cx="4562721" cy="3420000"/>
                     </a:xfrm>
                     <a:prstGeom prst="rect">
                       <a:avLst/>
@@ -16619,17 +16577,61 @@
         </w:rPr>
       </w:pPr>
       <w:r>
+        <w:rPr>
+          <w:rFonts w:ascii="Arial" w:hAnsi="Arial" w:cs="Arial"/>
+          <w:sz w:val="24"/>
+          <w:szCs w:val="24"/>
+        </w:rPr>
         <w:t xml:space="preserve">Figura </w:t>
       </w:r>
-      <w:fldSimple w:instr=" SEQ Figura \* ARABIC ">
-        <w:r>
-          <w:rPr>
-            <w:noProof/>
-          </w:rPr>
-          <w:t>23</w:t>
-        </w:r>
-      </w:fldSimple>
-      <w:r>
+      <w:r>
+        <w:rPr>
+          <w:rFonts w:ascii="Arial" w:hAnsi="Arial" w:cs="Arial"/>
+          <w:sz w:val="24"/>
+          <w:szCs w:val="24"/>
+        </w:rPr>
+        <w:fldChar w:fldCharType="begin"/>
+      </w:r>
+      <w:r>
+        <w:rPr>
+          <w:rFonts w:ascii="Arial" w:hAnsi="Arial" w:cs="Arial"/>
+          <w:sz w:val="24"/>
+          <w:szCs w:val="24"/>
+        </w:rPr>
+        <w:instrText xml:space="preserve"> SEQ Figura \* ARABIC </w:instrText>
+      </w:r>
+      <w:r>
+        <w:rPr>
+          <w:rFonts w:ascii="Arial" w:hAnsi="Arial" w:cs="Arial"/>
+          <w:sz w:val="24"/>
+          <w:szCs w:val="24"/>
+        </w:rPr>
+        <w:fldChar w:fldCharType="separate"/>
+      </w:r>
+      <w:r>
+        <w:rPr>
+          <w:rFonts w:ascii="Arial" w:hAnsi="Arial" w:cs="Arial"/>
+          <w:noProof/>
+          <w:sz w:val="24"/>
+          <w:szCs w:val="24"/>
+        </w:rPr>
+        <w:t>23</w:t>
+      </w:r>
+      <w:r>
+        <w:rPr>
+          <w:rFonts w:ascii="Arial" w:hAnsi="Arial" w:cs="Arial"/>
+          <w:noProof/>
+          <w:sz w:val="24"/>
+          <w:szCs w:val="24"/>
+        </w:rPr>
+        <w:fldChar w:fldCharType="end"/>
+      </w:r>
+      <w:r>
+        <w:rPr>
+          <w:rFonts w:ascii="Arial" w:hAnsi="Arial" w:cs="Arial"/>
+          <w:sz w:val="24"/>
+          <w:szCs w:val="24"/>
+        </w:rPr>
         <w:t xml:space="preserve">. </w:t>
       </w:r>
       <w:r>
@@ -16638,7 +16640,23 @@
           <w:sz w:val="24"/>
           <w:szCs w:val="24"/>
         </w:rPr>
-        <w:t>Anchos de Banda (Total consumido, proveniente de red P2P y proveniente de red CDN) de un sistema de distribución de video en vivo</w:t>
+        <w:t>Anchos de Banda calculados en cada iteración (Total consumido, proveniente de red P2P y proveniente de red CDN) de un sistema de distribución de video en vivo con esquema Q ventanas (Q=</w:t>
+      </w:r>
+      <w:r>
+        <w:rPr>
+          <w:rFonts w:ascii="Arial" w:hAnsi="Arial" w:cs="Arial"/>
+          <w:sz w:val="24"/>
+          <w:szCs w:val="24"/>
+        </w:rPr>
+        <w:t>12</w:t>
+      </w:r>
+      <w:r>
+        <w:rPr>
+          <w:rFonts w:ascii="Arial" w:hAnsi="Arial" w:cs="Arial"/>
+          <w:sz w:val="24"/>
+          <w:szCs w:val="24"/>
+        </w:rPr>
+        <w:t>)</w:t>
       </w:r>
     </w:p>
     <w:p>
@@ -16667,10 +16685,9 @@
           <w:sz w:val="24"/>
           <w:szCs w:val="24"/>
         </w:rPr>
-        <w:lastRenderedPageBreak/>
         <w:drawing>
-          <wp:inline distT="0" distB="0" distL="0" distR="0" wp14:anchorId="490C4939" wp14:editId="7761D9CF">
-            <wp:extent cx="5324475" cy="3990975"/>
+          <wp:inline distT="0" distB="0" distL="0" distR="0" wp14:anchorId="490C4939" wp14:editId="170B7FA8">
+            <wp:extent cx="4562721" cy="3420000"/>
             <wp:effectExtent l="0" t="0" r="0" b="0"/>
             <wp:docPr id="931903101" name="Imagen 4"/>
             <wp:cNvGraphicFramePr>
@@ -16701,7 +16718,7 @@
                   <pic:spPr bwMode="auto">
                     <a:xfrm>
                       <a:off x="0" y="0"/>
-                      <a:ext cx="5324475" cy="3990975"/>
+                      <a:ext cx="4562721" cy="3420000"/>
                     </a:xfrm>
                     <a:prstGeom prst="rect">
                       <a:avLst/>
@@ -16729,17 +16746,61 @@
         </w:rPr>
       </w:pPr>
       <w:r>
+        <w:rPr>
+          <w:rFonts w:ascii="Arial" w:hAnsi="Arial" w:cs="Arial"/>
+          <w:sz w:val="24"/>
+          <w:szCs w:val="24"/>
+        </w:rPr>
         <w:t xml:space="preserve">Figura </w:t>
       </w:r>
-      <w:fldSimple w:instr=" SEQ Figura \* ARABIC ">
-        <w:r>
-          <w:rPr>
-            <w:noProof/>
-          </w:rPr>
-          <w:t>24</w:t>
-        </w:r>
-      </w:fldSimple>
-      <w:r>
+      <w:r>
+        <w:rPr>
+          <w:rFonts w:ascii="Arial" w:hAnsi="Arial" w:cs="Arial"/>
+          <w:sz w:val="24"/>
+          <w:szCs w:val="24"/>
+        </w:rPr>
+        <w:fldChar w:fldCharType="begin"/>
+      </w:r>
+      <w:r>
+        <w:rPr>
+          <w:rFonts w:ascii="Arial" w:hAnsi="Arial" w:cs="Arial"/>
+          <w:sz w:val="24"/>
+          <w:szCs w:val="24"/>
+        </w:rPr>
+        <w:instrText xml:space="preserve"> SEQ Figura \* ARABIC </w:instrText>
+      </w:r>
+      <w:r>
+        <w:rPr>
+          <w:rFonts w:ascii="Arial" w:hAnsi="Arial" w:cs="Arial"/>
+          <w:sz w:val="24"/>
+          <w:szCs w:val="24"/>
+        </w:rPr>
+        <w:fldChar w:fldCharType="separate"/>
+      </w:r>
+      <w:r>
+        <w:rPr>
+          <w:rFonts w:ascii="Arial" w:hAnsi="Arial" w:cs="Arial"/>
+          <w:noProof/>
+          <w:sz w:val="24"/>
+          <w:szCs w:val="24"/>
+        </w:rPr>
+        <w:t>24</w:t>
+      </w:r>
+      <w:r>
+        <w:rPr>
+          <w:rFonts w:ascii="Arial" w:hAnsi="Arial" w:cs="Arial"/>
+          <w:noProof/>
+          <w:sz w:val="24"/>
+          <w:szCs w:val="24"/>
+        </w:rPr>
+        <w:fldChar w:fldCharType="end"/>
+      </w:r>
+      <w:r>
+        <w:rPr>
+          <w:rFonts w:ascii="Arial" w:hAnsi="Arial" w:cs="Arial"/>
+          <w:sz w:val="24"/>
+          <w:szCs w:val="24"/>
+        </w:rPr>
         <w:t xml:space="preserve">. </w:t>
       </w:r>
       <w:r>
@@ -16748,55 +16809,116 @@
           <w:sz w:val="24"/>
           <w:szCs w:val="24"/>
         </w:rPr>
-        <w:t>Anchos de Banda (Total consumido, proveniente de red P2P y proveniente de red CDN) de un sistema de distribución de video en vivo</w:t>
+        <w:t>Anchos de Banda calculados en estado estable (Total consumido, proveniente de red P2P y proveniente de red CDN) de un sistema de distribución de video en vivo con esquema Q ventanas (Q=</w:t>
+      </w:r>
+      <w:r>
+        <w:rPr>
+          <w:rFonts w:ascii="Arial" w:hAnsi="Arial" w:cs="Arial"/>
+          <w:sz w:val="24"/>
+          <w:szCs w:val="24"/>
+        </w:rPr>
+        <w:t>12</w:t>
+      </w:r>
+      <w:r>
+        <w:rPr>
+          <w:rFonts w:ascii="Arial" w:hAnsi="Arial" w:cs="Arial"/>
+          <w:sz w:val="24"/>
+          <w:szCs w:val="24"/>
+        </w:rPr>
+        <w:t>)</w:t>
       </w:r>
     </w:p>
     <w:p>
       <w:pPr>
-        <w:pStyle w:val="Descripcin"/>
-        <w:rPr>
-          <w:rFonts w:ascii="Arial" w:hAnsi="Arial" w:cs="Arial"/>
-          <w:sz w:val="24"/>
-          <w:szCs w:val="24"/>
-        </w:rPr>
-      </w:pPr>
+        <w:jc w:val="both"/>
+        <w:rPr>
+          <w:rFonts w:ascii="Arial" w:hAnsi="Arial" w:cs="Arial"/>
+          <w:sz w:val="24"/>
+          <w:szCs w:val="24"/>
+        </w:rPr>
+      </w:pPr>
+      <w:r>
+        <w:rPr>
+          <w:rFonts w:ascii="Arial" w:hAnsi="Arial" w:cs="Arial"/>
+          <w:sz w:val="24"/>
+          <w:szCs w:val="24"/>
+        </w:rPr>
+        <w:lastRenderedPageBreak/>
+        <w:t>Hasta este punto del trabajo se puede</w:t>
+      </w:r>
+      <w:r>
+        <w:rPr>
+          <w:rFonts w:ascii="Arial" w:hAnsi="Arial" w:cs="Arial"/>
+          <w:sz w:val="24"/>
+          <w:szCs w:val="24"/>
+        </w:rPr>
+        <w:t xml:space="preserve"> contrastar los anchos de banda consumidos por el sistema por cada iteración y los consumidos en estado estable. </w:t>
+      </w:r>
+      <w:r>
+        <w:rPr>
+          <w:rFonts w:ascii="Arial" w:hAnsi="Arial" w:cs="Arial"/>
+          <w:sz w:val="24"/>
+          <w:szCs w:val="24"/>
+        </w:rPr>
+        <w:t xml:space="preserve">En las Figura 22 y 24 se observa que al evaluar el consumo de ancho de banda </w:t>
+      </w:r>
+      <w:r>
+        <w:rPr>
+          <w:rFonts w:ascii="Arial" w:hAnsi="Arial" w:cs="Arial"/>
+          <w:sz w:val="24"/>
+          <w:szCs w:val="24"/>
+        </w:rPr>
+        <w:t>de los servidores en estado estable se reduce significativamente</w:t>
+      </w:r>
+      <w:r>
+        <w:rPr>
+          <w:rFonts w:ascii="Arial" w:hAnsi="Arial" w:cs="Arial"/>
+          <w:sz w:val="24"/>
+          <w:szCs w:val="24"/>
+        </w:rPr>
+        <w:t xml:space="preserve">. Sin embargo, se debe continuar con el análisis de estas gráficas para poder comprender </w:t>
+      </w:r>
+      <w:r>
+        <w:rPr>
+          <w:rFonts w:ascii="Arial" w:hAnsi="Arial" w:cs="Arial"/>
+          <w:sz w:val="24"/>
+          <w:szCs w:val="24"/>
+        </w:rPr>
+        <w:t xml:space="preserve">cuál de los dos métodos (calculo por iteración o calculo por estado estable) es el que proporciona </w:t>
+      </w:r>
+      <w:r>
+        <w:rPr>
+          <w:rFonts w:ascii="Arial" w:hAnsi="Arial" w:cs="Arial"/>
+          <w:sz w:val="24"/>
+          <w:szCs w:val="24"/>
+        </w:rPr>
+        <w:t xml:space="preserve">un consumo de anchos de banda acorde al comportamiento que se ha modelado de los sistemas de video en vivo en este trabajo. </w:t>
+      </w:r>
     </w:p>
     <w:p>
       <w:pPr>
-        <w:jc w:val="center"/>
-        <w:rPr>
-          <w:rFonts w:ascii="Arial" w:hAnsi="Arial" w:cs="Arial"/>
-          <w:b/>
-          <w:bCs/>
-          <w:sz w:val="24"/>
-          <w:szCs w:val="24"/>
-        </w:rPr>
-      </w:pPr>
+        <w:pStyle w:val="Ttulo1"/>
+        <w:rPr>
+          <w:rFonts w:ascii="Arial" w:hAnsi="Arial" w:cs="Arial"/>
+        </w:rPr>
+      </w:pPr>
+      <w:bookmarkStart w:id="5" w:name="_Toc135303020"/>
+      <w:r>
+        <w:rPr>
+          <w:rFonts w:ascii="Arial" w:hAnsi="Arial" w:cs="Arial"/>
+        </w:rPr>
+        <w:t>12.- Conclusiones</w:t>
+      </w:r>
+      <w:bookmarkEnd w:id="5"/>
+      <w:r>
+        <w:rPr>
+          <w:rFonts w:ascii="Arial" w:hAnsi="Arial" w:cs="Arial"/>
+        </w:rPr>
+        <w:t xml:space="preserve"> </w:t>
+      </w:r>
     </w:p>
     <w:p>
       <w:pPr>
-        <w:pStyle w:val="Ttulo1"/>
-        <w:rPr>
-          <w:rFonts w:ascii="Arial" w:hAnsi="Arial" w:cs="Arial"/>
-        </w:rPr>
-      </w:pPr>
-      <w:bookmarkStart w:id="5" w:name="_Toc135303020"/>
-      <w:r>
-        <w:rPr>
-          <w:rFonts w:ascii="Arial" w:hAnsi="Arial" w:cs="Arial"/>
-        </w:rPr>
-        <w:t>12.- Conclusiones</w:t>
-      </w:r>
-      <w:bookmarkEnd w:id="5"/>
-      <w:r>
-        <w:rPr>
-          <w:rFonts w:ascii="Arial" w:hAnsi="Arial" w:cs="Arial"/>
-        </w:rPr>
-        <w:t xml:space="preserve"> </w:t>
-      </w:r>
-    </w:p>
-    <w:p>
-      <w:pPr>
         <w:jc w:val="both"/>
         <w:rPr>
           <w:rFonts w:ascii="Arial" w:hAnsi="Arial" w:cs="Arial"/>
@@ -16950,85 +17072,6 @@
         </w:rPr>
         <w:t xml:space="preserve"> y con esto evitar un desbordamiento de peticiones a los servidores. </w:t>
       </w:r>
-    </w:p>
-    <w:p/>
-    <w:p/>
-    <w:p>
-      <w:pPr>
-        <w:jc w:val="both"/>
-        <w:rPr>
-          <w:rFonts w:ascii="Arial" w:hAnsi="Arial" w:cs="Arial"/>
-          <w:sz w:val="24"/>
-          <w:szCs w:val="24"/>
-        </w:rPr>
-      </w:pPr>
-      <w:r>
-        <w:rPr>
-          <w:rFonts w:ascii="Arial" w:hAnsi="Arial" w:cs="Arial"/>
-          <w:sz w:val="24"/>
-          <w:szCs w:val="24"/>
-        </w:rPr>
-        <w:t xml:space="preserve">En el siguiente enlace se puede consultar el video correspondiente a algunas pruebas y ejecuciones de la evaluación por implementación de la cadena de </w:t>
-      </w:r>
-      <w:proofErr w:type="spellStart"/>
-      <w:r>
-        <w:rPr>
-          <w:rFonts w:ascii="Arial" w:hAnsi="Arial" w:cs="Arial"/>
-          <w:sz w:val="24"/>
-          <w:szCs w:val="24"/>
-        </w:rPr>
-        <w:t>Markov</w:t>
-      </w:r>
-      <w:proofErr w:type="spellEnd"/>
-      <w:r>
-        <w:rPr>
-          <w:rFonts w:ascii="Arial" w:hAnsi="Arial" w:cs="Arial"/>
-          <w:sz w:val="24"/>
-          <w:szCs w:val="24"/>
-        </w:rPr>
-        <w:t xml:space="preserve"> que representa a un sistema de distribución de video en vivo abordado en este proyecto. </w:t>
-      </w:r>
-    </w:p>
-    <w:p>
-      <w:pPr>
-        <w:jc w:val="both"/>
-        <w:rPr>
-          <w:rFonts w:ascii="Arial" w:hAnsi="Arial" w:cs="Arial"/>
-          <w:sz w:val="24"/>
-          <w:szCs w:val="24"/>
-        </w:rPr>
-      </w:pPr>
-    </w:p>
-    <w:p>
-      <w:pPr>
-        <w:jc w:val="both"/>
-        <w:rPr>
-          <w:rFonts w:ascii="Arial" w:hAnsi="Arial" w:cs="Arial"/>
-          <w:sz w:val="24"/>
-          <w:szCs w:val="24"/>
-        </w:rPr>
-      </w:pPr>
-      <w:hyperlink r:id="rId34" w:history="1">
-        <w:r>
-          <w:rPr>
-            <w:rStyle w:val="Hipervnculo"/>
-            <w:rFonts w:ascii="Arial" w:hAnsi="Arial" w:cs="Arial"/>
-            <w:sz w:val="24"/>
-            <w:szCs w:val="24"/>
-          </w:rPr>
-          <w:t>https://www.youtube.com/watch?v=k61WIBUer9o</w:t>
-        </w:r>
-      </w:hyperlink>
-    </w:p>
-    <w:p>
-      <w:pPr>
-        <w:jc w:val="both"/>
-        <w:rPr>
-          <w:rFonts w:ascii="Arial" w:hAnsi="Arial" w:cs="Arial"/>
-          <w:sz w:val="24"/>
-          <w:szCs w:val="24"/>
-        </w:rPr>
-      </w:pPr>
     </w:p>
     <w:p>
       <w:pPr>
@@ -17100,7 +17143,7 @@
     </w:p>
     <w:p/>
     <w:sectPr>
-      <w:footerReference w:type="default" r:id="rId35"/>
+      <w:footerReference w:type="default" r:id="rId34"/>
       <w:pgSz w:w="12240" w:h="15840"/>
       <w:pgMar w:top="782" w:right="1327" w:bottom="851" w:left="1276" w:header="709" w:footer="544" w:gutter="0"/>
       <w:cols w:space="708"/>

</xml_diff>